<commit_message>
Atualização da Fase 01
</commit_message>
<xml_diff>
--- a/Documentação/Fase 01/01 - Arquitetura de Processos.docx
+++ b/Documentação/Fase 01/01 - Arquitetura de Processos.docx
@@ -11,6 +11,8 @@
           <w:szCs w:val="36"/>
         </w:rPr>
       </w:pPr>
+      <w:bookmarkStart w:id="0" w:name="_GoBack"/>
+      <w:bookmarkEnd w:id="0"/>
       <w:r>
         <w:rPr>
           <w:rFonts w:cstheme="minorHAnsi"/>
@@ -47,8 +49,6 @@
           <w:szCs w:val="28"/>
         </w:rPr>
       </w:pPr>
-      <w:bookmarkStart w:id="0" w:name="_GoBack"/>
-      <w:bookmarkEnd w:id="0"/>
       <w:r>
         <w:rPr>
           <w:b/>
@@ -183,6 +183,7 @@
       <w:r>
         <w:rPr>
           <w:noProof/>
+          <w:lang w:eastAsia="pt-BR"/>
         </w:rPr>
         <mc:AlternateContent>
           <mc:Choice Requires="wps">
@@ -311,6 +312,7 @@
       <w:r>
         <w:rPr>
           <w:noProof/>
+          <w:lang w:eastAsia="pt-BR"/>
         </w:rPr>
         <mc:AlternateContent>
           <mc:Choice Requires="wps">
@@ -436,6 +438,7 @@
       <w:r>
         <w:rPr>
           <w:noProof/>
+          <w:lang w:eastAsia="pt-BR"/>
         </w:rPr>
         <mc:AlternateContent>
           <mc:Choice Requires="wps">
@@ -835,6 +838,7 @@
       <w:r>
         <w:rPr>
           <w:noProof/>
+          <w:lang w:eastAsia="pt-BR"/>
         </w:rPr>
         <mc:AlternateContent>
           <mc:Choice Requires="wps">
@@ -1536,6 +1540,7 @@
       <w:r>
         <w:rPr>
           <w:noProof/>
+          <w:lang w:eastAsia="pt-BR"/>
         </w:rPr>
         <mc:AlternateContent>
           <mc:Choice Requires="wps">
@@ -2664,7 +2669,7 @@
   <a:extraClrSchemeLst/>
   <a:extLst>
     <a:ext uri="{05A4C25C-085E-4340-85A3-A5531E510DB2}">
-      <thm15:themeFamily xmlns:thm15="http://schemas.microsoft.com/office/thememl/2012/main" xmlns="" name="Office Theme" id="{62F939B6-93AF-4DB8-9C6B-D6C7DFDC589F}" vid="{4A3C46E8-61CC-4603-A589-7422A47A8E4A}"/>
+      <thm15:themeFamily xmlns="" xmlns:thm15="http://schemas.microsoft.com/office/thememl/2012/main" name="Office Theme" id="{62F939B6-93AF-4DB8-9C6B-D6C7DFDC589F}" vid="{4A3C46E8-61CC-4603-A589-7422A47A8E4A}"/>
     </a:ext>
   </a:extLst>
 </a:theme>
@@ -2675,7 +2680,7 @@
 </file>
 
 <file path=customXml/itemProps1.xml><?xml version="1.0" encoding="utf-8"?>
-<ds:datastoreItem xmlns:ds="http://schemas.openxmlformats.org/officeDocument/2006/customXml" ds:itemID="{C1113AC9-15F6-4154-815F-E57B6A3F6FD5}">
+<ds:datastoreItem xmlns:ds="http://schemas.openxmlformats.org/officeDocument/2006/customXml" ds:itemID="{2852ADB3-3F6C-45CA-8AEF-C3AD4E3A3768}">
   <ds:schemaRefs>
     <ds:schemaRef ds:uri="http://schemas.openxmlformats.org/officeDocument/2006/bibliography"/>
   </ds:schemaRefs>

</xml_diff>

<commit_message>
Atualização da matriz caso/função
</commit_message>
<xml_diff>
--- a/Documentação/Fase 01/01 - Arquitetura de Processos.docx
+++ b/Documentação/Fase 01/01 - Arquitetura de Processos.docx
@@ -1,6 +1,6 @@
 
 <file path=word/document.xml><?xml version="1.0" encoding="utf-8"?>
-<w:document xmlns:wpc="http://schemas.microsoft.com/office/word/2010/wordprocessingCanvas" xmlns:mc="http://schemas.openxmlformats.org/markup-compatibility/2006" xmlns:o="urn:schemas-microsoft-com:office:office" xmlns:r="http://schemas.openxmlformats.org/officeDocument/2006/relationships" xmlns:m="http://schemas.openxmlformats.org/officeDocument/2006/math" xmlns:v="urn:schemas-microsoft-com:vml" xmlns:wp14="http://schemas.microsoft.com/office/word/2010/wordprocessingDrawing" xmlns:wp="http://schemas.openxmlformats.org/drawingml/2006/wordprocessingDrawing" xmlns:w10="urn:schemas-microsoft-com:office:word" xmlns:w="http://schemas.openxmlformats.org/wordprocessingml/2006/main" xmlns:w14="http://schemas.microsoft.com/office/word/2010/wordml" xmlns:wpg="http://schemas.microsoft.com/office/word/2010/wordprocessingGroup" xmlns:wpi="http://schemas.microsoft.com/office/word/2010/wordprocessingInk" xmlns:wne="http://schemas.microsoft.com/office/word/2006/wordml" xmlns:wps="http://schemas.microsoft.com/office/word/2010/wordprocessingShape" mc:Ignorable="w14 wp14">
+<w:document xmlns:wpc="http://schemas.microsoft.com/office/word/2010/wordprocessingCanvas" xmlns:mc="http://schemas.openxmlformats.org/markup-compatibility/2006" xmlns:o="urn:schemas-microsoft-com:office:office" xmlns:r="http://schemas.openxmlformats.org/officeDocument/2006/relationships" xmlns:m="http://schemas.openxmlformats.org/officeDocument/2006/math" xmlns:v="urn:schemas-microsoft-com:vml" xmlns:wp14="http://schemas.microsoft.com/office/word/2010/wordprocessingDrawing" xmlns:wp="http://schemas.openxmlformats.org/drawingml/2006/wordprocessingDrawing" xmlns:w10="urn:schemas-microsoft-com:office:word" xmlns:w="http://schemas.openxmlformats.org/wordprocessingml/2006/main" xmlns:w14="http://schemas.microsoft.com/office/word/2010/wordml" xmlns:w15="http://schemas.microsoft.com/office/word/2012/wordml" xmlns:wpg="http://schemas.microsoft.com/office/word/2010/wordprocessingGroup" xmlns:wpi="http://schemas.microsoft.com/office/word/2010/wordprocessingInk" xmlns:wne="http://schemas.microsoft.com/office/word/2006/wordml" xmlns:wps="http://schemas.microsoft.com/office/word/2010/wordprocessingShape" mc:Ignorable="w14 w15 wp14">
   <w:body>
     <w:p>
       <w:pPr>
@@ -83,7 +83,7 @@
                     <pic:cNvPicPr/>
                   </pic:nvPicPr>
                   <pic:blipFill>
-                    <a:blip r:embed="rId6">
+                    <a:blip r:embed="rId5">
                       <a:extLst>
                         <a:ext uri="{28A0092B-C50C-407E-A947-70E740481C1C}">
                           <a14:useLocalDpi xmlns:a14="http://schemas.microsoft.com/office/drawing/2010/main" val="0"/>
@@ -154,7 +154,7 @@
     </w:p>
     <w:tbl>
       <w:tblPr>
-        <w:tblW w:w="16127" w:type="dxa"/>
+        <w:tblW w:w="17663" w:type="dxa"/>
         <w:tblInd w:w="-1061" w:type="dxa"/>
         <w:tblCellMar>
           <w:left w:w="70" w:type="dxa"/>
@@ -170,8 +170,9 @@
         <w:gridCol w:w="1816"/>
         <w:gridCol w:w="1256"/>
         <w:gridCol w:w="1796"/>
-        <w:gridCol w:w="2596"/>
-        <w:gridCol w:w="186"/>
+        <w:gridCol w:w="1536"/>
+        <w:gridCol w:w="1536"/>
+        <w:gridCol w:w="1246"/>
       </w:tblGrid>
       <w:tr>
         <w:trPr>
@@ -439,7 +440,7 @@
         </w:tc>
         <w:tc>
           <w:tcPr>
-            <w:tcW w:w="2596" w:type="dxa"/>
+            <w:tcW w:w="1536" w:type="dxa"/>
             <w:tcBorders>
               <w:top w:val="nil"/>
               <w:left w:val="nil"/>
@@ -447,6 +448,30 @@
               <w:right w:val="nil"/>
             </w:tcBorders>
             <w:shd w:val="clear" w:color="000000" w:fill="203764"/>
+          </w:tcPr>
+          <w:p>
+            <w:pPr>
+              <w:spacing w:after="0" w:line="240" w:lineRule="auto"/>
+              <w:rPr>
+                <w:rFonts w:eastAsia="Times New Roman" w:cs="Times New Roman"/>
+                <w:color w:val="000000"/>
+                <w:sz w:val="20"/>
+                <w:szCs w:val="20"/>
+                <w:lang w:eastAsia="pt-BR"/>
+              </w:rPr>
+            </w:pPr>
+          </w:p>
+        </w:tc>
+        <w:tc>
+          <w:tcPr>
+            <w:tcW w:w="1536" w:type="dxa"/>
+            <w:tcBorders>
+              <w:top w:val="nil"/>
+              <w:left w:val="nil"/>
+              <w:bottom w:val="single" w:sz="4" w:space="0" w:color="auto"/>
+              <w:right w:val="nil"/>
+            </w:tcBorders>
+            <w:shd w:val="clear" w:color="000000" w:fill="203764"/>
             <w:noWrap/>
             <w:vAlign w:val="bottom"/>
             <w:hideMark/>
@@ -476,7 +501,7 @@
         </w:tc>
         <w:tc>
           <w:tcPr>
-            <w:tcW w:w="186" w:type="dxa"/>
+            <w:tcW w:w="1246" w:type="dxa"/>
             <w:tcBorders>
               <w:top w:val="nil"/>
               <w:left w:val="nil"/>
@@ -683,6 +708,7 @@
           <w:p>
             <w:pPr>
               <w:spacing w:after="0" w:line="240" w:lineRule="auto"/>
+              <w:jc w:val="center"/>
               <w:rPr>
                 <w:rFonts w:eastAsia="Times New Roman" w:cs="Times New Roman"/>
                 <w:color w:val="000000"/>
@@ -705,10 +731,67 @@
         </w:tc>
         <w:tc>
           <w:tcPr>
-            <w:tcW w:w="2596" w:type="dxa"/>
+            <w:tcW w:w="1536" w:type="dxa"/>
             <w:tcBorders>
               <w:top w:val="single" w:sz="4" w:space="0" w:color="auto"/>
               <w:left w:val="single" w:sz="4" w:space="0" w:color="auto"/>
+              <w:right w:val="single" w:sz="4" w:space="0" w:color="auto"/>
+            </w:tcBorders>
+            <w:shd w:val="clear" w:color="auto" w:fill="FFD966" w:themeFill="accent4" w:themeFillTint="99"/>
+          </w:tcPr>
+          <w:p>
+            <w:pPr>
+              <w:spacing w:after="0" w:line="240" w:lineRule="auto"/>
+              <w:jc w:val="center"/>
+              <w:rPr>
+                <w:rFonts w:eastAsia="Times New Roman" w:cs="Times New Roman"/>
+                <w:color w:val="000000"/>
+                <w:sz w:val="20"/>
+                <w:szCs w:val="20"/>
+                <w:lang w:eastAsia="pt-BR"/>
+              </w:rPr>
+            </w:pPr>
+            <w:r>
+              <w:rPr>
+                <w:rFonts w:eastAsia="Times New Roman" w:cs="Times New Roman"/>
+                <w:color w:val="000000"/>
+                <w:sz w:val="20"/>
+                <w:szCs w:val="20"/>
+                <w:lang w:eastAsia="pt-BR"/>
+              </w:rPr>
+              <w:t xml:space="preserve">Serviços </w:t>
+            </w:r>
+          </w:p>
+          <w:p>
+            <w:pPr>
+              <w:spacing w:after="0" w:line="240" w:lineRule="auto"/>
+              <w:jc w:val="center"/>
+              <w:rPr>
+                <w:rFonts w:eastAsia="Times New Roman" w:cs="Times New Roman"/>
+                <w:color w:val="000000"/>
+                <w:sz w:val="20"/>
+                <w:szCs w:val="20"/>
+                <w:lang w:eastAsia="pt-BR"/>
+              </w:rPr>
+            </w:pPr>
+            <w:r>
+              <w:rPr>
+                <w:rFonts w:eastAsia="Times New Roman" w:cs="Times New Roman"/>
+                <w:color w:val="000000"/>
+                <w:sz w:val="20"/>
+                <w:szCs w:val="20"/>
+                <w:lang w:eastAsia="pt-BR"/>
+              </w:rPr>
+              <w:t>Internos</w:t>
+            </w:r>
+          </w:p>
+        </w:tc>
+        <w:tc>
+          <w:tcPr>
+            <w:tcW w:w="1536" w:type="dxa"/>
+            <w:tcBorders>
+              <w:top w:val="single" w:sz="4" w:space="0" w:color="auto"/>
+              <w:left w:val="single" w:sz="4" w:space="0" w:color="auto"/>
               <w:bottom w:val="nil"/>
               <w:right w:val="single" w:sz="4" w:space="0" w:color="auto"/>
             </w:tcBorders>
@@ -720,41 +803,30 @@
           <w:p>
             <w:pPr>
               <w:spacing w:after="0" w:line="240" w:lineRule="auto"/>
-              <w:rPr>
-                <w:rFonts w:eastAsia="Times New Roman" w:cs="Times New Roman"/>
-                <w:color w:val="000000"/>
-                <w:sz w:val="20"/>
-                <w:szCs w:val="20"/>
-                <w:lang w:eastAsia="pt-BR"/>
-              </w:rPr>
-            </w:pPr>
-            <w:r>
-              <w:rPr>
-                <w:rFonts w:eastAsia="Times New Roman" w:cs="Times New Roman"/>
-                <w:color w:val="000000"/>
-                <w:sz w:val="20"/>
-                <w:szCs w:val="20"/>
-                <w:lang w:eastAsia="pt-BR"/>
-              </w:rPr>
-              <w:t xml:space="preserve">Serviços </w:t>
-            </w:r>
-            <w:proofErr w:type="spellStart"/>
-            <w:r>
-              <w:rPr>
-                <w:rFonts w:eastAsia="Times New Roman" w:cs="Times New Roman"/>
-                <w:color w:val="000000"/>
-                <w:sz w:val="20"/>
-                <w:szCs w:val="20"/>
-                <w:lang w:eastAsia="pt-BR"/>
-              </w:rPr>
-              <w:t>Tercearizados</w:t>
-            </w:r>
-            <w:proofErr w:type="spellEnd"/>
-          </w:p>
-        </w:tc>
-        <w:tc>
-          <w:tcPr>
-            <w:tcW w:w="186" w:type="dxa"/>
+              <w:jc w:val="center"/>
+              <w:rPr>
+                <w:rFonts w:eastAsia="Times New Roman" w:cs="Times New Roman"/>
+                <w:color w:val="000000"/>
+                <w:sz w:val="20"/>
+                <w:szCs w:val="20"/>
+                <w:lang w:eastAsia="pt-BR"/>
+              </w:rPr>
+            </w:pPr>
+            <w:r>
+              <w:rPr>
+                <w:rFonts w:eastAsia="Times New Roman" w:cs="Times New Roman"/>
+                <w:color w:val="000000"/>
+                <w:sz w:val="20"/>
+                <w:szCs w:val="20"/>
+                <w:lang w:eastAsia="pt-BR"/>
+              </w:rPr>
+              <w:t>Serviços Terceirizados</w:t>
+            </w:r>
+          </w:p>
+        </w:tc>
+        <w:tc>
+          <w:tcPr>
+            <w:tcW w:w="1246" w:type="dxa"/>
             <w:tcBorders>
               <w:top w:val="nil"/>
               <w:left w:val="single" w:sz="4" w:space="0" w:color="auto"/>
@@ -1068,13 +1140,38 @@
         </w:tc>
         <w:tc>
           <w:tcPr>
-            <w:tcW w:w="2596" w:type="dxa"/>
+            <w:tcW w:w="1536" w:type="dxa"/>
             <w:tcBorders>
               <w:top w:val="nil"/>
               <w:left w:val="single" w:sz="4" w:space="0" w:color="auto"/>
               <w:bottom w:val="single" w:sz="4" w:space="0" w:color="auto"/>
               <w:right w:val="single" w:sz="4" w:space="0" w:color="auto"/>
             </w:tcBorders>
+            <w:shd w:val="clear" w:color="auto" w:fill="FFD966" w:themeFill="accent4" w:themeFillTint="99"/>
+          </w:tcPr>
+          <w:p>
+            <w:pPr>
+              <w:spacing w:after="0" w:line="240" w:lineRule="auto"/>
+              <w:jc w:val="center"/>
+              <w:rPr>
+                <w:rFonts w:eastAsia="Times New Roman" w:cs="Times New Roman"/>
+                <w:color w:val="000000"/>
+                <w:sz w:val="20"/>
+                <w:szCs w:val="20"/>
+                <w:lang w:eastAsia="pt-BR"/>
+              </w:rPr>
+            </w:pPr>
+          </w:p>
+        </w:tc>
+        <w:tc>
+          <w:tcPr>
+            <w:tcW w:w="1536" w:type="dxa"/>
+            <w:tcBorders>
+              <w:top w:val="nil"/>
+              <w:left w:val="single" w:sz="4" w:space="0" w:color="auto"/>
+              <w:bottom w:val="single" w:sz="4" w:space="0" w:color="auto"/>
+              <w:right w:val="single" w:sz="4" w:space="0" w:color="auto"/>
+            </w:tcBorders>
             <w:shd w:val="clear" w:color="000000" w:fill="9BC2E6"/>
             <w:noWrap/>
             <w:vAlign w:val="bottom"/>
@@ -1106,7 +1203,7 @@
         </w:tc>
         <w:tc>
           <w:tcPr>
-            <w:tcW w:w="186" w:type="dxa"/>
+            <w:tcW w:w="1246" w:type="dxa"/>
             <w:tcBorders>
               <w:top w:val="nil"/>
               <w:left w:val="single" w:sz="4" w:space="0" w:color="auto"/>
@@ -1336,7 +1433,7 @@
               <mc:AlternateContent>
                 <mc:Choice Requires="wps">
                   <w:drawing>
-                    <wp:anchor distT="0" distB="0" distL="114300" distR="114300" simplePos="0" relativeHeight="251662336" behindDoc="0" locked="0" layoutInCell="1" allowOverlap="1" wp14:anchorId="1095E03C" wp14:editId="60C82307">
+                    <wp:anchor distT="0" distB="0" distL="114300" distR="114300" simplePos="0" relativeHeight="251665408" behindDoc="0" locked="0" layoutInCell="1" allowOverlap="1" wp14:anchorId="05BA615D" wp14:editId="5A35EB46">
                       <wp:simplePos x="0" y="0"/>
                       <wp:positionH relativeFrom="column">
                         <wp:posOffset>211455</wp:posOffset>
@@ -1418,7 +1515,7 @@
                 </mc:Choice>
                 <mc:Fallback>
                   <w:pict>
-                    <v:shapetype id="_x0000_t61" coordsize="21600,21600" o:spt="61" adj="1350,25920" path="m,l0@8@12@24,0@9,,21600@6,21600@15@27@7,21600,21600,21600,21600@9@18@30,21600@8,21600,0@7,0@21@33@6,xe">
+                    <v:shapetype w14:anchorId="05BA615D" id="_x0000_t61" coordsize="21600,21600" o:spt="61" adj="1350,25920" path="m,l0@8@12@24,0@9,,21600@6,21600@15@27@7,21600,21600,21600,21600@9@18@30,21600@8,21600,0@7,0@21@33@6,xe">
                       <v:stroke joinstyle="miter"/>
                       <v:formulas>
                         <v:f eqn="sum 10800 0 #0"/>
@@ -1463,7 +1560,7 @@
                         <v:h position="#0,#1"/>
                       </v:handles>
                     </v:shapetype>
-                    <v:shape id="Texto explicativo retangular 5" o:spid="_x0000_s1026" type="#_x0000_t61" style="position:absolute;left:0;text-align:left;margin-left:16.65pt;margin-top:3pt;width:125.25pt;height:45.75pt;z-index:251662336;visibility:visible;mso-wrap-style:square;mso-width-percent:0;mso-height-percent:0;mso-wrap-distance-left:9pt;mso-wrap-distance-top:0;mso-wrap-distance-right:9pt;mso-wrap-distance-bottom:0;mso-position-horizontal:absolute;mso-position-horizontal-relative:text;mso-position-vertical:absolute;mso-position-vertical-relative:text;mso-width-percent:0;mso-height-percent:0;mso-width-relative:margin;mso-height-relative:margin;v-text-anchor:middle" o:gfxdata="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" adj="-3918,11900" fillcolor="#bfbfbf [2412]" strokecolor="#1f4d78 [1604]" strokeweight="1pt">
+                    <v:shape id="Texto explicativo retangular 5" o:spid="_x0000_s1026" type="#_x0000_t61" style="position:absolute;left:0;text-align:left;margin-left:16.65pt;margin-top:3pt;width:125.25pt;height:45.75pt;z-index:251665408;visibility:visible;mso-wrap-style:square;mso-width-percent:0;mso-height-percent:0;mso-wrap-distance-left:9pt;mso-wrap-distance-top:0;mso-wrap-distance-right:9pt;mso-wrap-distance-bottom:0;mso-position-horizontal:absolute;mso-position-horizontal-relative:text;mso-position-vertical:absolute;mso-position-vertical-relative:text;mso-width-percent:0;mso-height-percent:0;mso-width-relative:margin;mso-height-relative:margin;v-text-anchor:middle" o:gfxdata="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" adj="-3918,11900" fillcolor="#bfbfbf [2412]" strokecolor="#1f4d78 [1604]" strokeweight="1pt">
                       <v:textbox>
                         <w:txbxContent>
                           <w:p>
@@ -1539,11 +1636,34 @@
         </w:tc>
         <w:tc>
           <w:tcPr>
-            <w:tcW w:w="2596" w:type="dxa"/>
+            <w:tcW w:w="1536" w:type="dxa"/>
             <w:tcBorders>
               <w:top w:val="single" w:sz="4" w:space="0" w:color="auto"/>
               <w:left w:val="single" w:sz="4" w:space="0" w:color="auto"/>
               <w:bottom w:val="nil"/>
+              <w:right w:val="single" w:sz="4" w:space="0" w:color="auto"/>
+            </w:tcBorders>
+          </w:tcPr>
+          <w:p>
+            <w:pPr>
+              <w:spacing w:after="0" w:line="240" w:lineRule="auto"/>
+              <w:jc w:val="center"/>
+              <w:rPr>
+                <w:rFonts w:eastAsia="Times New Roman" w:cs="Times New Roman"/>
+                <w:sz w:val="20"/>
+                <w:szCs w:val="20"/>
+                <w:lang w:eastAsia="pt-BR"/>
+              </w:rPr>
+            </w:pPr>
+          </w:p>
+        </w:tc>
+        <w:tc>
+          <w:tcPr>
+            <w:tcW w:w="1536" w:type="dxa"/>
+            <w:tcBorders>
+              <w:top w:val="single" w:sz="4" w:space="0" w:color="auto"/>
+              <w:left w:val="single" w:sz="4" w:space="0" w:color="auto"/>
+              <w:bottom w:val="nil"/>
               <w:right w:val="nil"/>
             </w:tcBorders>
             <w:shd w:val="clear" w:color="auto" w:fill="auto"/>
@@ -1566,7 +1686,7 @@
         </w:tc>
         <w:tc>
           <w:tcPr>
-            <w:tcW w:w="186" w:type="dxa"/>
+            <w:tcW w:w="1246" w:type="dxa"/>
             <w:tcBorders>
               <w:top w:val="nil"/>
               <w:left w:val="nil"/>
@@ -1828,7 +1948,30 @@
         </w:tc>
         <w:tc>
           <w:tcPr>
-            <w:tcW w:w="2596" w:type="dxa"/>
+            <w:tcW w:w="1536" w:type="dxa"/>
+            <w:tcBorders>
+              <w:top w:val="nil"/>
+              <w:left w:val="single" w:sz="4" w:space="0" w:color="auto"/>
+              <w:bottom w:val="nil"/>
+              <w:right w:val="single" w:sz="4" w:space="0" w:color="auto"/>
+            </w:tcBorders>
+          </w:tcPr>
+          <w:p>
+            <w:pPr>
+              <w:spacing w:after="0" w:line="240" w:lineRule="auto"/>
+              <w:jc w:val="center"/>
+              <w:rPr>
+                <w:rFonts w:eastAsia="Times New Roman" w:cs="Times New Roman"/>
+                <w:sz w:val="20"/>
+                <w:szCs w:val="20"/>
+                <w:lang w:eastAsia="pt-BR"/>
+              </w:rPr>
+            </w:pPr>
+          </w:p>
+        </w:tc>
+        <w:tc>
+          <w:tcPr>
+            <w:tcW w:w="1536" w:type="dxa"/>
             <w:tcBorders>
               <w:top w:val="nil"/>
               <w:left w:val="single" w:sz="4" w:space="0" w:color="auto"/>
@@ -1855,7 +1998,7 @@
         </w:tc>
         <w:tc>
           <w:tcPr>
-            <w:tcW w:w="186" w:type="dxa"/>
+            <w:tcW w:w="1246" w:type="dxa"/>
             <w:tcBorders>
               <w:top w:val="nil"/>
               <w:left w:val="nil"/>
@@ -2127,7 +2270,30 @@
         </w:tc>
         <w:tc>
           <w:tcPr>
-            <w:tcW w:w="2596" w:type="dxa"/>
+            <w:tcW w:w="1536" w:type="dxa"/>
+            <w:tcBorders>
+              <w:top w:val="nil"/>
+              <w:left w:val="single" w:sz="4" w:space="0" w:color="auto"/>
+              <w:bottom w:val="nil"/>
+              <w:right w:val="single" w:sz="4" w:space="0" w:color="auto"/>
+            </w:tcBorders>
+          </w:tcPr>
+          <w:p>
+            <w:pPr>
+              <w:spacing w:after="0" w:line="240" w:lineRule="auto"/>
+              <w:jc w:val="center"/>
+              <w:rPr>
+                <w:rFonts w:eastAsia="Times New Roman" w:cs="Times New Roman"/>
+                <w:sz w:val="20"/>
+                <w:szCs w:val="20"/>
+                <w:lang w:eastAsia="pt-BR"/>
+              </w:rPr>
+            </w:pPr>
+          </w:p>
+        </w:tc>
+        <w:tc>
+          <w:tcPr>
+            <w:tcW w:w="1536" w:type="dxa"/>
             <w:tcBorders>
               <w:top w:val="nil"/>
               <w:left w:val="single" w:sz="4" w:space="0" w:color="auto"/>
@@ -2154,7 +2320,7 @@
         </w:tc>
         <w:tc>
           <w:tcPr>
-            <w:tcW w:w="186" w:type="dxa"/>
+            <w:tcW w:w="1246" w:type="dxa"/>
             <w:tcBorders>
               <w:top w:val="nil"/>
               <w:left w:val="nil"/>
@@ -2416,7 +2582,32 @@
         </w:tc>
         <w:tc>
           <w:tcPr>
-            <w:tcW w:w="2596" w:type="dxa"/>
+            <w:tcW w:w="1536" w:type="dxa"/>
+            <w:tcBorders>
+              <w:top w:val="nil"/>
+              <w:left w:val="single" w:sz="4" w:space="0" w:color="auto"/>
+              <w:bottom w:val="nil"/>
+              <w:right w:val="single" w:sz="4" w:space="0" w:color="auto"/>
+            </w:tcBorders>
+          </w:tcPr>
+          <w:p>
+            <w:pPr>
+              <w:spacing w:after="0" w:line="240" w:lineRule="auto"/>
+              <w:jc w:val="center"/>
+              <w:rPr>
+                <w:rFonts w:eastAsia="Times New Roman" w:cs="Times New Roman"/>
+                <w:sz w:val="20"/>
+                <w:szCs w:val="20"/>
+                <w:lang w:eastAsia="pt-BR"/>
+              </w:rPr>
+            </w:pPr>
+            <w:bookmarkStart w:id="0" w:name="_GoBack"/>
+            <w:bookmarkEnd w:id="0"/>
+          </w:p>
+        </w:tc>
+        <w:tc>
+          <w:tcPr>
+            <w:tcW w:w="1536" w:type="dxa"/>
             <w:tcBorders>
               <w:top w:val="nil"/>
               <w:left w:val="single" w:sz="4" w:space="0" w:color="auto"/>
@@ -2443,7 +2634,7 @@
         </w:tc>
         <w:tc>
           <w:tcPr>
-            <w:tcW w:w="186" w:type="dxa"/>
+            <w:tcW w:w="1246" w:type="dxa"/>
             <w:tcBorders>
               <w:top w:val="nil"/>
               <w:left w:val="nil"/>
@@ -2705,7 +2896,30 @@
         </w:tc>
         <w:tc>
           <w:tcPr>
-            <w:tcW w:w="2596" w:type="dxa"/>
+            <w:tcW w:w="1536" w:type="dxa"/>
+            <w:tcBorders>
+              <w:top w:val="nil"/>
+              <w:left w:val="single" w:sz="4" w:space="0" w:color="auto"/>
+              <w:bottom w:val="nil"/>
+              <w:right w:val="single" w:sz="4" w:space="0" w:color="auto"/>
+            </w:tcBorders>
+          </w:tcPr>
+          <w:p>
+            <w:pPr>
+              <w:spacing w:after="0" w:line="240" w:lineRule="auto"/>
+              <w:jc w:val="center"/>
+              <w:rPr>
+                <w:rFonts w:eastAsia="Times New Roman" w:cs="Times New Roman"/>
+                <w:sz w:val="20"/>
+                <w:szCs w:val="20"/>
+                <w:lang w:eastAsia="pt-BR"/>
+              </w:rPr>
+            </w:pPr>
+          </w:p>
+        </w:tc>
+        <w:tc>
+          <w:tcPr>
+            <w:tcW w:w="1536" w:type="dxa"/>
             <w:tcBorders>
               <w:top w:val="nil"/>
               <w:left w:val="single" w:sz="4" w:space="0" w:color="auto"/>
@@ -2732,7 +2946,7 @@
         </w:tc>
         <w:tc>
           <w:tcPr>
-            <w:tcW w:w="186" w:type="dxa"/>
+            <w:tcW w:w="1246" w:type="dxa"/>
             <w:tcBorders>
               <w:top w:val="nil"/>
               <w:left w:val="nil"/>
@@ -2994,7 +3208,30 @@
         </w:tc>
         <w:tc>
           <w:tcPr>
-            <w:tcW w:w="2596" w:type="dxa"/>
+            <w:tcW w:w="1536" w:type="dxa"/>
+            <w:tcBorders>
+              <w:top w:val="nil"/>
+              <w:left w:val="single" w:sz="4" w:space="0" w:color="auto"/>
+              <w:bottom w:val="nil"/>
+              <w:right w:val="single" w:sz="4" w:space="0" w:color="auto"/>
+            </w:tcBorders>
+          </w:tcPr>
+          <w:p>
+            <w:pPr>
+              <w:spacing w:after="0" w:line="240" w:lineRule="auto"/>
+              <w:jc w:val="center"/>
+              <w:rPr>
+                <w:rFonts w:eastAsia="Times New Roman" w:cs="Times New Roman"/>
+                <w:sz w:val="20"/>
+                <w:szCs w:val="20"/>
+                <w:lang w:eastAsia="pt-BR"/>
+              </w:rPr>
+            </w:pPr>
+          </w:p>
+        </w:tc>
+        <w:tc>
+          <w:tcPr>
+            <w:tcW w:w="1536" w:type="dxa"/>
             <w:tcBorders>
               <w:top w:val="nil"/>
               <w:left w:val="single" w:sz="4" w:space="0" w:color="auto"/>
@@ -3021,7 +3258,7 @@
         </w:tc>
         <w:tc>
           <w:tcPr>
-            <w:tcW w:w="186" w:type="dxa"/>
+            <w:tcW w:w="1246" w:type="dxa"/>
             <w:tcBorders>
               <w:top w:val="nil"/>
               <w:left w:val="nil"/>
@@ -3283,7 +3520,30 @@
         </w:tc>
         <w:tc>
           <w:tcPr>
-            <w:tcW w:w="2596" w:type="dxa"/>
+            <w:tcW w:w="1536" w:type="dxa"/>
+            <w:tcBorders>
+              <w:top w:val="nil"/>
+              <w:left w:val="single" w:sz="4" w:space="0" w:color="auto"/>
+              <w:bottom w:val="nil"/>
+              <w:right w:val="single" w:sz="4" w:space="0" w:color="auto"/>
+            </w:tcBorders>
+          </w:tcPr>
+          <w:p>
+            <w:pPr>
+              <w:spacing w:after="0" w:line="240" w:lineRule="auto"/>
+              <w:jc w:val="center"/>
+              <w:rPr>
+                <w:rFonts w:eastAsia="Times New Roman" w:cs="Times New Roman"/>
+                <w:sz w:val="20"/>
+                <w:szCs w:val="20"/>
+                <w:lang w:eastAsia="pt-BR"/>
+              </w:rPr>
+            </w:pPr>
+          </w:p>
+        </w:tc>
+        <w:tc>
+          <w:tcPr>
+            <w:tcW w:w="1536" w:type="dxa"/>
             <w:tcBorders>
               <w:top w:val="nil"/>
               <w:left w:val="single" w:sz="4" w:space="0" w:color="auto"/>
@@ -3310,7 +3570,7 @@
         </w:tc>
         <w:tc>
           <w:tcPr>
-            <w:tcW w:w="186" w:type="dxa"/>
+            <w:tcW w:w="1246" w:type="dxa"/>
             <w:tcBorders>
               <w:top w:val="nil"/>
               <w:left w:val="nil"/>
@@ -3526,7 +3786,7 @@
               <mc:AlternateContent>
                 <mc:Choice Requires="wps">
                   <w:drawing>
-                    <wp:anchor distT="0" distB="0" distL="114300" distR="114300" simplePos="0" relativeHeight="251664384" behindDoc="0" locked="0" layoutInCell="1" allowOverlap="1" wp14:anchorId="4629DF2D" wp14:editId="4F638C80">
+                    <wp:anchor distT="0" distB="0" distL="114300" distR="114300" simplePos="0" relativeHeight="251679744" behindDoc="0" locked="0" layoutInCell="1" allowOverlap="1" wp14:anchorId="618FC900" wp14:editId="641EE668">
                       <wp:simplePos x="0" y="0"/>
                       <wp:positionH relativeFrom="column">
                         <wp:posOffset>175895</wp:posOffset>
@@ -3606,7 +3866,7 @@
                 </mc:Choice>
                 <mc:Fallback>
                   <w:pict>
-                    <v:shape id="Texto explicativo retangular 6" o:spid="_x0000_s1027" type="#_x0000_t61" style="position:absolute;left:0;text-align:left;margin-left:13.85pt;margin-top:-1.3pt;width:125.25pt;height:45.75pt;z-index:251664384;visibility:visible;mso-wrap-style:square;mso-width-percent:0;mso-height-percent:0;mso-wrap-distance-left:9pt;mso-wrap-distance-top:0;mso-wrap-distance-right:9pt;mso-wrap-distance-bottom:0;mso-position-horizontal:absolute;mso-position-horizontal-relative:text;mso-position-vertical:absolute;mso-position-vertical-relative:text;mso-width-percent:0;mso-height-percent:0;mso-width-relative:margin;mso-height-relative:margin;v-text-anchor:middle" o:gfxdata="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" adj="3584,26772" fillcolor="#ed7d31 [3205]" strokecolor="#1f4d78 [1604]" strokeweight="1pt">
+                    <v:shape w14:anchorId="618FC900" id="Texto explicativo retangular 6" o:spid="_x0000_s1027" type="#_x0000_t61" style="position:absolute;left:0;text-align:left;margin-left:13.85pt;margin-top:-1.3pt;width:125.25pt;height:45.75pt;z-index:251679744;visibility:visible;mso-wrap-style:square;mso-width-percent:0;mso-height-percent:0;mso-wrap-distance-left:9pt;mso-wrap-distance-top:0;mso-wrap-distance-right:9pt;mso-wrap-distance-bottom:0;mso-position-horizontal:absolute;mso-position-horizontal-relative:text;mso-position-vertical:absolute;mso-position-vertical-relative:text;mso-width-percent:0;mso-height-percent:0;mso-width-relative:margin;mso-height-relative:margin;v-text-anchor:middle" o:gfxdata="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" adj="3584,26772" fillcolor="#ed7d31 [3205]" strokecolor="#1f4d78 [1604]" strokeweight="1pt">
                       <v:textbox>
                         <w:txbxContent>
                           <w:p>
@@ -3682,7 +3942,30 @@
         </w:tc>
         <w:tc>
           <w:tcPr>
-            <w:tcW w:w="2596" w:type="dxa"/>
+            <w:tcW w:w="1536" w:type="dxa"/>
+            <w:tcBorders>
+              <w:top w:val="nil"/>
+              <w:left w:val="single" w:sz="4" w:space="0" w:color="auto"/>
+              <w:bottom w:val="nil"/>
+              <w:right w:val="single" w:sz="4" w:space="0" w:color="auto"/>
+            </w:tcBorders>
+          </w:tcPr>
+          <w:p>
+            <w:pPr>
+              <w:spacing w:after="0" w:line="240" w:lineRule="auto"/>
+              <w:jc w:val="center"/>
+              <w:rPr>
+                <w:rFonts w:eastAsia="Times New Roman" w:cs="Times New Roman"/>
+                <w:sz w:val="20"/>
+                <w:szCs w:val="20"/>
+                <w:lang w:eastAsia="pt-BR"/>
+              </w:rPr>
+            </w:pPr>
+          </w:p>
+        </w:tc>
+        <w:tc>
+          <w:tcPr>
+            <w:tcW w:w="1536" w:type="dxa"/>
             <w:tcBorders>
               <w:top w:val="nil"/>
               <w:left w:val="single" w:sz="4" w:space="0" w:color="auto"/>
@@ -3709,7 +3992,7 @@
         </w:tc>
         <w:tc>
           <w:tcPr>
-            <w:tcW w:w="186" w:type="dxa"/>
+            <w:tcW w:w="1246" w:type="dxa"/>
             <w:tcBorders>
               <w:top w:val="nil"/>
               <w:left w:val="nil"/>
@@ -3971,7 +4254,30 @@
         </w:tc>
         <w:tc>
           <w:tcPr>
-            <w:tcW w:w="2596" w:type="dxa"/>
+            <w:tcW w:w="1536" w:type="dxa"/>
+            <w:tcBorders>
+              <w:top w:val="nil"/>
+              <w:left w:val="single" w:sz="4" w:space="0" w:color="auto"/>
+              <w:bottom w:val="nil"/>
+              <w:right w:val="single" w:sz="4" w:space="0" w:color="auto"/>
+            </w:tcBorders>
+          </w:tcPr>
+          <w:p>
+            <w:pPr>
+              <w:spacing w:after="0" w:line="240" w:lineRule="auto"/>
+              <w:jc w:val="center"/>
+              <w:rPr>
+                <w:rFonts w:eastAsia="Times New Roman" w:cs="Times New Roman"/>
+                <w:sz w:val="20"/>
+                <w:szCs w:val="20"/>
+                <w:lang w:eastAsia="pt-BR"/>
+              </w:rPr>
+            </w:pPr>
+          </w:p>
+        </w:tc>
+        <w:tc>
+          <w:tcPr>
+            <w:tcW w:w="1536" w:type="dxa"/>
             <w:tcBorders>
               <w:top w:val="nil"/>
               <w:left w:val="single" w:sz="4" w:space="0" w:color="auto"/>
@@ -3998,7 +4304,7 @@
         </w:tc>
         <w:tc>
           <w:tcPr>
-            <w:tcW w:w="186" w:type="dxa"/>
+            <w:tcW w:w="1246" w:type="dxa"/>
             <w:tcBorders>
               <w:top w:val="nil"/>
               <w:left w:val="nil"/>
@@ -4260,7 +4566,30 @@
         </w:tc>
         <w:tc>
           <w:tcPr>
-            <w:tcW w:w="2596" w:type="dxa"/>
+            <w:tcW w:w="1536" w:type="dxa"/>
+            <w:tcBorders>
+              <w:top w:val="nil"/>
+              <w:left w:val="single" w:sz="4" w:space="0" w:color="auto"/>
+              <w:bottom w:val="nil"/>
+              <w:right w:val="single" w:sz="4" w:space="0" w:color="auto"/>
+            </w:tcBorders>
+          </w:tcPr>
+          <w:p>
+            <w:pPr>
+              <w:spacing w:after="0" w:line="240" w:lineRule="auto"/>
+              <w:jc w:val="center"/>
+              <w:rPr>
+                <w:rFonts w:eastAsia="Times New Roman" w:cs="Times New Roman"/>
+                <w:sz w:val="20"/>
+                <w:szCs w:val="20"/>
+                <w:lang w:eastAsia="pt-BR"/>
+              </w:rPr>
+            </w:pPr>
+          </w:p>
+        </w:tc>
+        <w:tc>
+          <w:tcPr>
+            <w:tcW w:w="1536" w:type="dxa"/>
             <w:tcBorders>
               <w:top w:val="nil"/>
               <w:left w:val="single" w:sz="4" w:space="0" w:color="auto"/>
@@ -4287,7 +4616,7 @@
         </w:tc>
         <w:tc>
           <w:tcPr>
-            <w:tcW w:w="186" w:type="dxa"/>
+            <w:tcW w:w="1246" w:type="dxa"/>
             <w:tcBorders>
               <w:top w:val="nil"/>
               <w:left w:val="nil"/>
@@ -4559,7 +4888,30 @@
         </w:tc>
         <w:tc>
           <w:tcPr>
-            <w:tcW w:w="2596" w:type="dxa"/>
+            <w:tcW w:w="1536" w:type="dxa"/>
+            <w:tcBorders>
+              <w:top w:val="nil"/>
+              <w:left w:val="single" w:sz="4" w:space="0" w:color="auto"/>
+              <w:bottom w:val="single" w:sz="4" w:space="0" w:color="auto"/>
+              <w:right w:val="single" w:sz="4" w:space="0" w:color="auto"/>
+            </w:tcBorders>
+          </w:tcPr>
+          <w:p>
+            <w:pPr>
+              <w:spacing w:after="0" w:line="240" w:lineRule="auto"/>
+              <w:jc w:val="center"/>
+              <w:rPr>
+                <w:rFonts w:eastAsia="Times New Roman" w:cs="Times New Roman"/>
+                <w:sz w:val="20"/>
+                <w:szCs w:val="20"/>
+                <w:lang w:eastAsia="pt-BR"/>
+              </w:rPr>
+            </w:pPr>
+          </w:p>
+        </w:tc>
+        <w:tc>
+          <w:tcPr>
+            <w:tcW w:w="1536" w:type="dxa"/>
             <w:tcBorders>
               <w:top w:val="nil"/>
               <w:left w:val="single" w:sz="4" w:space="0" w:color="auto"/>
@@ -4586,7 +4938,7 @@
         </w:tc>
         <w:tc>
           <w:tcPr>
-            <w:tcW w:w="186" w:type="dxa"/>
+            <w:tcW w:w="1246" w:type="dxa"/>
             <w:tcBorders>
               <w:top w:val="nil"/>
               <w:left w:val="nil"/>
@@ -4872,11 +5224,34 @@
         </w:tc>
         <w:tc>
           <w:tcPr>
-            <w:tcW w:w="2596" w:type="dxa"/>
+            <w:tcW w:w="1536" w:type="dxa"/>
             <w:tcBorders>
               <w:top w:val="single" w:sz="4" w:space="0" w:color="auto"/>
               <w:left w:val="single" w:sz="4" w:space="0" w:color="auto"/>
               <w:bottom w:val="nil"/>
+              <w:right w:val="single" w:sz="4" w:space="0" w:color="auto"/>
+            </w:tcBorders>
+          </w:tcPr>
+          <w:p>
+            <w:pPr>
+              <w:spacing w:after="0" w:line="240" w:lineRule="auto"/>
+              <w:jc w:val="center"/>
+              <w:rPr>
+                <w:rFonts w:eastAsia="Times New Roman" w:cs="Times New Roman"/>
+                <w:sz w:val="20"/>
+                <w:szCs w:val="20"/>
+                <w:lang w:eastAsia="pt-BR"/>
+              </w:rPr>
+            </w:pPr>
+          </w:p>
+        </w:tc>
+        <w:tc>
+          <w:tcPr>
+            <w:tcW w:w="1536" w:type="dxa"/>
+            <w:tcBorders>
+              <w:top w:val="single" w:sz="4" w:space="0" w:color="auto"/>
+              <w:left w:val="single" w:sz="4" w:space="0" w:color="auto"/>
+              <w:bottom w:val="nil"/>
               <w:right w:val="nil"/>
             </w:tcBorders>
             <w:shd w:val="clear" w:color="auto" w:fill="auto"/>
@@ -4899,7 +5274,7 @@
         </w:tc>
         <w:tc>
           <w:tcPr>
-            <w:tcW w:w="186" w:type="dxa"/>
+            <w:tcW w:w="1246" w:type="dxa"/>
             <w:tcBorders>
               <w:top w:val="nil"/>
               <w:left w:val="nil"/>
@@ -5180,7 +5555,7 @@
               <mc:AlternateContent>
                 <mc:Choice Requires="wps">
                   <w:drawing>
-                    <wp:anchor distT="0" distB="0" distL="114300" distR="114300" simplePos="0" relativeHeight="251666432" behindDoc="0" locked="0" layoutInCell="1" allowOverlap="1" wp14:anchorId="501C6C4A" wp14:editId="6D73370F">
+                    <wp:anchor distT="0" distB="0" distL="114300" distR="114300" simplePos="0" relativeHeight="251680768" behindDoc="0" locked="0" layoutInCell="1" allowOverlap="1" wp14:anchorId="107A02B8" wp14:editId="33C705A4">
                       <wp:simplePos x="0" y="0"/>
                       <wp:positionH relativeFrom="column">
                         <wp:posOffset>189230</wp:posOffset>
@@ -5270,7 +5645,7 @@
                 </mc:Choice>
                 <mc:Fallback>
                   <w:pict>
-                    <v:shape id="Texto explicativo retangular 7" o:spid="_x0000_s1028" type="#_x0000_t61" style="position:absolute;left:0;text-align:left;margin-left:14.9pt;margin-top:10.35pt;width:93pt;height:45.75pt;z-index:251666432;visibility:visible;mso-wrap-style:square;mso-width-percent:0;mso-height-percent:0;mso-wrap-distance-left:9pt;mso-wrap-distance-top:0;mso-wrap-distance-right:9pt;mso-wrap-distance-bottom:0;mso-position-horizontal:absolute;mso-position-horizontal-relative:text;mso-position-vertical:absolute;mso-position-vertical-relative:text;mso-width-percent:0;mso-height-percent:0;mso-width-relative:margin;mso-height-relative:margin;v-text-anchor:middle" o:gfxdata="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" adj="-3918,11900" fillcolor="#7f5f00 [1607]" strokecolor="#1f4d78 [1604]" strokeweight="1pt">
+                    <v:shape w14:anchorId="107A02B8" id="Texto explicativo retangular 7" o:spid="_x0000_s1028" type="#_x0000_t61" style="position:absolute;left:0;text-align:left;margin-left:14.9pt;margin-top:10.35pt;width:93pt;height:45.75pt;z-index:251680768;visibility:visible;mso-wrap-style:square;mso-width-percent:0;mso-height-percent:0;mso-wrap-distance-left:9pt;mso-wrap-distance-top:0;mso-wrap-distance-right:9pt;mso-wrap-distance-bottom:0;mso-position-horizontal:absolute;mso-position-horizontal-relative:text;mso-position-vertical:absolute;mso-position-vertical-relative:text;mso-width-percent:0;mso-height-percent:0;mso-width-relative:margin;mso-height-relative:margin;v-text-anchor:middle" o:gfxdata="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" adj="-3918,11900" fillcolor="#7f5f00 [1607]" strokecolor="#1f4d78 [1604]" strokeweight="1pt">
                       <v:textbox>
                         <w:txbxContent>
                           <w:p>
@@ -5300,7 +5675,30 @@
         </w:tc>
         <w:tc>
           <w:tcPr>
-            <w:tcW w:w="2596" w:type="dxa"/>
+            <w:tcW w:w="1536" w:type="dxa"/>
+            <w:tcBorders>
+              <w:top w:val="nil"/>
+              <w:left w:val="single" w:sz="4" w:space="0" w:color="auto"/>
+              <w:bottom w:val="nil"/>
+              <w:right w:val="single" w:sz="4" w:space="0" w:color="auto"/>
+            </w:tcBorders>
+          </w:tcPr>
+          <w:p>
+            <w:pPr>
+              <w:spacing w:after="0" w:line="240" w:lineRule="auto"/>
+              <w:jc w:val="center"/>
+              <w:rPr>
+                <w:rFonts w:eastAsia="Times New Roman" w:cs="Times New Roman"/>
+                <w:sz w:val="20"/>
+                <w:szCs w:val="20"/>
+                <w:lang w:eastAsia="pt-BR"/>
+              </w:rPr>
+            </w:pPr>
+          </w:p>
+        </w:tc>
+        <w:tc>
+          <w:tcPr>
+            <w:tcW w:w="1536" w:type="dxa"/>
             <w:tcBorders>
               <w:top w:val="nil"/>
               <w:left w:val="single" w:sz="4" w:space="0" w:color="auto"/>
@@ -5327,7 +5725,7 @@
         </w:tc>
         <w:tc>
           <w:tcPr>
-            <w:tcW w:w="186" w:type="dxa"/>
+            <w:tcW w:w="1246" w:type="dxa"/>
             <w:tcBorders>
               <w:top w:val="nil"/>
               <w:left w:val="nil"/>
@@ -5600,7 +5998,30 @@
         </w:tc>
         <w:tc>
           <w:tcPr>
-            <w:tcW w:w="2596" w:type="dxa"/>
+            <w:tcW w:w="1536" w:type="dxa"/>
+            <w:tcBorders>
+              <w:top w:val="nil"/>
+              <w:left w:val="single" w:sz="4" w:space="0" w:color="auto"/>
+              <w:bottom w:val="nil"/>
+              <w:right w:val="single" w:sz="4" w:space="0" w:color="auto"/>
+            </w:tcBorders>
+          </w:tcPr>
+          <w:p>
+            <w:pPr>
+              <w:spacing w:after="0" w:line="240" w:lineRule="auto"/>
+              <w:jc w:val="center"/>
+              <w:rPr>
+                <w:rFonts w:eastAsia="Times New Roman" w:cs="Times New Roman"/>
+                <w:sz w:val="20"/>
+                <w:szCs w:val="20"/>
+                <w:lang w:eastAsia="pt-BR"/>
+              </w:rPr>
+            </w:pPr>
+          </w:p>
+        </w:tc>
+        <w:tc>
+          <w:tcPr>
+            <w:tcW w:w="1536" w:type="dxa"/>
             <w:tcBorders>
               <w:top w:val="nil"/>
               <w:left w:val="single" w:sz="4" w:space="0" w:color="auto"/>
@@ -5627,7 +6048,7 @@
         </w:tc>
         <w:tc>
           <w:tcPr>
-            <w:tcW w:w="186" w:type="dxa"/>
+            <w:tcW w:w="1246" w:type="dxa"/>
             <w:tcBorders>
               <w:top w:val="nil"/>
               <w:left w:val="nil"/>
@@ -5900,7 +6321,30 @@
         </w:tc>
         <w:tc>
           <w:tcPr>
-            <w:tcW w:w="2596" w:type="dxa"/>
+            <w:tcW w:w="1536" w:type="dxa"/>
+            <w:tcBorders>
+              <w:top w:val="nil"/>
+              <w:left w:val="single" w:sz="4" w:space="0" w:color="auto"/>
+              <w:bottom w:val="nil"/>
+              <w:right w:val="single" w:sz="4" w:space="0" w:color="auto"/>
+            </w:tcBorders>
+          </w:tcPr>
+          <w:p>
+            <w:pPr>
+              <w:spacing w:after="0" w:line="240" w:lineRule="auto"/>
+              <w:jc w:val="center"/>
+              <w:rPr>
+                <w:rFonts w:eastAsia="Times New Roman" w:cs="Times New Roman"/>
+                <w:sz w:val="20"/>
+                <w:szCs w:val="20"/>
+                <w:lang w:eastAsia="pt-BR"/>
+              </w:rPr>
+            </w:pPr>
+          </w:p>
+        </w:tc>
+        <w:tc>
+          <w:tcPr>
+            <w:tcW w:w="1536" w:type="dxa"/>
             <w:tcBorders>
               <w:top w:val="nil"/>
               <w:left w:val="single" w:sz="4" w:space="0" w:color="auto"/>
@@ -5927,7 +6371,7 @@
         </w:tc>
         <w:tc>
           <w:tcPr>
-            <w:tcW w:w="186" w:type="dxa"/>
+            <w:tcW w:w="1246" w:type="dxa"/>
             <w:tcBorders>
               <w:top w:val="nil"/>
               <w:left w:val="nil"/>
@@ -6200,7 +6644,30 @@
         </w:tc>
         <w:tc>
           <w:tcPr>
-            <w:tcW w:w="2596" w:type="dxa"/>
+            <w:tcW w:w="1536" w:type="dxa"/>
+            <w:tcBorders>
+              <w:top w:val="nil"/>
+              <w:left w:val="single" w:sz="4" w:space="0" w:color="auto"/>
+              <w:bottom w:val="nil"/>
+              <w:right w:val="single" w:sz="4" w:space="0" w:color="auto"/>
+            </w:tcBorders>
+          </w:tcPr>
+          <w:p>
+            <w:pPr>
+              <w:spacing w:after="0" w:line="240" w:lineRule="auto"/>
+              <w:jc w:val="center"/>
+              <w:rPr>
+                <w:rFonts w:eastAsia="Times New Roman" w:cs="Times New Roman"/>
+                <w:sz w:val="20"/>
+                <w:szCs w:val="20"/>
+                <w:lang w:eastAsia="pt-BR"/>
+              </w:rPr>
+            </w:pPr>
+          </w:p>
+        </w:tc>
+        <w:tc>
+          <w:tcPr>
+            <w:tcW w:w="1536" w:type="dxa"/>
             <w:tcBorders>
               <w:top w:val="nil"/>
               <w:left w:val="single" w:sz="4" w:space="0" w:color="auto"/>
@@ -6227,7 +6694,7 @@
         </w:tc>
         <w:tc>
           <w:tcPr>
-            <w:tcW w:w="186" w:type="dxa"/>
+            <w:tcW w:w="1246" w:type="dxa"/>
             <w:tcBorders>
               <w:top w:val="nil"/>
               <w:left w:val="nil"/>
@@ -6500,7 +6967,30 @@
         </w:tc>
         <w:tc>
           <w:tcPr>
-            <w:tcW w:w="2596" w:type="dxa"/>
+            <w:tcW w:w="1536" w:type="dxa"/>
+            <w:tcBorders>
+              <w:top w:val="nil"/>
+              <w:left w:val="single" w:sz="4" w:space="0" w:color="auto"/>
+              <w:bottom w:val="nil"/>
+              <w:right w:val="single" w:sz="4" w:space="0" w:color="auto"/>
+            </w:tcBorders>
+          </w:tcPr>
+          <w:p>
+            <w:pPr>
+              <w:spacing w:after="0" w:line="240" w:lineRule="auto"/>
+              <w:jc w:val="center"/>
+              <w:rPr>
+                <w:rFonts w:eastAsia="Times New Roman" w:cs="Times New Roman"/>
+                <w:sz w:val="20"/>
+                <w:szCs w:val="20"/>
+                <w:lang w:eastAsia="pt-BR"/>
+              </w:rPr>
+            </w:pPr>
+          </w:p>
+        </w:tc>
+        <w:tc>
+          <w:tcPr>
+            <w:tcW w:w="1536" w:type="dxa"/>
             <w:tcBorders>
               <w:top w:val="nil"/>
               <w:left w:val="single" w:sz="4" w:space="0" w:color="auto"/>
@@ -6527,7 +7017,7 @@
         </w:tc>
         <w:tc>
           <w:tcPr>
-            <w:tcW w:w="186" w:type="dxa"/>
+            <w:tcW w:w="1246" w:type="dxa"/>
             <w:tcBorders>
               <w:top w:val="nil"/>
               <w:left w:val="nil"/>
@@ -6800,7 +7290,30 @@
         </w:tc>
         <w:tc>
           <w:tcPr>
-            <w:tcW w:w="2596" w:type="dxa"/>
+            <w:tcW w:w="1536" w:type="dxa"/>
+            <w:tcBorders>
+              <w:top w:val="nil"/>
+              <w:left w:val="single" w:sz="4" w:space="0" w:color="auto"/>
+              <w:bottom w:val="single" w:sz="4" w:space="0" w:color="auto"/>
+              <w:right w:val="single" w:sz="4" w:space="0" w:color="auto"/>
+            </w:tcBorders>
+          </w:tcPr>
+          <w:p>
+            <w:pPr>
+              <w:spacing w:after="0" w:line="240" w:lineRule="auto"/>
+              <w:jc w:val="center"/>
+              <w:rPr>
+                <w:rFonts w:eastAsia="Times New Roman" w:cs="Times New Roman"/>
+                <w:sz w:val="20"/>
+                <w:szCs w:val="20"/>
+                <w:lang w:eastAsia="pt-BR"/>
+              </w:rPr>
+            </w:pPr>
+          </w:p>
+        </w:tc>
+        <w:tc>
+          <w:tcPr>
+            <w:tcW w:w="1536" w:type="dxa"/>
             <w:tcBorders>
               <w:top w:val="nil"/>
               <w:left w:val="single" w:sz="4" w:space="0" w:color="auto"/>
@@ -6827,7 +7340,7 @@
         </w:tc>
         <w:tc>
           <w:tcPr>
-            <w:tcW w:w="186" w:type="dxa"/>
+            <w:tcW w:w="1246" w:type="dxa"/>
             <w:tcBorders>
               <w:top w:val="nil"/>
               <w:left w:val="nil"/>
@@ -7102,11 +7615,34 @@
         </w:tc>
         <w:tc>
           <w:tcPr>
-            <w:tcW w:w="2596" w:type="dxa"/>
+            <w:tcW w:w="1536" w:type="dxa"/>
             <w:tcBorders>
               <w:top w:val="single" w:sz="4" w:space="0" w:color="auto"/>
               <w:left w:val="single" w:sz="4" w:space="0" w:color="auto"/>
               <w:bottom w:val="nil"/>
+              <w:right w:val="single" w:sz="4" w:space="0" w:color="auto"/>
+            </w:tcBorders>
+          </w:tcPr>
+          <w:p>
+            <w:pPr>
+              <w:spacing w:after="0" w:line="240" w:lineRule="auto"/>
+              <w:jc w:val="center"/>
+              <w:rPr>
+                <w:rFonts w:eastAsia="Times New Roman" w:cs="Times New Roman"/>
+                <w:sz w:val="20"/>
+                <w:szCs w:val="20"/>
+                <w:lang w:eastAsia="pt-BR"/>
+              </w:rPr>
+            </w:pPr>
+          </w:p>
+        </w:tc>
+        <w:tc>
+          <w:tcPr>
+            <w:tcW w:w="1536" w:type="dxa"/>
+            <w:tcBorders>
+              <w:top w:val="single" w:sz="4" w:space="0" w:color="auto"/>
+              <w:left w:val="single" w:sz="4" w:space="0" w:color="auto"/>
+              <w:bottom w:val="nil"/>
               <w:right w:val="nil"/>
             </w:tcBorders>
             <w:shd w:val="clear" w:color="auto" w:fill="auto"/>
@@ -7129,7 +7665,7 @@
         </w:tc>
         <w:tc>
           <w:tcPr>
-            <w:tcW w:w="186" w:type="dxa"/>
+            <w:tcW w:w="1246" w:type="dxa"/>
             <w:tcBorders>
               <w:top w:val="nil"/>
               <w:left w:val="nil"/>
@@ -7391,7 +7927,30 @@
         </w:tc>
         <w:tc>
           <w:tcPr>
-            <w:tcW w:w="2596" w:type="dxa"/>
+            <w:tcW w:w="1536" w:type="dxa"/>
+            <w:tcBorders>
+              <w:top w:val="nil"/>
+              <w:left w:val="single" w:sz="4" w:space="0" w:color="auto"/>
+              <w:bottom w:val="nil"/>
+              <w:right w:val="single" w:sz="4" w:space="0" w:color="auto"/>
+            </w:tcBorders>
+          </w:tcPr>
+          <w:p>
+            <w:pPr>
+              <w:spacing w:after="0" w:line="240" w:lineRule="auto"/>
+              <w:jc w:val="center"/>
+              <w:rPr>
+                <w:rFonts w:eastAsia="Times New Roman" w:cs="Times New Roman"/>
+                <w:sz w:val="20"/>
+                <w:szCs w:val="20"/>
+                <w:lang w:eastAsia="pt-BR"/>
+              </w:rPr>
+            </w:pPr>
+          </w:p>
+        </w:tc>
+        <w:tc>
+          <w:tcPr>
+            <w:tcW w:w="1536" w:type="dxa"/>
             <w:tcBorders>
               <w:top w:val="nil"/>
               <w:left w:val="single" w:sz="4" w:space="0" w:color="auto"/>
@@ -7418,7 +7977,7 @@
         </w:tc>
         <w:tc>
           <w:tcPr>
-            <w:tcW w:w="186" w:type="dxa"/>
+            <w:tcW w:w="1246" w:type="dxa"/>
             <w:tcBorders>
               <w:top w:val="nil"/>
               <w:left w:val="nil"/>
@@ -7634,7 +8193,7 @@
               <mc:AlternateContent>
                 <mc:Choice Requires="wps">
                   <w:drawing>
-                    <wp:anchor distT="0" distB="0" distL="114300" distR="114300" simplePos="0" relativeHeight="251668480" behindDoc="0" locked="0" layoutInCell="1" allowOverlap="1" wp14:anchorId="4A4D7D7D" wp14:editId="19D400F3">
+                    <wp:anchor distT="0" distB="0" distL="114300" distR="114300" simplePos="0" relativeHeight="251681792" behindDoc="0" locked="0" layoutInCell="1" allowOverlap="1" wp14:anchorId="75303247" wp14:editId="5505B57E">
                       <wp:simplePos x="0" y="0"/>
                       <wp:positionH relativeFrom="column">
                         <wp:posOffset>146050</wp:posOffset>
@@ -7716,7 +8275,7 @@
                 </mc:Choice>
                 <mc:Fallback>
                   <w:pict>
-                    <v:shape id="Texto explicativo retangular 8" o:spid="_x0000_s1029" type="#_x0000_t61" style="position:absolute;left:0;text-align:left;margin-left:11.5pt;margin-top:.2pt;width:93pt;height:45.75pt;z-index:251668480;visibility:visible;mso-wrap-style:square;mso-width-percent:0;mso-height-percent:0;mso-wrap-distance-left:9pt;mso-wrap-distance-top:0;mso-wrap-distance-right:9pt;mso-wrap-distance-bottom:0;mso-position-horizontal:absolute;mso-position-horizontal-relative:text;mso-position-vertical:absolute;mso-position-vertical-relative:text;mso-width-percent:0;mso-height-percent:0;mso-width-relative:margin;mso-height-relative:margin;v-text-anchor:middle" o:gfxdata="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" adj="-3918,11900" fillcolor="#538135 [2409]" strokecolor="#1f4d78 [1604]" strokeweight="1pt">
+                    <v:shape w14:anchorId="75303247" id="Texto explicativo retangular 8" o:spid="_x0000_s1029" type="#_x0000_t61" style="position:absolute;left:0;text-align:left;margin-left:11.5pt;margin-top:.2pt;width:93pt;height:45.75pt;z-index:251681792;visibility:visible;mso-wrap-style:square;mso-width-percent:0;mso-height-percent:0;mso-wrap-distance-left:9pt;mso-wrap-distance-top:0;mso-wrap-distance-right:9pt;mso-wrap-distance-bottom:0;mso-position-horizontal:absolute;mso-position-horizontal-relative:text;mso-position-vertical:absolute;mso-position-vertical-relative:text;mso-width-percent:0;mso-height-percent:0;mso-width-relative:margin;mso-height-relative:margin;v-text-anchor:middle" o:gfxdata="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" adj="-3918,11900" fillcolor="#538135 [2409]" strokecolor="#1f4d78 [1604]" strokeweight="1pt">
                       <v:textbox>
                         <w:txbxContent>
                           <w:p>
@@ -7792,7 +8351,30 @@
         </w:tc>
         <w:tc>
           <w:tcPr>
-            <w:tcW w:w="2596" w:type="dxa"/>
+            <w:tcW w:w="1536" w:type="dxa"/>
+            <w:tcBorders>
+              <w:top w:val="nil"/>
+              <w:left w:val="single" w:sz="4" w:space="0" w:color="auto"/>
+              <w:bottom w:val="nil"/>
+              <w:right w:val="single" w:sz="4" w:space="0" w:color="auto"/>
+            </w:tcBorders>
+          </w:tcPr>
+          <w:p>
+            <w:pPr>
+              <w:spacing w:after="0" w:line="240" w:lineRule="auto"/>
+              <w:jc w:val="center"/>
+              <w:rPr>
+                <w:rFonts w:eastAsia="Times New Roman" w:cs="Times New Roman"/>
+                <w:sz w:val="20"/>
+                <w:szCs w:val="20"/>
+                <w:lang w:eastAsia="pt-BR"/>
+              </w:rPr>
+            </w:pPr>
+          </w:p>
+        </w:tc>
+        <w:tc>
+          <w:tcPr>
+            <w:tcW w:w="1536" w:type="dxa"/>
             <w:tcBorders>
               <w:top w:val="nil"/>
               <w:left w:val="single" w:sz="4" w:space="0" w:color="auto"/>
@@ -7819,7 +8401,7 @@
         </w:tc>
         <w:tc>
           <w:tcPr>
-            <w:tcW w:w="186" w:type="dxa"/>
+            <w:tcW w:w="1246" w:type="dxa"/>
             <w:tcBorders>
               <w:top w:val="nil"/>
               <w:left w:val="nil"/>
@@ -8081,7 +8663,30 @@
         </w:tc>
         <w:tc>
           <w:tcPr>
-            <w:tcW w:w="2596" w:type="dxa"/>
+            <w:tcW w:w="1536" w:type="dxa"/>
+            <w:tcBorders>
+              <w:top w:val="nil"/>
+              <w:left w:val="single" w:sz="4" w:space="0" w:color="auto"/>
+              <w:bottom w:val="nil"/>
+              <w:right w:val="single" w:sz="4" w:space="0" w:color="auto"/>
+            </w:tcBorders>
+          </w:tcPr>
+          <w:p>
+            <w:pPr>
+              <w:spacing w:after="0" w:line="240" w:lineRule="auto"/>
+              <w:jc w:val="center"/>
+              <w:rPr>
+                <w:rFonts w:eastAsia="Times New Roman" w:cs="Times New Roman"/>
+                <w:sz w:val="20"/>
+                <w:szCs w:val="20"/>
+                <w:lang w:eastAsia="pt-BR"/>
+              </w:rPr>
+            </w:pPr>
+          </w:p>
+        </w:tc>
+        <w:tc>
+          <w:tcPr>
+            <w:tcW w:w="1536" w:type="dxa"/>
             <w:tcBorders>
               <w:top w:val="nil"/>
               <w:left w:val="single" w:sz="4" w:space="0" w:color="auto"/>
@@ -8108,7 +8713,7 @@
         </w:tc>
         <w:tc>
           <w:tcPr>
-            <w:tcW w:w="186" w:type="dxa"/>
+            <w:tcW w:w="1246" w:type="dxa"/>
             <w:tcBorders>
               <w:top w:val="nil"/>
               <w:left w:val="nil"/>
@@ -8370,7 +8975,30 @@
         </w:tc>
         <w:tc>
           <w:tcPr>
-            <w:tcW w:w="2596" w:type="dxa"/>
+            <w:tcW w:w="1536" w:type="dxa"/>
+            <w:tcBorders>
+              <w:top w:val="nil"/>
+              <w:left w:val="single" w:sz="4" w:space="0" w:color="auto"/>
+              <w:bottom w:val="nil"/>
+              <w:right w:val="single" w:sz="4" w:space="0" w:color="auto"/>
+            </w:tcBorders>
+          </w:tcPr>
+          <w:p>
+            <w:pPr>
+              <w:spacing w:after="0" w:line="240" w:lineRule="auto"/>
+              <w:jc w:val="center"/>
+              <w:rPr>
+                <w:rFonts w:eastAsia="Times New Roman" w:cs="Times New Roman"/>
+                <w:sz w:val="20"/>
+                <w:szCs w:val="20"/>
+                <w:lang w:eastAsia="pt-BR"/>
+              </w:rPr>
+            </w:pPr>
+          </w:p>
+        </w:tc>
+        <w:tc>
+          <w:tcPr>
+            <w:tcW w:w="1536" w:type="dxa"/>
             <w:tcBorders>
               <w:top w:val="nil"/>
               <w:left w:val="single" w:sz="4" w:space="0" w:color="auto"/>
@@ -8397,7 +9025,7 @@
         </w:tc>
         <w:tc>
           <w:tcPr>
-            <w:tcW w:w="186" w:type="dxa"/>
+            <w:tcW w:w="1246" w:type="dxa"/>
             <w:tcBorders>
               <w:top w:val="nil"/>
               <w:left w:val="nil"/>
@@ -8659,7 +9287,30 @@
         </w:tc>
         <w:tc>
           <w:tcPr>
-            <w:tcW w:w="2596" w:type="dxa"/>
+            <w:tcW w:w="1536" w:type="dxa"/>
+            <w:tcBorders>
+              <w:top w:val="nil"/>
+              <w:left w:val="single" w:sz="4" w:space="0" w:color="auto"/>
+              <w:bottom w:val="nil"/>
+              <w:right w:val="single" w:sz="4" w:space="0" w:color="auto"/>
+            </w:tcBorders>
+          </w:tcPr>
+          <w:p>
+            <w:pPr>
+              <w:spacing w:after="0" w:line="240" w:lineRule="auto"/>
+              <w:jc w:val="center"/>
+              <w:rPr>
+                <w:rFonts w:eastAsia="Times New Roman" w:cs="Times New Roman"/>
+                <w:sz w:val="20"/>
+                <w:szCs w:val="20"/>
+                <w:lang w:eastAsia="pt-BR"/>
+              </w:rPr>
+            </w:pPr>
+          </w:p>
+        </w:tc>
+        <w:tc>
+          <w:tcPr>
+            <w:tcW w:w="1536" w:type="dxa"/>
             <w:tcBorders>
               <w:top w:val="nil"/>
               <w:left w:val="single" w:sz="4" w:space="0" w:color="auto"/>
@@ -8686,7 +9337,7 @@
         </w:tc>
         <w:tc>
           <w:tcPr>
-            <w:tcW w:w="186" w:type="dxa"/>
+            <w:tcW w:w="1246" w:type="dxa"/>
             <w:tcBorders>
               <w:top w:val="nil"/>
               <w:left w:val="nil"/>
@@ -8956,7 +9607,7 @@
               <mc:AlternateContent>
                 <mc:Choice Requires="wps">
                   <w:drawing>
-                    <wp:anchor distT="0" distB="0" distL="114300" distR="114300" simplePos="0" relativeHeight="251674624" behindDoc="0" locked="0" layoutInCell="1" allowOverlap="1" wp14:anchorId="55FA610D" wp14:editId="016A01C6">
+                    <wp:anchor distT="0" distB="0" distL="114300" distR="114300" simplePos="0" relativeHeight="251682816" behindDoc="0" locked="0" layoutInCell="1" allowOverlap="1" wp14:anchorId="57108B99" wp14:editId="30C84AD8">
                       <wp:simplePos x="0" y="0"/>
                       <wp:positionH relativeFrom="column">
                         <wp:posOffset>363855</wp:posOffset>
@@ -9038,7 +9689,7 @@
                 </mc:Choice>
                 <mc:Fallback>
                   <w:pict>
-                    <v:shape id="Texto explicativo retangular 9" o:spid="_x0000_s1030" type="#_x0000_t61" style="position:absolute;left:0;text-align:left;margin-left:28.65pt;margin-top:-.25pt;width:93pt;height:45.75pt;z-index:251674624;visibility:visible;mso-wrap-style:square;mso-width-percent:0;mso-height-percent:0;mso-wrap-distance-left:9pt;mso-wrap-distance-top:0;mso-wrap-distance-right:9pt;mso-wrap-distance-bottom:0;mso-position-horizontal:absolute;mso-position-horizontal-relative:text;mso-position-vertical:absolute;mso-position-vertical-relative:text;mso-width-percent:0;mso-height-percent:0;mso-width-relative:margin;mso-height-relative:margin;v-text-anchor:middle" o:gfxdata="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" adj="1308,26064" fillcolor="#7f7f7f [1612]" strokecolor="#1f4d78 [1604]" strokeweight="1pt">
+                    <v:shape w14:anchorId="57108B99" id="Texto explicativo retangular 9" o:spid="_x0000_s1030" type="#_x0000_t61" style="position:absolute;left:0;text-align:left;margin-left:28.65pt;margin-top:-.25pt;width:93pt;height:45.75pt;z-index:251682816;visibility:visible;mso-wrap-style:square;mso-width-percent:0;mso-height-percent:0;mso-wrap-distance-left:9pt;mso-wrap-distance-top:0;mso-wrap-distance-right:9pt;mso-wrap-distance-bottom:0;mso-position-horizontal:absolute;mso-position-horizontal-relative:text;mso-position-vertical:absolute;mso-position-vertical-relative:text;mso-width-percent:0;mso-height-percent:0;mso-width-relative:margin;mso-height-relative:margin;v-text-anchor:middle" o:gfxdata="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" adj="1308,26064" fillcolor="#7f7f7f [1612]" strokecolor="#1f4d78 [1604]" strokeweight="1pt">
                       <v:textbox>
                         <w:txbxContent>
                           <w:p>
@@ -9060,7 +9711,30 @@
         </w:tc>
         <w:tc>
           <w:tcPr>
-            <w:tcW w:w="2596" w:type="dxa"/>
+            <w:tcW w:w="1536" w:type="dxa"/>
+            <w:tcBorders>
+              <w:top w:val="nil"/>
+              <w:left w:val="single" w:sz="4" w:space="0" w:color="auto"/>
+              <w:bottom w:val="nil"/>
+              <w:right w:val="single" w:sz="4" w:space="0" w:color="auto"/>
+            </w:tcBorders>
+          </w:tcPr>
+          <w:p>
+            <w:pPr>
+              <w:spacing w:after="0" w:line="240" w:lineRule="auto"/>
+              <w:jc w:val="center"/>
+              <w:rPr>
+                <w:rFonts w:eastAsia="Times New Roman" w:cs="Times New Roman"/>
+                <w:sz w:val="20"/>
+                <w:szCs w:val="20"/>
+                <w:lang w:eastAsia="pt-BR"/>
+              </w:rPr>
+            </w:pPr>
+          </w:p>
+        </w:tc>
+        <w:tc>
+          <w:tcPr>
+            <w:tcW w:w="1536" w:type="dxa"/>
             <w:tcBorders>
               <w:top w:val="nil"/>
               <w:left w:val="single" w:sz="4" w:space="0" w:color="auto"/>
@@ -9087,7 +9761,7 @@
         </w:tc>
         <w:tc>
           <w:tcPr>
-            <w:tcW w:w="186" w:type="dxa"/>
+            <w:tcW w:w="1246" w:type="dxa"/>
             <w:tcBorders>
               <w:top w:val="nil"/>
               <w:left w:val="nil"/>
@@ -9349,7 +10023,30 @@
         </w:tc>
         <w:tc>
           <w:tcPr>
-            <w:tcW w:w="2596" w:type="dxa"/>
+            <w:tcW w:w="1536" w:type="dxa"/>
+            <w:tcBorders>
+              <w:top w:val="nil"/>
+              <w:left w:val="single" w:sz="4" w:space="0" w:color="auto"/>
+              <w:bottom w:val="nil"/>
+              <w:right w:val="single" w:sz="4" w:space="0" w:color="auto"/>
+            </w:tcBorders>
+          </w:tcPr>
+          <w:p>
+            <w:pPr>
+              <w:spacing w:after="0" w:line="240" w:lineRule="auto"/>
+              <w:jc w:val="center"/>
+              <w:rPr>
+                <w:rFonts w:eastAsia="Times New Roman" w:cs="Times New Roman"/>
+                <w:sz w:val="20"/>
+                <w:szCs w:val="20"/>
+                <w:lang w:eastAsia="pt-BR"/>
+              </w:rPr>
+            </w:pPr>
+          </w:p>
+        </w:tc>
+        <w:tc>
+          <w:tcPr>
+            <w:tcW w:w="1536" w:type="dxa"/>
             <w:tcBorders>
               <w:top w:val="nil"/>
               <w:left w:val="single" w:sz="4" w:space="0" w:color="auto"/>
@@ -9376,7 +10073,7 @@
         </w:tc>
         <w:tc>
           <w:tcPr>
-            <w:tcW w:w="186" w:type="dxa"/>
+            <w:tcW w:w="1246" w:type="dxa"/>
             <w:tcBorders>
               <w:top w:val="nil"/>
               <w:left w:val="nil"/>
@@ -9638,7 +10335,30 @@
         </w:tc>
         <w:tc>
           <w:tcPr>
-            <w:tcW w:w="2596" w:type="dxa"/>
+            <w:tcW w:w="1536" w:type="dxa"/>
+            <w:tcBorders>
+              <w:top w:val="nil"/>
+              <w:left w:val="single" w:sz="4" w:space="0" w:color="auto"/>
+              <w:bottom w:val="nil"/>
+              <w:right w:val="single" w:sz="4" w:space="0" w:color="auto"/>
+            </w:tcBorders>
+          </w:tcPr>
+          <w:p>
+            <w:pPr>
+              <w:spacing w:after="0" w:line="240" w:lineRule="auto"/>
+              <w:jc w:val="center"/>
+              <w:rPr>
+                <w:rFonts w:eastAsia="Times New Roman" w:cs="Times New Roman"/>
+                <w:sz w:val="20"/>
+                <w:szCs w:val="20"/>
+                <w:lang w:eastAsia="pt-BR"/>
+              </w:rPr>
+            </w:pPr>
+          </w:p>
+        </w:tc>
+        <w:tc>
+          <w:tcPr>
+            <w:tcW w:w="1536" w:type="dxa"/>
             <w:tcBorders>
               <w:top w:val="nil"/>
               <w:left w:val="single" w:sz="4" w:space="0" w:color="auto"/>
@@ -9665,7 +10385,7 @@
         </w:tc>
         <w:tc>
           <w:tcPr>
-            <w:tcW w:w="186" w:type="dxa"/>
+            <w:tcW w:w="1246" w:type="dxa"/>
             <w:tcBorders>
               <w:top w:val="nil"/>
               <w:left w:val="nil"/>
@@ -9927,7 +10647,30 @@
         </w:tc>
         <w:tc>
           <w:tcPr>
-            <w:tcW w:w="2596" w:type="dxa"/>
+            <w:tcW w:w="1536" w:type="dxa"/>
+            <w:tcBorders>
+              <w:top w:val="nil"/>
+              <w:left w:val="single" w:sz="4" w:space="0" w:color="auto"/>
+              <w:bottom w:val="single" w:sz="4" w:space="0" w:color="auto"/>
+              <w:right w:val="single" w:sz="4" w:space="0" w:color="auto"/>
+            </w:tcBorders>
+          </w:tcPr>
+          <w:p>
+            <w:pPr>
+              <w:spacing w:after="0" w:line="240" w:lineRule="auto"/>
+              <w:jc w:val="center"/>
+              <w:rPr>
+                <w:rFonts w:eastAsia="Times New Roman" w:cs="Times New Roman"/>
+                <w:sz w:val="20"/>
+                <w:szCs w:val="20"/>
+                <w:lang w:eastAsia="pt-BR"/>
+              </w:rPr>
+            </w:pPr>
+          </w:p>
+        </w:tc>
+        <w:tc>
+          <w:tcPr>
+            <w:tcW w:w="1536" w:type="dxa"/>
             <w:tcBorders>
               <w:top w:val="nil"/>
               <w:left w:val="single" w:sz="4" w:space="0" w:color="auto"/>
@@ -9954,7 +10697,7 @@
         </w:tc>
         <w:tc>
           <w:tcPr>
-            <w:tcW w:w="186" w:type="dxa"/>
+            <w:tcW w:w="1246" w:type="dxa"/>
             <w:tcBorders>
               <w:top w:val="nil"/>
               <w:left w:val="nil"/>
@@ -10228,7 +10971,656 @@
         </w:tc>
         <w:tc>
           <w:tcPr>
-            <w:tcW w:w="2596" w:type="dxa"/>
+            <w:tcW w:w="1536" w:type="dxa"/>
+            <w:tcBorders>
+              <w:top w:val="nil"/>
+              <w:left w:val="single" w:sz="4" w:space="0" w:color="auto"/>
+              <w:bottom w:val="nil"/>
+              <w:right w:val="single" w:sz="4" w:space="0" w:color="auto"/>
+            </w:tcBorders>
+          </w:tcPr>
+          <w:p>
+            <w:pPr>
+              <w:spacing w:after="0" w:line="240" w:lineRule="auto"/>
+              <w:jc w:val="center"/>
+              <w:rPr>
+                <w:rFonts w:eastAsia="Times New Roman" w:cs="Times New Roman"/>
+                <w:color w:val="000000"/>
+                <w:sz w:val="20"/>
+                <w:szCs w:val="20"/>
+                <w:lang w:eastAsia="pt-BR"/>
+              </w:rPr>
+            </w:pPr>
+          </w:p>
+        </w:tc>
+        <w:tc>
+          <w:tcPr>
+            <w:tcW w:w="1536" w:type="dxa"/>
+            <w:tcBorders>
+              <w:top w:val="nil"/>
+              <w:left w:val="single" w:sz="4" w:space="0" w:color="auto"/>
+              <w:bottom w:val="nil"/>
+              <w:right w:val="nil"/>
+            </w:tcBorders>
+            <w:shd w:val="clear" w:color="auto" w:fill="auto"/>
+            <w:noWrap/>
+            <w:vAlign w:val="center"/>
+            <w:hideMark/>
+          </w:tcPr>
+          <w:p>
+            <w:pPr>
+              <w:spacing w:after="0" w:line="240" w:lineRule="auto"/>
+              <w:jc w:val="center"/>
+              <w:rPr>
+                <w:rFonts w:eastAsia="Times New Roman" w:cs="Times New Roman"/>
+                <w:color w:val="000000"/>
+                <w:sz w:val="20"/>
+                <w:szCs w:val="20"/>
+                <w:lang w:eastAsia="pt-BR"/>
+              </w:rPr>
+            </w:pPr>
+          </w:p>
+        </w:tc>
+        <w:tc>
+          <w:tcPr>
+            <w:tcW w:w="1246" w:type="dxa"/>
+            <w:tcBorders>
+              <w:top w:val="nil"/>
+              <w:left w:val="nil"/>
+              <w:bottom w:val="nil"/>
+              <w:right w:val="nil"/>
+            </w:tcBorders>
+            <w:shd w:val="clear" w:color="000000" w:fill="203764"/>
+            <w:noWrap/>
+            <w:vAlign w:val="bottom"/>
+            <w:hideMark/>
+          </w:tcPr>
+          <w:p>
+            <w:pPr>
+              <w:spacing w:after="0" w:line="240" w:lineRule="auto"/>
+              <w:rPr>
+                <w:rFonts w:eastAsia="Times New Roman" w:cs="Times New Roman"/>
+                <w:color w:val="000000"/>
+                <w:sz w:val="20"/>
+                <w:szCs w:val="20"/>
+                <w:lang w:eastAsia="pt-BR"/>
+              </w:rPr>
+            </w:pPr>
+            <w:r>
+              <w:rPr>
+                <w:rFonts w:eastAsia="Times New Roman" w:cs="Times New Roman"/>
+                <w:color w:val="000000"/>
+                <w:sz w:val="20"/>
+                <w:szCs w:val="20"/>
+                <w:lang w:eastAsia="pt-BR"/>
+              </w:rPr>
+              <w:t> </w:t>
+            </w:r>
+          </w:p>
+        </w:tc>
+      </w:tr>
+      <w:tr>
+        <w:trPr>
+          <w:trHeight w:val="288"/>
+        </w:trPr>
+        <w:tc>
+          <w:tcPr>
+            <w:tcW w:w="284" w:type="dxa"/>
+            <w:tcBorders>
+              <w:top w:val="nil"/>
+              <w:left w:val="nil"/>
+              <w:bottom w:val="nil"/>
+              <w:right w:val="single" w:sz="4" w:space="0" w:color="auto"/>
+            </w:tcBorders>
+            <w:shd w:val="clear" w:color="000000" w:fill="203764"/>
+            <w:noWrap/>
+            <w:vAlign w:val="bottom"/>
+            <w:hideMark/>
+          </w:tcPr>
+          <w:p>
+            <w:pPr>
+              <w:spacing w:after="0" w:line="240" w:lineRule="auto"/>
+              <w:rPr>
+                <w:rFonts w:eastAsia="Times New Roman" w:cs="Times New Roman"/>
+                <w:color w:val="000000"/>
+                <w:sz w:val="20"/>
+                <w:szCs w:val="20"/>
+                <w:lang w:eastAsia="pt-BR"/>
+              </w:rPr>
+            </w:pPr>
+            <w:r>
+              <w:rPr>
+                <w:rFonts w:eastAsia="Times New Roman" w:cs="Times New Roman"/>
+                <w:color w:val="000000"/>
+                <w:sz w:val="20"/>
+                <w:szCs w:val="20"/>
+                <w:lang w:eastAsia="pt-BR"/>
+              </w:rPr>
+              <w:t> </w:t>
+            </w:r>
+          </w:p>
+        </w:tc>
+        <w:tc>
+          <w:tcPr>
+            <w:tcW w:w="1269" w:type="dxa"/>
+            <w:vMerge/>
+            <w:tcBorders>
+              <w:top w:val="nil"/>
+              <w:left w:val="single" w:sz="4" w:space="0" w:color="auto"/>
+              <w:bottom w:val="nil"/>
+              <w:right w:val="single" w:sz="4" w:space="0" w:color="auto"/>
+            </w:tcBorders>
+            <w:vAlign w:val="center"/>
+            <w:hideMark/>
+          </w:tcPr>
+          <w:p>
+            <w:pPr>
+              <w:spacing w:after="0" w:line="240" w:lineRule="auto"/>
+              <w:rPr>
+                <w:rFonts w:eastAsia="Times New Roman" w:cs="Times New Roman"/>
+                <w:color w:val="000000"/>
+                <w:sz w:val="20"/>
+                <w:szCs w:val="20"/>
+                <w:lang w:eastAsia="pt-BR"/>
+              </w:rPr>
+            </w:pPr>
+          </w:p>
+        </w:tc>
+        <w:tc>
+          <w:tcPr>
+            <w:tcW w:w="4961" w:type="dxa"/>
+            <w:tcBorders>
+              <w:top w:val="nil"/>
+              <w:left w:val="single" w:sz="4" w:space="0" w:color="auto"/>
+              <w:bottom w:val="nil"/>
+              <w:right w:val="single" w:sz="4" w:space="0" w:color="auto"/>
+            </w:tcBorders>
+            <w:shd w:val="clear" w:color="auto" w:fill="auto"/>
+            <w:noWrap/>
+            <w:vAlign w:val="center"/>
+            <w:hideMark/>
+          </w:tcPr>
+          <w:p>
+            <w:pPr>
+              <w:spacing w:after="0" w:line="240" w:lineRule="auto"/>
+              <w:rPr>
+                <w:rFonts w:eastAsia="Times New Roman" w:cs="Times New Roman"/>
+                <w:color w:val="000000"/>
+                <w:sz w:val="20"/>
+                <w:szCs w:val="20"/>
+                <w:lang w:eastAsia="pt-BR"/>
+              </w:rPr>
+            </w:pPr>
+            <w:r>
+              <w:rPr>
+                <w:rFonts w:eastAsia="Times New Roman" w:cs="Times New Roman"/>
+                <w:color w:val="000000"/>
+                <w:sz w:val="20"/>
+                <w:szCs w:val="20"/>
+                <w:lang w:eastAsia="pt-BR"/>
+              </w:rPr>
+              <w:t>Entrevistar candidatos</w:t>
+            </w:r>
+          </w:p>
+        </w:tc>
+        <w:tc>
+          <w:tcPr>
+            <w:tcW w:w="1963" w:type="dxa"/>
+            <w:tcBorders>
+              <w:top w:val="nil"/>
+              <w:left w:val="single" w:sz="4" w:space="0" w:color="auto"/>
+              <w:bottom w:val="nil"/>
+              <w:right w:val="single" w:sz="4" w:space="0" w:color="auto"/>
+            </w:tcBorders>
+            <w:shd w:val="clear" w:color="auto" w:fill="auto"/>
+            <w:noWrap/>
+            <w:vAlign w:val="center"/>
+            <w:hideMark/>
+          </w:tcPr>
+          <w:p>
+            <w:pPr>
+              <w:spacing w:after="0" w:line="240" w:lineRule="auto"/>
+              <w:rPr>
+                <w:rFonts w:eastAsia="Times New Roman" w:cs="Times New Roman"/>
+                <w:color w:val="000000"/>
+                <w:sz w:val="20"/>
+                <w:szCs w:val="20"/>
+                <w:lang w:eastAsia="pt-BR"/>
+              </w:rPr>
+            </w:pPr>
+          </w:p>
+        </w:tc>
+        <w:tc>
+          <w:tcPr>
+            <w:tcW w:w="1816" w:type="dxa"/>
+            <w:tcBorders>
+              <w:top w:val="nil"/>
+              <w:left w:val="single" w:sz="4" w:space="0" w:color="auto"/>
+              <w:bottom w:val="nil"/>
+              <w:right w:val="single" w:sz="4" w:space="0" w:color="auto"/>
+            </w:tcBorders>
+            <w:shd w:val="clear" w:color="auto" w:fill="auto"/>
+            <w:noWrap/>
+            <w:vAlign w:val="center"/>
+            <w:hideMark/>
+          </w:tcPr>
+          <w:p>
+            <w:pPr>
+              <w:spacing w:after="0" w:line="240" w:lineRule="auto"/>
+              <w:jc w:val="center"/>
+              <w:rPr>
+                <w:rFonts w:eastAsia="Times New Roman" w:cs="Times New Roman"/>
+                <w:sz w:val="20"/>
+                <w:szCs w:val="20"/>
+                <w:lang w:eastAsia="pt-BR"/>
+              </w:rPr>
+            </w:pPr>
+          </w:p>
+        </w:tc>
+        <w:tc>
+          <w:tcPr>
+            <w:tcW w:w="1256" w:type="dxa"/>
+            <w:tcBorders>
+              <w:top w:val="nil"/>
+              <w:left w:val="single" w:sz="4" w:space="0" w:color="auto"/>
+              <w:bottom w:val="nil"/>
+              <w:right w:val="single" w:sz="4" w:space="0" w:color="auto"/>
+            </w:tcBorders>
+            <w:shd w:val="clear" w:color="auto" w:fill="auto"/>
+            <w:noWrap/>
+            <w:vAlign w:val="center"/>
+            <w:hideMark/>
+          </w:tcPr>
+          <w:p>
+            <w:pPr>
+              <w:spacing w:after="0" w:line="240" w:lineRule="auto"/>
+              <w:jc w:val="center"/>
+              <w:rPr>
+                <w:rFonts w:eastAsia="Times New Roman" w:cs="Times New Roman"/>
+                <w:sz w:val="20"/>
+                <w:szCs w:val="20"/>
+                <w:lang w:eastAsia="pt-BR"/>
+              </w:rPr>
+            </w:pPr>
+          </w:p>
+        </w:tc>
+        <w:tc>
+          <w:tcPr>
+            <w:tcW w:w="1796" w:type="dxa"/>
+            <w:tcBorders>
+              <w:top w:val="nil"/>
+              <w:left w:val="single" w:sz="4" w:space="0" w:color="auto"/>
+              <w:bottom w:val="nil"/>
+              <w:right w:val="single" w:sz="4" w:space="0" w:color="auto"/>
+            </w:tcBorders>
+            <w:shd w:val="clear" w:color="000000" w:fill="808080"/>
+            <w:noWrap/>
+            <w:vAlign w:val="center"/>
+            <w:hideMark/>
+          </w:tcPr>
+          <w:p>
+            <w:pPr>
+              <w:spacing w:after="0" w:line="240" w:lineRule="auto"/>
+              <w:jc w:val="center"/>
+              <w:rPr>
+                <w:rFonts w:eastAsia="Times New Roman" w:cs="Times New Roman"/>
+                <w:color w:val="000000"/>
+                <w:sz w:val="20"/>
+                <w:szCs w:val="20"/>
+                <w:lang w:eastAsia="pt-BR"/>
+              </w:rPr>
+            </w:pPr>
+            <w:r>
+              <w:rPr>
+                <w:rFonts w:eastAsia="Times New Roman" w:cs="Times New Roman"/>
+                <w:color w:val="000000"/>
+                <w:sz w:val="20"/>
+                <w:szCs w:val="20"/>
+                <w:lang w:eastAsia="pt-BR"/>
+              </w:rPr>
+              <w:t>X</w:t>
+            </w:r>
+          </w:p>
+        </w:tc>
+        <w:tc>
+          <w:tcPr>
+            <w:tcW w:w="1536" w:type="dxa"/>
+            <w:tcBorders>
+              <w:top w:val="nil"/>
+              <w:left w:val="single" w:sz="4" w:space="0" w:color="auto"/>
+              <w:bottom w:val="nil"/>
+              <w:right w:val="single" w:sz="4" w:space="0" w:color="auto"/>
+            </w:tcBorders>
+          </w:tcPr>
+          <w:p>
+            <w:pPr>
+              <w:spacing w:after="0" w:line="240" w:lineRule="auto"/>
+              <w:jc w:val="center"/>
+              <w:rPr>
+                <w:rFonts w:eastAsia="Times New Roman" w:cs="Times New Roman"/>
+                <w:color w:val="000000"/>
+                <w:sz w:val="20"/>
+                <w:szCs w:val="20"/>
+                <w:lang w:eastAsia="pt-BR"/>
+              </w:rPr>
+            </w:pPr>
+          </w:p>
+        </w:tc>
+        <w:tc>
+          <w:tcPr>
+            <w:tcW w:w="1536" w:type="dxa"/>
+            <w:tcBorders>
+              <w:top w:val="nil"/>
+              <w:left w:val="single" w:sz="4" w:space="0" w:color="auto"/>
+              <w:bottom w:val="nil"/>
+              <w:right w:val="nil"/>
+            </w:tcBorders>
+            <w:shd w:val="clear" w:color="auto" w:fill="auto"/>
+            <w:noWrap/>
+            <w:vAlign w:val="center"/>
+            <w:hideMark/>
+          </w:tcPr>
+          <w:p>
+            <w:pPr>
+              <w:spacing w:after="0" w:line="240" w:lineRule="auto"/>
+              <w:jc w:val="center"/>
+              <w:rPr>
+                <w:rFonts w:eastAsia="Times New Roman" w:cs="Times New Roman"/>
+                <w:color w:val="000000"/>
+                <w:sz w:val="20"/>
+                <w:szCs w:val="20"/>
+                <w:lang w:eastAsia="pt-BR"/>
+              </w:rPr>
+            </w:pPr>
+          </w:p>
+        </w:tc>
+        <w:tc>
+          <w:tcPr>
+            <w:tcW w:w="1246" w:type="dxa"/>
+            <w:tcBorders>
+              <w:top w:val="nil"/>
+              <w:left w:val="nil"/>
+              <w:bottom w:val="nil"/>
+              <w:right w:val="nil"/>
+            </w:tcBorders>
+            <w:shd w:val="clear" w:color="000000" w:fill="203764"/>
+            <w:noWrap/>
+            <w:vAlign w:val="bottom"/>
+            <w:hideMark/>
+          </w:tcPr>
+          <w:p>
+            <w:pPr>
+              <w:spacing w:after="0" w:line="240" w:lineRule="auto"/>
+              <w:rPr>
+                <w:rFonts w:eastAsia="Times New Roman" w:cs="Times New Roman"/>
+                <w:color w:val="000000"/>
+                <w:sz w:val="20"/>
+                <w:szCs w:val="20"/>
+                <w:lang w:eastAsia="pt-BR"/>
+              </w:rPr>
+            </w:pPr>
+            <w:r>
+              <w:rPr>
+                <w:rFonts w:eastAsia="Times New Roman" w:cs="Times New Roman"/>
+                <w:color w:val="000000"/>
+                <w:sz w:val="20"/>
+                <w:szCs w:val="20"/>
+                <w:lang w:eastAsia="pt-BR"/>
+              </w:rPr>
+              <w:t> </w:t>
+            </w:r>
+          </w:p>
+        </w:tc>
+      </w:tr>
+      <w:tr>
+        <w:trPr>
+          <w:trHeight w:val="288"/>
+        </w:trPr>
+        <w:tc>
+          <w:tcPr>
+            <w:tcW w:w="284" w:type="dxa"/>
+            <w:tcBorders>
+              <w:top w:val="nil"/>
+              <w:left w:val="nil"/>
+              <w:bottom w:val="nil"/>
+              <w:right w:val="single" w:sz="4" w:space="0" w:color="auto"/>
+            </w:tcBorders>
+            <w:shd w:val="clear" w:color="000000" w:fill="203764"/>
+            <w:noWrap/>
+            <w:vAlign w:val="bottom"/>
+            <w:hideMark/>
+          </w:tcPr>
+          <w:p>
+            <w:pPr>
+              <w:spacing w:after="0" w:line="240" w:lineRule="auto"/>
+              <w:rPr>
+                <w:rFonts w:eastAsia="Times New Roman" w:cs="Times New Roman"/>
+                <w:color w:val="000000"/>
+                <w:sz w:val="20"/>
+                <w:szCs w:val="20"/>
+                <w:lang w:eastAsia="pt-BR"/>
+              </w:rPr>
+            </w:pPr>
+            <w:r>
+              <w:rPr>
+                <w:rFonts w:eastAsia="Times New Roman" w:cs="Times New Roman"/>
+                <w:color w:val="000000"/>
+                <w:sz w:val="20"/>
+                <w:szCs w:val="20"/>
+                <w:lang w:eastAsia="pt-BR"/>
+              </w:rPr>
+              <w:t> </w:t>
+            </w:r>
+          </w:p>
+        </w:tc>
+        <w:tc>
+          <w:tcPr>
+            <w:tcW w:w="1269" w:type="dxa"/>
+            <w:vMerge/>
+            <w:tcBorders>
+              <w:top w:val="nil"/>
+              <w:left w:val="single" w:sz="4" w:space="0" w:color="auto"/>
+              <w:bottom w:val="nil"/>
+              <w:right w:val="single" w:sz="4" w:space="0" w:color="auto"/>
+            </w:tcBorders>
+            <w:vAlign w:val="center"/>
+            <w:hideMark/>
+          </w:tcPr>
+          <w:p>
+            <w:pPr>
+              <w:spacing w:after="0" w:line="240" w:lineRule="auto"/>
+              <w:rPr>
+                <w:rFonts w:eastAsia="Times New Roman" w:cs="Times New Roman"/>
+                <w:color w:val="000000"/>
+                <w:sz w:val="20"/>
+                <w:szCs w:val="20"/>
+                <w:lang w:eastAsia="pt-BR"/>
+              </w:rPr>
+            </w:pPr>
+          </w:p>
+        </w:tc>
+        <w:tc>
+          <w:tcPr>
+            <w:tcW w:w="4961" w:type="dxa"/>
+            <w:tcBorders>
+              <w:top w:val="nil"/>
+              <w:left w:val="single" w:sz="4" w:space="0" w:color="auto"/>
+              <w:right w:val="single" w:sz="4" w:space="0" w:color="auto"/>
+            </w:tcBorders>
+            <w:shd w:val="clear" w:color="auto" w:fill="auto"/>
+            <w:noWrap/>
+            <w:vAlign w:val="center"/>
+            <w:hideMark/>
+          </w:tcPr>
+          <w:p>
+            <w:pPr>
+              <w:spacing w:after="0" w:line="240" w:lineRule="auto"/>
+              <w:rPr>
+                <w:rFonts w:eastAsia="Times New Roman" w:cs="Times New Roman"/>
+                <w:color w:val="000000"/>
+                <w:sz w:val="20"/>
+                <w:szCs w:val="20"/>
+                <w:lang w:eastAsia="pt-BR"/>
+              </w:rPr>
+            </w:pPr>
+            <w:r>
+              <w:rPr>
+                <w:rFonts w:eastAsia="Times New Roman" w:cs="Times New Roman"/>
+                <w:color w:val="000000"/>
+                <w:sz w:val="20"/>
+                <w:szCs w:val="20"/>
+                <w:lang w:eastAsia="pt-BR"/>
+              </w:rPr>
+              <w:t>Decidir pessoa contratada</w:t>
+            </w:r>
+          </w:p>
+        </w:tc>
+        <w:tc>
+          <w:tcPr>
+            <w:tcW w:w="1963" w:type="dxa"/>
+            <w:tcBorders>
+              <w:top w:val="nil"/>
+              <w:left w:val="single" w:sz="4" w:space="0" w:color="auto"/>
+              <w:bottom w:val="nil"/>
+              <w:right w:val="single" w:sz="4" w:space="0" w:color="auto"/>
+            </w:tcBorders>
+            <w:shd w:val="clear" w:color="auto" w:fill="auto"/>
+            <w:noWrap/>
+            <w:vAlign w:val="center"/>
+            <w:hideMark/>
+          </w:tcPr>
+          <w:p>
+            <w:pPr>
+              <w:spacing w:after="0" w:line="240" w:lineRule="auto"/>
+              <w:rPr>
+                <w:rFonts w:eastAsia="Times New Roman" w:cs="Times New Roman"/>
+                <w:color w:val="000000"/>
+                <w:sz w:val="20"/>
+                <w:szCs w:val="20"/>
+                <w:lang w:eastAsia="pt-BR"/>
+              </w:rPr>
+            </w:pPr>
+          </w:p>
+        </w:tc>
+        <w:tc>
+          <w:tcPr>
+            <w:tcW w:w="1816" w:type="dxa"/>
+            <w:tcBorders>
+              <w:top w:val="nil"/>
+              <w:left w:val="single" w:sz="4" w:space="0" w:color="auto"/>
+              <w:bottom w:val="nil"/>
+              <w:right w:val="single" w:sz="4" w:space="0" w:color="auto"/>
+            </w:tcBorders>
+            <w:shd w:val="clear" w:color="auto" w:fill="auto"/>
+            <w:noWrap/>
+            <w:vAlign w:val="center"/>
+            <w:hideMark/>
+          </w:tcPr>
+          <w:p>
+            <w:pPr>
+              <w:spacing w:after="0" w:line="240" w:lineRule="auto"/>
+              <w:jc w:val="center"/>
+              <w:rPr>
+                <w:rFonts w:eastAsia="Times New Roman" w:cs="Times New Roman"/>
+                <w:sz w:val="20"/>
+                <w:szCs w:val="20"/>
+                <w:lang w:eastAsia="pt-BR"/>
+              </w:rPr>
+            </w:pPr>
+          </w:p>
+        </w:tc>
+        <w:tc>
+          <w:tcPr>
+            <w:tcW w:w="1256" w:type="dxa"/>
+            <w:tcBorders>
+              <w:top w:val="nil"/>
+              <w:left w:val="single" w:sz="4" w:space="0" w:color="auto"/>
+              <w:bottom w:val="nil"/>
+              <w:right w:val="single" w:sz="4" w:space="0" w:color="auto"/>
+            </w:tcBorders>
+            <w:shd w:val="clear" w:color="auto" w:fill="auto"/>
+            <w:noWrap/>
+            <w:vAlign w:val="center"/>
+            <w:hideMark/>
+          </w:tcPr>
+          <w:p>
+            <w:pPr>
+              <w:spacing w:after="0" w:line="240" w:lineRule="auto"/>
+              <w:jc w:val="center"/>
+              <w:rPr>
+                <w:rFonts w:eastAsia="Times New Roman" w:cs="Times New Roman"/>
+                <w:sz w:val="20"/>
+                <w:szCs w:val="20"/>
+                <w:lang w:eastAsia="pt-BR"/>
+              </w:rPr>
+            </w:pPr>
+          </w:p>
+        </w:tc>
+        <w:tc>
+          <w:tcPr>
+            <w:tcW w:w="1796" w:type="dxa"/>
+            <w:tcBorders>
+              <w:top w:val="nil"/>
+              <w:left w:val="single" w:sz="4" w:space="0" w:color="auto"/>
+              <w:bottom w:val="nil"/>
+              <w:right w:val="single" w:sz="4" w:space="0" w:color="auto"/>
+            </w:tcBorders>
+            <w:shd w:val="clear" w:color="000000" w:fill="808080"/>
+            <w:noWrap/>
+            <w:vAlign w:val="center"/>
+            <w:hideMark/>
+          </w:tcPr>
+          <w:p>
+            <w:pPr>
+              <w:spacing w:after="0" w:line="240" w:lineRule="auto"/>
+              <w:jc w:val="center"/>
+              <w:rPr>
+                <w:rFonts w:eastAsia="Times New Roman" w:cs="Times New Roman"/>
+                <w:color w:val="000000"/>
+                <w:sz w:val="20"/>
+                <w:szCs w:val="20"/>
+                <w:lang w:eastAsia="pt-BR"/>
+              </w:rPr>
+            </w:pPr>
+            <w:r>
+              <w:rPr>
+                <w:rFonts w:eastAsia="Times New Roman" w:cs="Times New Roman"/>
+                <w:color w:val="000000"/>
+                <w:sz w:val="20"/>
+                <w:szCs w:val="20"/>
+                <w:lang w:eastAsia="pt-BR"/>
+              </w:rPr>
+              <w:t>X</w:t>
+            </w:r>
+          </w:p>
+        </w:tc>
+        <w:tc>
+          <w:tcPr>
+            <w:tcW w:w="1536" w:type="dxa"/>
+            <w:tcBorders>
+              <w:top w:val="nil"/>
+              <w:left w:val="single" w:sz="4" w:space="0" w:color="auto"/>
+              <w:bottom w:val="nil"/>
+              <w:right w:val="single" w:sz="4" w:space="0" w:color="auto"/>
+            </w:tcBorders>
+          </w:tcPr>
+          <w:p>
+            <w:pPr>
+              <w:spacing w:after="0" w:line="240" w:lineRule="auto"/>
+              <w:jc w:val="center"/>
+              <w:rPr>
+                <w:rFonts w:eastAsia="Times New Roman" w:cs="Times New Roman"/>
+                <w:color w:val="000000"/>
+                <w:sz w:val="20"/>
+                <w:szCs w:val="20"/>
+                <w:lang w:eastAsia="pt-BR"/>
+              </w:rPr>
+            </w:pPr>
+          </w:p>
+        </w:tc>
+        <w:tc>
+          <w:tcPr>
+            <w:tcW w:w="1536" w:type="dxa"/>
             <w:tcBorders>
               <w:top w:val="nil"/>
               <w:left w:val="single" w:sz="4" w:space="0" w:color="auto"/>
@@ -10264,13 +11656,13 @@
               <mc:AlternateContent>
                 <mc:Choice Requires="wps">
                   <w:drawing>
-                    <wp:anchor distT="0" distB="0" distL="114300" distR="114300" simplePos="0" relativeHeight="251676672" behindDoc="0" locked="0" layoutInCell="1" allowOverlap="1" wp14:anchorId="4BAFCC7E" wp14:editId="3244CD20">
+                    <wp:anchor distT="0" distB="0" distL="114300" distR="114300" simplePos="0" relativeHeight="251670528" behindDoc="0" locked="0" layoutInCell="1" allowOverlap="1" wp14:anchorId="60C149B3" wp14:editId="723530D1">
                       <wp:simplePos x="0" y="0"/>
                       <wp:positionH relativeFrom="column">
-                        <wp:posOffset>230505</wp:posOffset>
+                        <wp:posOffset>-417195</wp:posOffset>
                       </wp:positionH>
                       <wp:positionV relativeFrom="paragraph">
-                        <wp:posOffset>-8890</wp:posOffset>
+                        <wp:posOffset>-360045</wp:posOffset>
                       </wp:positionV>
                       <wp:extent cx="1181100" cy="581025"/>
                       <wp:effectExtent l="0" t="0" r="19050" b="200025"/>
@@ -10355,7 +11747,7 @@
                 </mc:Choice>
                 <mc:Fallback>
                   <w:pict>
-                    <v:shape id="Texto explicativo retangular 10" o:spid="_x0000_s1031" type="#_x0000_t61" style="position:absolute;left:0;text-align:left;margin-left:18.15pt;margin-top:-.7pt;width:93pt;height:45.75pt;z-index:251676672;visibility:visible;mso-wrap-style:square;mso-width-percent:0;mso-height-percent:0;mso-wrap-distance-left:9pt;mso-wrap-distance-top:0;mso-wrap-distance-right:9pt;mso-wrap-distance-bottom:0;mso-position-horizontal:absolute;mso-position-horizontal-relative:text;mso-position-vertical:absolute;mso-position-vertical-relative:text;mso-width-percent:0;mso-height-percent:0;mso-width-relative:margin;mso-height-relative:margin;v-text-anchor:middle" o:gfxdata="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" adj="19773,27480" fillcolor="#8496b0 [1951]" strokecolor="#1f4d78 [1604]" strokeweight="1pt">
+                    <v:shape w14:anchorId="60C149B3" id="Texto explicativo retangular 10" o:spid="_x0000_s1031" type="#_x0000_t61" style="position:absolute;left:0;text-align:left;margin-left:-32.85pt;margin-top:-28.35pt;width:93pt;height:45.75pt;z-index:251670528;visibility:visible;mso-wrap-style:square;mso-width-percent:0;mso-height-percent:0;mso-wrap-distance-left:9pt;mso-wrap-distance-top:0;mso-wrap-distance-right:9pt;mso-wrap-distance-bottom:0;mso-position-horizontal:absolute;mso-position-horizontal-relative:text;mso-position-vertical:absolute;mso-position-vertical-relative:text;mso-width-percent:0;mso-height-percent:0;mso-width-relative:margin;mso-height-relative:margin;v-text-anchor:middle" o:gfxdata="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" adj="19773,27480" fillcolor="#8496b0 [1951]" strokecolor="#1f4d78 [1604]" strokeweight="1pt">
                       <v:textbox>
                         <w:txbxContent>
                           <w:p>
@@ -10385,7 +11777,7 @@
         </w:tc>
         <w:tc>
           <w:tcPr>
-            <w:tcW w:w="186" w:type="dxa"/>
+            <w:tcW w:w="1246" w:type="dxa"/>
             <w:tcBorders>
               <w:top w:val="nil"/>
               <w:left w:val="nil"/>
@@ -10469,7 +11861,7 @@
             <w:tcBorders>
               <w:top w:val="nil"/>
               <w:left w:val="single" w:sz="4" w:space="0" w:color="auto"/>
-              <w:bottom w:val="nil"/>
+              <w:bottom w:val="single" w:sz="4" w:space="0" w:color="auto"/>
               <w:right w:val="single" w:sz="4" w:space="0" w:color="auto"/>
             </w:tcBorders>
             <w:vAlign w:val="center"/>
@@ -10494,34 +11886,34 @@
             <w:tcBorders>
               <w:top w:val="nil"/>
               <w:left w:val="single" w:sz="4" w:space="0" w:color="auto"/>
-              <w:bottom w:val="nil"/>
-              <w:right w:val="single" w:sz="4" w:space="0" w:color="auto"/>
-            </w:tcBorders>
-            <w:shd w:val="clear" w:color="auto" w:fill="auto"/>
-            <w:noWrap/>
-            <w:vAlign w:val="center"/>
-            <w:hideMark/>
-          </w:tcPr>
-          <w:p>
-            <w:pPr>
-              <w:spacing w:after="0" w:line="240" w:lineRule="auto"/>
-              <w:rPr>
-                <w:rFonts w:eastAsia="Times New Roman" w:cs="Times New Roman"/>
-                <w:color w:val="000000"/>
-                <w:sz w:val="20"/>
-                <w:szCs w:val="20"/>
-                <w:lang w:eastAsia="pt-BR"/>
-              </w:rPr>
-            </w:pPr>
-            <w:r>
-              <w:rPr>
-                <w:rFonts w:eastAsia="Times New Roman" w:cs="Times New Roman"/>
-                <w:color w:val="000000"/>
-                <w:sz w:val="20"/>
-                <w:szCs w:val="20"/>
-                <w:lang w:eastAsia="pt-BR"/>
-              </w:rPr>
-              <w:t>Entrevistar candidatos</w:t>
+              <w:bottom w:val="single" w:sz="4" w:space="0" w:color="auto"/>
+              <w:right w:val="single" w:sz="4" w:space="0" w:color="auto"/>
+            </w:tcBorders>
+            <w:shd w:val="clear" w:color="auto" w:fill="auto"/>
+            <w:noWrap/>
+            <w:vAlign w:val="center"/>
+            <w:hideMark/>
+          </w:tcPr>
+          <w:p>
+            <w:pPr>
+              <w:spacing w:after="0" w:line="240" w:lineRule="auto"/>
+              <w:rPr>
+                <w:rFonts w:eastAsia="Times New Roman" w:cs="Times New Roman"/>
+                <w:color w:val="000000"/>
+                <w:sz w:val="20"/>
+                <w:szCs w:val="20"/>
+                <w:lang w:eastAsia="pt-BR"/>
+              </w:rPr>
+            </w:pPr>
+            <w:r>
+              <w:rPr>
+                <w:rFonts w:eastAsia="Times New Roman" w:cs="Times New Roman"/>
+                <w:color w:val="000000"/>
+                <w:sz w:val="20"/>
+                <w:szCs w:val="20"/>
+                <w:lang w:eastAsia="pt-BR"/>
+              </w:rPr>
+              <w:t>Contratar pessoa</w:t>
             </w:r>
           </w:p>
         </w:tc>
@@ -10531,7 +11923,7 @@
             <w:tcBorders>
               <w:top w:val="nil"/>
               <w:left w:val="single" w:sz="4" w:space="0" w:color="auto"/>
-              <w:bottom w:val="nil"/>
+              <w:bottom w:val="single" w:sz="4" w:space="0" w:color="auto"/>
               <w:right w:val="single" w:sz="4" w:space="0" w:color="auto"/>
             </w:tcBorders>
             <w:shd w:val="clear" w:color="auto" w:fill="auto"/>
@@ -10558,7 +11950,7 @@
             <w:tcBorders>
               <w:top w:val="nil"/>
               <w:left w:val="single" w:sz="4" w:space="0" w:color="auto"/>
-              <w:bottom w:val="nil"/>
+              <w:bottom w:val="single" w:sz="4" w:space="0" w:color="auto"/>
               <w:right w:val="single" w:sz="4" w:space="0" w:color="auto"/>
             </w:tcBorders>
             <w:shd w:val="clear" w:color="auto" w:fill="auto"/>
@@ -10585,7 +11977,7 @@
             <w:tcBorders>
               <w:top w:val="nil"/>
               <w:left w:val="single" w:sz="4" w:space="0" w:color="auto"/>
-              <w:bottom w:val="nil"/>
+              <w:bottom w:val="single" w:sz="4" w:space="0" w:color="auto"/>
               <w:right w:val="single" w:sz="4" w:space="0" w:color="auto"/>
             </w:tcBorders>
             <w:shd w:val="clear" w:color="auto" w:fill="auto"/>
@@ -10612,7 +12004,7 @@
             <w:tcBorders>
               <w:top w:val="nil"/>
               <w:left w:val="single" w:sz="4" w:space="0" w:color="auto"/>
-              <w:bottom w:val="nil"/>
+              <w:bottom w:val="single" w:sz="4" w:space="0" w:color="auto"/>
               <w:right w:val="single" w:sz="4" w:space="0" w:color="auto"/>
             </w:tcBorders>
             <w:shd w:val="clear" w:color="000000" w:fill="808080"/>
@@ -10646,11 +12038,35 @@
         </w:tc>
         <w:tc>
           <w:tcPr>
-            <w:tcW w:w="2596" w:type="dxa"/>
-            <w:tcBorders>
-              <w:top w:val="nil"/>
-              <w:left w:val="single" w:sz="4" w:space="0" w:color="auto"/>
-              <w:bottom w:val="nil"/>
+            <w:tcW w:w="1536" w:type="dxa"/>
+            <w:tcBorders>
+              <w:top w:val="nil"/>
+              <w:left w:val="single" w:sz="4" w:space="0" w:color="auto"/>
+              <w:bottom w:val="single" w:sz="4" w:space="0" w:color="auto"/>
+              <w:right w:val="single" w:sz="4" w:space="0" w:color="auto"/>
+            </w:tcBorders>
+          </w:tcPr>
+          <w:p>
+            <w:pPr>
+              <w:spacing w:after="0" w:line="240" w:lineRule="auto"/>
+              <w:jc w:val="center"/>
+              <w:rPr>
+                <w:rFonts w:eastAsia="Times New Roman" w:cs="Times New Roman"/>
+                <w:color w:val="000000"/>
+                <w:sz w:val="20"/>
+                <w:szCs w:val="20"/>
+                <w:lang w:eastAsia="pt-BR"/>
+              </w:rPr>
+            </w:pPr>
+          </w:p>
+        </w:tc>
+        <w:tc>
+          <w:tcPr>
+            <w:tcW w:w="1536" w:type="dxa"/>
+            <w:tcBorders>
+              <w:top w:val="nil"/>
+              <w:left w:val="single" w:sz="4" w:space="0" w:color="auto"/>
+              <w:bottom w:val="single" w:sz="4" w:space="0" w:color="auto"/>
               <w:right w:val="nil"/>
             </w:tcBorders>
             <w:shd w:val="clear" w:color="auto" w:fill="auto"/>
@@ -10674,11 +12090,11 @@
         </w:tc>
         <w:tc>
           <w:tcPr>
-            <w:tcW w:w="186" w:type="dxa"/>
+            <w:tcW w:w="1246" w:type="dxa"/>
             <w:tcBorders>
               <w:top w:val="nil"/>
               <w:left w:val="nil"/>
-              <w:bottom w:val="nil"/>
+              <w:bottom w:val="single" w:sz="4" w:space="0" w:color="auto"/>
               <w:right w:val="nil"/>
             </w:tcBorders>
             <w:shd w:val="clear" w:color="000000" w:fill="203764"/>
@@ -10754,86 +12170,86 @@
         <w:tc>
           <w:tcPr>
             <w:tcW w:w="1269" w:type="dxa"/>
-            <w:vMerge/>
-            <w:tcBorders>
-              <w:top w:val="nil"/>
-              <w:left w:val="single" w:sz="4" w:space="0" w:color="auto"/>
-              <w:bottom w:val="nil"/>
-              <w:right w:val="single" w:sz="4" w:space="0" w:color="auto"/>
-            </w:tcBorders>
-            <w:vAlign w:val="center"/>
-            <w:hideMark/>
-          </w:tcPr>
-          <w:p>
-            <w:pPr>
-              <w:spacing w:after="0" w:line="240" w:lineRule="auto"/>
-              <w:rPr>
-                <w:rFonts w:eastAsia="Times New Roman" w:cs="Times New Roman"/>
-                <w:color w:val="000000"/>
-                <w:sz w:val="20"/>
-                <w:szCs w:val="20"/>
-                <w:lang w:eastAsia="pt-BR"/>
-              </w:rPr>
-            </w:pPr>
+            <w:tcBorders>
+              <w:top w:val="single" w:sz="4" w:space="0" w:color="auto"/>
+              <w:left w:val="single" w:sz="4" w:space="0" w:color="auto"/>
+              <w:bottom w:val="single" w:sz="4" w:space="0" w:color="auto"/>
+              <w:right w:val="single" w:sz="4" w:space="0" w:color="auto"/>
+            </w:tcBorders>
+            <w:shd w:val="clear" w:color="auto" w:fill="auto"/>
+            <w:noWrap/>
+            <w:vAlign w:val="bottom"/>
+            <w:hideMark/>
+          </w:tcPr>
+          <w:p>
+            <w:pPr>
+              <w:spacing w:after="0" w:line="240" w:lineRule="auto"/>
+              <w:rPr>
+                <w:rFonts w:eastAsia="Times New Roman" w:cs="Times New Roman"/>
+                <w:color w:val="000000"/>
+                <w:sz w:val="20"/>
+                <w:szCs w:val="20"/>
+                <w:lang w:eastAsia="pt-BR"/>
+              </w:rPr>
+            </w:pPr>
+            <w:r>
+              <w:rPr>
+                <w:rFonts w:eastAsia="Times New Roman" w:cs="Times New Roman"/>
+                <w:color w:val="000000"/>
+                <w:sz w:val="20"/>
+                <w:szCs w:val="20"/>
+                <w:lang w:eastAsia="pt-BR"/>
+              </w:rPr>
+              <w:t>Realizar Limpeza</w:t>
+            </w:r>
           </w:p>
         </w:tc>
         <w:tc>
           <w:tcPr>
             <w:tcW w:w="4961" w:type="dxa"/>
             <w:tcBorders>
-              <w:top w:val="nil"/>
-              <w:left w:val="single" w:sz="4" w:space="0" w:color="auto"/>
-              <w:bottom w:val="nil"/>
-              <w:right w:val="single" w:sz="4" w:space="0" w:color="auto"/>
-            </w:tcBorders>
-            <w:shd w:val="clear" w:color="auto" w:fill="auto"/>
-            <w:noWrap/>
-            <w:vAlign w:val="center"/>
-            <w:hideMark/>
-          </w:tcPr>
-          <w:p>
-            <w:pPr>
-              <w:spacing w:after="0" w:line="240" w:lineRule="auto"/>
-              <w:rPr>
-                <w:rFonts w:eastAsia="Times New Roman" w:cs="Times New Roman"/>
-                <w:color w:val="000000"/>
-                <w:sz w:val="20"/>
-                <w:szCs w:val="20"/>
-                <w:lang w:eastAsia="pt-BR"/>
-              </w:rPr>
-            </w:pPr>
-            <w:r>
-              <w:rPr>
-                <w:rFonts w:eastAsia="Times New Roman" w:cs="Times New Roman"/>
-                <w:color w:val="000000"/>
-                <w:sz w:val="20"/>
-                <w:szCs w:val="20"/>
-                <w:lang w:eastAsia="pt-BR"/>
-              </w:rPr>
-              <w:t>Decidir pessoa contratada</w:t>
-            </w:r>
+              <w:top w:val="single" w:sz="4" w:space="0" w:color="auto"/>
+              <w:left w:val="single" w:sz="4" w:space="0" w:color="auto"/>
+              <w:bottom w:val="single" w:sz="4" w:space="0" w:color="auto"/>
+              <w:right w:val="single" w:sz="4" w:space="0" w:color="auto"/>
+            </w:tcBorders>
+            <w:shd w:val="clear" w:color="auto" w:fill="auto"/>
+            <w:noWrap/>
+            <w:vAlign w:val="bottom"/>
+            <w:hideMark/>
+          </w:tcPr>
+          <w:p>
+            <w:pPr>
+              <w:spacing w:after="0" w:line="240" w:lineRule="auto"/>
+              <w:rPr>
+                <w:rFonts w:eastAsia="Times New Roman" w:cs="Times New Roman"/>
+                <w:color w:val="000000"/>
+                <w:sz w:val="20"/>
+                <w:szCs w:val="20"/>
+                <w:lang w:eastAsia="pt-BR"/>
+              </w:rPr>
+            </w:pPr>
           </w:p>
         </w:tc>
         <w:tc>
           <w:tcPr>
             <w:tcW w:w="1963" w:type="dxa"/>
             <w:tcBorders>
-              <w:top w:val="nil"/>
-              <w:left w:val="single" w:sz="4" w:space="0" w:color="auto"/>
-              <w:bottom w:val="nil"/>
-              <w:right w:val="single" w:sz="4" w:space="0" w:color="auto"/>
-            </w:tcBorders>
-            <w:shd w:val="clear" w:color="auto" w:fill="auto"/>
-            <w:noWrap/>
-            <w:vAlign w:val="center"/>
-            <w:hideMark/>
-          </w:tcPr>
-          <w:p>
-            <w:pPr>
-              <w:spacing w:after="0" w:line="240" w:lineRule="auto"/>
-              <w:rPr>
-                <w:rFonts w:eastAsia="Times New Roman" w:cs="Times New Roman"/>
-                <w:color w:val="000000"/>
+              <w:top w:val="single" w:sz="4" w:space="0" w:color="auto"/>
+              <w:left w:val="single" w:sz="4" w:space="0" w:color="auto"/>
+              <w:bottom w:val="single" w:sz="4" w:space="0" w:color="auto"/>
+              <w:right w:val="single" w:sz="4" w:space="0" w:color="auto"/>
+            </w:tcBorders>
+            <w:shd w:val="clear" w:color="auto" w:fill="auto"/>
+            <w:noWrap/>
+            <w:vAlign w:val="center"/>
+            <w:hideMark/>
+          </w:tcPr>
+          <w:p>
+            <w:pPr>
+              <w:spacing w:after="0" w:line="240" w:lineRule="auto"/>
+              <w:rPr>
+                <w:rFonts w:eastAsia="Times New Roman" w:cs="Times New Roman"/>
                 <w:sz w:val="20"/>
                 <w:szCs w:val="20"/>
                 <w:lang w:eastAsia="pt-BR"/>
@@ -10845,9 +12261,9 @@
           <w:tcPr>
             <w:tcW w:w="1816" w:type="dxa"/>
             <w:tcBorders>
-              <w:top w:val="nil"/>
-              <w:left w:val="single" w:sz="4" w:space="0" w:color="auto"/>
-              <w:bottom w:val="nil"/>
+              <w:top w:val="single" w:sz="4" w:space="0" w:color="auto"/>
+              <w:left w:val="single" w:sz="4" w:space="0" w:color="auto"/>
+              <w:bottom w:val="single" w:sz="4" w:space="0" w:color="auto"/>
               <w:right w:val="single" w:sz="4" w:space="0" w:color="auto"/>
             </w:tcBorders>
             <w:shd w:val="clear" w:color="auto" w:fill="auto"/>
@@ -10872,9 +12288,9 @@
           <w:tcPr>
             <w:tcW w:w="1256" w:type="dxa"/>
             <w:tcBorders>
-              <w:top w:val="nil"/>
-              <w:left w:val="single" w:sz="4" w:space="0" w:color="auto"/>
-              <w:bottom w:val="nil"/>
+              <w:top w:val="single" w:sz="4" w:space="0" w:color="auto"/>
+              <w:left w:val="single" w:sz="4" w:space="0" w:color="auto"/>
+              <w:bottom w:val="single" w:sz="4" w:space="0" w:color="auto"/>
               <w:right w:val="single" w:sz="4" w:space="0" w:color="auto"/>
             </w:tcBorders>
             <w:shd w:val="clear" w:color="auto" w:fill="auto"/>
@@ -10899,15 +12315,39 @@
           <w:tcPr>
             <w:tcW w:w="1796" w:type="dxa"/>
             <w:tcBorders>
-              <w:top w:val="nil"/>
-              <w:left w:val="single" w:sz="4" w:space="0" w:color="auto"/>
-              <w:bottom w:val="nil"/>
-              <w:right w:val="single" w:sz="4" w:space="0" w:color="auto"/>
-            </w:tcBorders>
-            <w:shd w:val="clear" w:color="000000" w:fill="808080"/>
-            <w:noWrap/>
-            <w:vAlign w:val="center"/>
-            <w:hideMark/>
+              <w:top w:val="single" w:sz="4" w:space="0" w:color="auto"/>
+              <w:left w:val="single" w:sz="4" w:space="0" w:color="auto"/>
+              <w:bottom w:val="single" w:sz="4" w:space="0" w:color="auto"/>
+              <w:right w:val="single" w:sz="4" w:space="0" w:color="auto"/>
+            </w:tcBorders>
+            <w:shd w:val="clear" w:color="auto" w:fill="auto"/>
+            <w:noWrap/>
+            <w:vAlign w:val="center"/>
+            <w:hideMark/>
+          </w:tcPr>
+          <w:p>
+            <w:pPr>
+              <w:spacing w:after="0" w:line="240" w:lineRule="auto"/>
+              <w:jc w:val="center"/>
+              <w:rPr>
+                <w:rFonts w:eastAsia="Times New Roman" w:cs="Times New Roman"/>
+                <w:sz w:val="20"/>
+                <w:szCs w:val="20"/>
+                <w:lang w:eastAsia="pt-BR"/>
+              </w:rPr>
+            </w:pPr>
+          </w:p>
+        </w:tc>
+        <w:tc>
+          <w:tcPr>
+            <w:tcW w:w="1536" w:type="dxa"/>
+            <w:tcBorders>
+              <w:top w:val="single" w:sz="4" w:space="0" w:color="auto"/>
+              <w:left w:val="single" w:sz="4" w:space="0" w:color="auto"/>
+              <w:bottom w:val="single" w:sz="4" w:space="0" w:color="auto"/>
+              <w:right w:val="single" w:sz="4" w:space="0" w:color="auto"/>
+            </w:tcBorders>
+            <w:shd w:val="clear" w:color="auto" w:fill="ACB9CA" w:themeFill="text2" w:themeFillTint="66"/>
           </w:tcPr>
           <w:p>
             <w:pPr>
@@ -10935,38 +12375,38 @@
         </w:tc>
         <w:tc>
           <w:tcPr>
-            <w:tcW w:w="2596" w:type="dxa"/>
-            <w:tcBorders>
-              <w:top w:val="nil"/>
-              <w:left w:val="single" w:sz="4" w:space="0" w:color="auto"/>
-              <w:bottom w:val="nil"/>
-              <w:right w:val="nil"/>
-            </w:tcBorders>
-            <w:shd w:val="clear" w:color="auto" w:fill="auto"/>
-            <w:noWrap/>
-            <w:vAlign w:val="center"/>
-            <w:hideMark/>
-          </w:tcPr>
-          <w:p>
-            <w:pPr>
-              <w:spacing w:after="0" w:line="240" w:lineRule="auto"/>
-              <w:jc w:val="center"/>
-              <w:rPr>
-                <w:rFonts w:eastAsia="Times New Roman" w:cs="Times New Roman"/>
-                <w:color w:val="000000"/>
-                <w:sz w:val="20"/>
-                <w:szCs w:val="20"/>
-                <w:lang w:eastAsia="pt-BR"/>
-              </w:rPr>
-            </w:pPr>
-          </w:p>
-        </w:tc>
-        <w:tc>
-          <w:tcPr>
-            <w:tcW w:w="186" w:type="dxa"/>
-            <w:tcBorders>
-              <w:top w:val="nil"/>
-              <w:left w:val="nil"/>
+            <w:tcW w:w="1536" w:type="dxa"/>
+            <w:tcBorders>
+              <w:top w:val="single" w:sz="4" w:space="0" w:color="auto"/>
+              <w:left w:val="single" w:sz="4" w:space="0" w:color="auto"/>
+              <w:bottom w:val="single" w:sz="4" w:space="0" w:color="auto"/>
+              <w:right w:val="single" w:sz="4" w:space="0" w:color="auto"/>
+            </w:tcBorders>
+            <w:shd w:val="clear" w:color="000000" w:fill="ACB9CA"/>
+            <w:noWrap/>
+            <w:vAlign w:val="center"/>
+            <w:hideMark/>
+          </w:tcPr>
+          <w:p>
+            <w:pPr>
+              <w:spacing w:after="0" w:line="240" w:lineRule="auto"/>
+              <w:jc w:val="center"/>
+              <w:rPr>
+                <w:rFonts w:eastAsia="Times New Roman" w:cs="Times New Roman"/>
+                <w:color w:val="000000"/>
+                <w:sz w:val="20"/>
+                <w:szCs w:val="20"/>
+                <w:lang w:eastAsia="pt-BR"/>
+              </w:rPr>
+            </w:pPr>
+          </w:p>
+        </w:tc>
+        <w:tc>
+          <w:tcPr>
+            <w:tcW w:w="1246" w:type="dxa"/>
+            <w:tcBorders>
+              <w:top w:val="nil"/>
+              <w:left w:val="single" w:sz="4" w:space="0" w:color="auto"/>
               <w:bottom w:val="nil"/>
               <w:right w:val="nil"/>
             </w:tcBorders>
@@ -11043,71 +12483,71 @@
         <w:tc>
           <w:tcPr>
             <w:tcW w:w="1269" w:type="dxa"/>
-            <w:vMerge/>
-            <w:tcBorders>
-              <w:top w:val="nil"/>
+            <w:tcBorders>
+              <w:top w:val="single" w:sz="4" w:space="0" w:color="auto"/>
               <w:left w:val="single" w:sz="4" w:space="0" w:color="auto"/>
               <w:bottom w:val="single" w:sz="4" w:space="0" w:color="auto"/>
               <w:right w:val="single" w:sz="4" w:space="0" w:color="auto"/>
             </w:tcBorders>
-            <w:vAlign w:val="center"/>
-            <w:hideMark/>
-          </w:tcPr>
-          <w:p>
-            <w:pPr>
-              <w:spacing w:after="0" w:line="240" w:lineRule="auto"/>
-              <w:rPr>
-                <w:rFonts w:eastAsia="Times New Roman" w:cs="Times New Roman"/>
-                <w:color w:val="000000"/>
-                <w:sz w:val="20"/>
-                <w:szCs w:val="20"/>
-                <w:lang w:eastAsia="pt-BR"/>
-              </w:rPr>
-            </w:pPr>
+            <w:shd w:val="clear" w:color="auto" w:fill="auto"/>
+            <w:noWrap/>
+            <w:vAlign w:val="bottom"/>
+            <w:hideMark/>
+          </w:tcPr>
+          <w:p>
+            <w:pPr>
+              <w:spacing w:after="0" w:line="240" w:lineRule="auto"/>
+              <w:rPr>
+                <w:rFonts w:eastAsia="Times New Roman" w:cs="Times New Roman"/>
+                <w:color w:val="000000"/>
+                <w:sz w:val="20"/>
+                <w:szCs w:val="20"/>
+                <w:lang w:eastAsia="pt-BR"/>
+              </w:rPr>
+            </w:pPr>
+            <w:r>
+              <w:rPr>
+                <w:rFonts w:eastAsia="Times New Roman" w:cs="Times New Roman"/>
+                <w:color w:val="000000"/>
+                <w:sz w:val="20"/>
+                <w:szCs w:val="20"/>
+                <w:lang w:eastAsia="pt-BR"/>
+              </w:rPr>
+              <w:t>Realizar Manutenção</w:t>
+            </w:r>
           </w:p>
         </w:tc>
         <w:tc>
           <w:tcPr>
             <w:tcW w:w="4961" w:type="dxa"/>
             <w:tcBorders>
-              <w:top w:val="nil"/>
               <w:left w:val="single" w:sz="4" w:space="0" w:color="auto"/>
               <w:bottom w:val="single" w:sz="4" w:space="0" w:color="auto"/>
               <w:right w:val="single" w:sz="4" w:space="0" w:color="auto"/>
             </w:tcBorders>
             <w:shd w:val="clear" w:color="auto" w:fill="auto"/>
             <w:noWrap/>
-            <w:vAlign w:val="center"/>
-            <w:hideMark/>
-          </w:tcPr>
-          <w:p>
-            <w:pPr>
-              <w:spacing w:after="0" w:line="240" w:lineRule="auto"/>
-              <w:rPr>
-                <w:rFonts w:eastAsia="Times New Roman" w:cs="Times New Roman"/>
-                <w:color w:val="000000"/>
-                <w:sz w:val="20"/>
-                <w:szCs w:val="20"/>
-                <w:lang w:eastAsia="pt-BR"/>
-              </w:rPr>
-            </w:pPr>
-            <w:r>
-              <w:rPr>
-                <w:rFonts w:eastAsia="Times New Roman" w:cs="Times New Roman"/>
-                <w:color w:val="000000"/>
-                <w:sz w:val="20"/>
-                <w:szCs w:val="20"/>
-                <w:lang w:eastAsia="pt-BR"/>
-              </w:rPr>
-              <w:t>Contratar pessoa</w:t>
-            </w:r>
+            <w:vAlign w:val="bottom"/>
+            <w:hideMark/>
+          </w:tcPr>
+          <w:p>
+            <w:pPr>
+              <w:spacing w:after="0" w:line="240" w:lineRule="auto"/>
+              <w:rPr>
+                <w:rFonts w:eastAsia="Times New Roman" w:cs="Times New Roman"/>
+                <w:color w:val="000000"/>
+                <w:sz w:val="20"/>
+                <w:szCs w:val="20"/>
+                <w:lang w:eastAsia="pt-BR"/>
+              </w:rPr>
+            </w:pPr>
           </w:p>
         </w:tc>
         <w:tc>
           <w:tcPr>
             <w:tcW w:w="1963" w:type="dxa"/>
             <w:tcBorders>
-              <w:top w:val="nil"/>
+              <w:top w:val="single" w:sz="4" w:space="0" w:color="auto"/>
               <w:left w:val="single" w:sz="4" w:space="0" w:color="auto"/>
               <w:bottom w:val="single" w:sz="4" w:space="0" w:color="auto"/>
               <w:right w:val="single" w:sz="4" w:space="0" w:color="auto"/>
@@ -11122,7 +12562,6 @@
               <w:spacing w:after="0" w:line="240" w:lineRule="auto"/>
               <w:rPr>
                 <w:rFonts w:eastAsia="Times New Roman" w:cs="Times New Roman"/>
-                <w:color w:val="000000"/>
                 <w:sz w:val="20"/>
                 <w:szCs w:val="20"/>
                 <w:lang w:eastAsia="pt-BR"/>
@@ -11134,7 +12573,7 @@
           <w:tcPr>
             <w:tcW w:w="1816" w:type="dxa"/>
             <w:tcBorders>
-              <w:top w:val="nil"/>
+              <w:top w:val="single" w:sz="4" w:space="0" w:color="auto"/>
               <w:left w:val="single" w:sz="4" w:space="0" w:color="auto"/>
               <w:bottom w:val="single" w:sz="4" w:space="0" w:color="auto"/>
               <w:right w:val="single" w:sz="4" w:space="0" w:color="auto"/>
@@ -11161,7 +12600,7 @@
           <w:tcPr>
             <w:tcW w:w="1256" w:type="dxa"/>
             <w:tcBorders>
-              <w:top w:val="nil"/>
+              <w:top w:val="single" w:sz="4" w:space="0" w:color="auto"/>
               <w:left w:val="single" w:sz="4" w:space="0" w:color="auto"/>
               <w:bottom w:val="single" w:sz="4" w:space="0" w:color="auto"/>
               <w:right w:val="single" w:sz="4" w:space="0" w:color="auto"/>
@@ -11188,12 +12627,64 @@
           <w:tcPr>
             <w:tcW w:w="1796" w:type="dxa"/>
             <w:tcBorders>
-              <w:top w:val="nil"/>
+              <w:top w:val="single" w:sz="4" w:space="0" w:color="auto"/>
               <w:left w:val="single" w:sz="4" w:space="0" w:color="auto"/>
               <w:bottom w:val="single" w:sz="4" w:space="0" w:color="auto"/>
               <w:right w:val="single" w:sz="4" w:space="0" w:color="auto"/>
             </w:tcBorders>
-            <w:shd w:val="clear" w:color="000000" w:fill="808080"/>
+            <w:shd w:val="clear" w:color="auto" w:fill="auto"/>
+            <w:noWrap/>
+            <w:vAlign w:val="center"/>
+            <w:hideMark/>
+          </w:tcPr>
+          <w:p>
+            <w:pPr>
+              <w:spacing w:after="0" w:line="240" w:lineRule="auto"/>
+              <w:jc w:val="center"/>
+              <w:rPr>
+                <w:rFonts w:eastAsia="Times New Roman" w:cs="Times New Roman"/>
+                <w:sz w:val="20"/>
+                <w:szCs w:val="20"/>
+                <w:lang w:eastAsia="pt-BR"/>
+              </w:rPr>
+            </w:pPr>
+          </w:p>
+        </w:tc>
+        <w:tc>
+          <w:tcPr>
+            <w:tcW w:w="1536" w:type="dxa"/>
+            <w:tcBorders>
+              <w:top w:val="single" w:sz="4" w:space="0" w:color="auto"/>
+              <w:left w:val="single" w:sz="4" w:space="0" w:color="auto"/>
+              <w:bottom w:val="single" w:sz="4" w:space="0" w:color="auto"/>
+              <w:right w:val="single" w:sz="4" w:space="0" w:color="auto"/>
+            </w:tcBorders>
+            <w:shd w:val="clear" w:color="auto" w:fill="ACB9CA" w:themeFill="text2" w:themeFillTint="66"/>
+          </w:tcPr>
+          <w:p>
+            <w:pPr>
+              <w:spacing w:after="0" w:line="240" w:lineRule="auto"/>
+              <w:jc w:val="center"/>
+              <w:rPr>
+                <w:rFonts w:eastAsia="Times New Roman" w:cs="Times New Roman"/>
+                <w:color w:val="000000"/>
+                <w:sz w:val="20"/>
+                <w:szCs w:val="20"/>
+                <w:lang w:eastAsia="pt-BR"/>
+              </w:rPr>
+            </w:pPr>
+          </w:p>
+        </w:tc>
+        <w:tc>
+          <w:tcPr>
+            <w:tcW w:w="1536" w:type="dxa"/>
+            <w:tcBorders>
+              <w:top w:val="single" w:sz="4" w:space="0" w:color="auto"/>
+              <w:left w:val="single" w:sz="4" w:space="0" w:color="auto"/>
+              <w:bottom w:val="single" w:sz="4" w:space="0" w:color="auto"/>
+              <w:right w:val="single" w:sz="4" w:space="0" w:color="auto"/>
+            </w:tcBorders>
+            <w:shd w:val="clear" w:color="auto" w:fill="ACB9CA" w:themeFill="text2" w:themeFillTint="66"/>
             <w:noWrap/>
             <w:vAlign w:val="center"/>
             <w:hideMark/>
@@ -11224,909 +12715,7 @@
         </w:tc>
         <w:tc>
           <w:tcPr>
-            <w:tcW w:w="2596" w:type="dxa"/>
-            <w:tcBorders>
-              <w:top w:val="nil"/>
-              <w:left w:val="single" w:sz="4" w:space="0" w:color="auto"/>
-              <w:bottom w:val="single" w:sz="4" w:space="0" w:color="auto"/>
-              <w:right w:val="nil"/>
-            </w:tcBorders>
-            <w:shd w:val="clear" w:color="auto" w:fill="auto"/>
-            <w:noWrap/>
-            <w:vAlign w:val="center"/>
-            <w:hideMark/>
-          </w:tcPr>
-          <w:p>
-            <w:pPr>
-              <w:spacing w:after="0" w:line="240" w:lineRule="auto"/>
-              <w:jc w:val="center"/>
-              <w:rPr>
-                <w:rFonts w:eastAsia="Times New Roman" w:cs="Times New Roman"/>
-                <w:color w:val="000000"/>
-                <w:sz w:val="20"/>
-                <w:szCs w:val="20"/>
-                <w:lang w:eastAsia="pt-BR"/>
-              </w:rPr>
-            </w:pPr>
-          </w:p>
-        </w:tc>
-        <w:tc>
-          <w:tcPr>
-            <w:tcW w:w="186" w:type="dxa"/>
-            <w:tcBorders>
-              <w:top w:val="nil"/>
-              <w:left w:val="nil"/>
-              <w:bottom w:val="single" w:sz="4" w:space="0" w:color="auto"/>
-              <w:right w:val="nil"/>
-            </w:tcBorders>
-            <w:shd w:val="clear" w:color="000000" w:fill="203764"/>
-            <w:noWrap/>
-            <w:vAlign w:val="bottom"/>
-            <w:hideMark/>
-          </w:tcPr>
-          <w:p>
-            <w:pPr>
-              <w:spacing w:after="0" w:line="240" w:lineRule="auto"/>
-              <w:rPr>
-                <w:rFonts w:eastAsia="Times New Roman" w:cs="Times New Roman"/>
-                <w:color w:val="000000"/>
-                <w:sz w:val="20"/>
-                <w:szCs w:val="20"/>
-                <w:lang w:eastAsia="pt-BR"/>
-              </w:rPr>
-            </w:pPr>
-            <w:r>
-              <w:rPr>
-                <w:rFonts w:eastAsia="Times New Roman" w:cs="Times New Roman"/>
-                <w:color w:val="000000"/>
-                <w:sz w:val="20"/>
-                <w:szCs w:val="20"/>
-                <w:lang w:eastAsia="pt-BR"/>
-              </w:rPr>
-              <w:t> </w:t>
-            </w:r>
-          </w:p>
-        </w:tc>
-      </w:tr>
-      <w:tr>
-        <w:trPr>
-          <w:trHeight w:val="288"/>
-        </w:trPr>
-        <w:tc>
-          <w:tcPr>
-            <w:tcW w:w="284" w:type="dxa"/>
-            <w:tcBorders>
-              <w:top w:val="nil"/>
-              <w:left w:val="nil"/>
-              <w:bottom w:val="nil"/>
-              <w:right w:val="single" w:sz="4" w:space="0" w:color="auto"/>
-            </w:tcBorders>
-            <w:shd w:val="clear" w:color="000000" w:fill="203764"/>
-            <w:noWrap/>
-            <w:vAlign w:val="bottom"/>
-            <w:hideMark/>
-          </w:tcPr>
-          <w:p>
-            <w:pPr>
-              <w:spacing w:after="0" w:line="240" w:lineRule="auto"/>
-              <w:rPr>
-                <w:rFonts w:eastAsia="Times New Roman" w:cs="Times New Roman"/>
-                <w:color w:val="000000"/>
-                <w:sz w:val="20"/>
-                <w:szCs w:val="20"/>
-                <w:lang w:eastAsia="pt-BR"/>
-              </w:rPr>
-            </w:pPr>
-            <w:r>
-              <w:rPr>
-                <w:rFonts w:eastAsia="Times New Roman" w:cs="Times New Roman"/>
-                <w:color w:val="000000"/>
-                <w:sz w:val="20"/>
-                <w:szCs w:val="20"/>
-                <w:lang w:eastAsia="pt-BR"/>
-              </w:rPr>
-              <w:t> </w:t>
-            </w:r>
-          </w:p>
-        </w:tc>
-        <w:tc>
-          <w:tcPr>
-            <w:tcW w:w="1269" w:type="dxa"/>
-            <w:tcBorders>
-              <w:top w:val="single" w:sz="4" w:space="0" w:color="auto"/>
-              <w:left w:val="single" w:sz="4" w:space="0" w:color="auto"/>
-              <w:bottom w:val="single" w:sz="4" w:space="0" w:color="auto"/>
-              <w:right w:val="single" w:sz="4" w:space="0" w:color="auto"/>
-            </w:tcBorders>
-            <w:shd w:val="clear" w:color="auto" w:fill="auto"/>
-            <w:noWrap/>
-            <w:vAlign w:val="bottom"/>
-            <w:hideMark/>
-          </w:tcPr>
-          <w:p>
-            <w:pPr>
-              <w:spacing w:after="0" w:line="240" w:lineRule="auto"/>
-              <w:rPr>
-                <w:rFonts w:eastAsia="Times New Roman" w:cs="Times New Roman"/>
-                <w:color w:val="000000"/>
-                <w:sz w:val="20"/>
-                <w:szCs w:val="20"/>
-                <w:lang w:eastAsia="pt-BR"/>
-              </w:rPr>
-            </w:pPr>
-            <w:r>
-              <w:rPr>
-                <w:rFonts w:eastAsia="Times New Roman" w:cs="Times New Roman"/>
-                <w:color w:val="000000"/>
-                <w:sz w:val="20"/>
-                <w:szCs w:val="20"/>
-                <w:lang w:eastAsia="pt-BR"/>
-              </w:rPr>
-              <w:t>Realizar Contabilidade</w:t>
-            </w:r>
-          </w:p>
-        </w:tc>
-        <w:tc>
-          <w:tcPr>
-            <w:tcW w:w="4961" w:type="dxa"/>
-            <w:vMerge w:val="restart"/>
-            <w:tcBorders>
-              <w:top w:val="single" w:sz="4" w:space="0" w:color="auto"/>
-              <w:left w:val="single" w:sz="4" w:space="0" w:color="auto"/>
-              <w:right w:val="single" w:sz="4" w:space="0" w:color="auto"/>
-            </w:tcBorders>
-            <w:shd w:val="clear" w:color="auto" w:fill="auto"/>
-            <w:noWrap/>
-            <w:vAlign w:val="bottom"/>
-            <w:hideMark/>
-          </w:tcPr>
-          <w:p>
-            <w:pPr>
-              <w:spacing w:after="0" w:line="240" w:lineRule="auto"/>
-              <w:rPr>
-                <w:rFonts w:eastAsia="Times New Roman" w:cs="Times New Roman"/>
-                <w:color w:val="000000"/>
-                <w:sz w:val="20"/>
-                <w:szCs w:val="20"/>
-                <w:lang w:eastAsia="pt-BR"/>
-              </w:rPr>
-            </w:pPr>
-            <w:r>
-              <w:rPr>
-                <w:rFonts w:eastAsia="Times New Roman" w:cs="Times New Roman"/>
-                <w:color w:val="000000"/>
-                <w:sz w:val="20"/>
-                <w:szCs w:val="20"/>
-                <w:lang w:eastAsia="pt-BR"/>
-              </w:rPr>
-              <w:t>‘</w:t>
-            </w:r>
-          </w:p>
-        </w:tc>
-        <w:tc>
-          <w:tcPr>
-            <w:tcW w:w="1963" w:type="dxa"/>
-            <w:tcBorders>
-              <w:top w:val="nil"/>
-              <w:left w:val="single" w:sz="4" w:space="0" w:color="auto"/>
-              <w:bottom w:val="nil"/>
-              <w:right w:val="single" w:sz="4" w:space="0" w:color="auto"/>
-            </w:tcBorders>
-            <w:shd w:val="clear" w:color="auto" w:fill="auto"/>
-            <w:noWrap/>
-            <w:vAlign w:val="center"/>
-            <w:hideMark/>
-          </w:tcPr>
-          <w:p>
-            <w:pPr>
-              <w:spacing w:after="0" w:line="240" w:lineRule="auto"/>
-              <w:rPr>
-                <w:rFonts w:eastAsia="Times New Roman" w:cs="Times New Roman"/>
-                <w:sz w:val="20"/>
-                <w:szCs w:val="20"/>
-                <w:lang w:eastAsia="pt-BR"/>
-              </w:rPr>
-            </w:pPr>
-          </w:p>
-        </w:tc>
-        <w:tc>
-          <w:tcPr>
-            <w:tcW w:w="1816" w:type="dxa"/>
-            <w:tcBorders>
-              <w:top w:val="nil"/>
-              <w:left w:val="single" w:sz="4" w:space="0" w:color="auto"/>
-              <w:bottom w:val="nil"/>
-              <w:right w:val="single" w:sz="4" w:space="0" w:color="auto"/>
-            </w:tcBorders>
-            <w:shd w:val="clear" w:color="auto" w:fill="auto"/>
-            <w:noWrap/>
-            <w:vAlign w:val="center"/>
-            <w:hideMark/>
-          </w:tcPr>
-          <w:p>
-            <w:pPr>
-              <w:spacing w:after="0" w:line="240" w:lineRule="auto"/>
-              <w:jc w:val="center"/>
-              <w:rPr>
-                <w:rFonts w:eastAsia="Times New Roman" w:cs="Times New Roman"/>
-                <w:sz w:val="20"/>
-                <w:szCs w:val="20"/>
-                <w:lang w:eastAsia="pt-BR"/>
-              </w:rPr>
-            </w:pPr>
-          </w:p>
-        </w:tc>
-        <w:tc>
-          <w:tcPr>
-            <w:tcW w:w="1256" w:type="dxa"/>
-            <w:tcBorders>
-              <w:top w:val="nil"/>
-              <w:left w:val="single" w:sz="4" w:space="0" w:color="auto"/>
-              <w:bottom w:val="nil"/>
-              <w:right w:val="single" w:sz="4" w:space="0" w:color="auto"/>
-            </w:tcBorders>
-            <w:shd w:val="clear" w:color="auto" w:fill="auto"/>
-            <w:noWrap/>
-            <w:vAlign w:val="center"/>
-            <w:hideMark/>
-          </w:tcPr>
-          <w:p>
-            <w:pPr>
-              <w:spacing w:after="0" w:line="240" w:lineRule="auto"/>
-              <w:jc w:val="center"/>
-              <w:rPr>
-                <w:rFonts w:eastAsia="Times New Roman" w:cs="Times New Roman"/>
-                <w:sz w:val="20"/>
-                <w:szCs w:val="20"/>
-                <w:lang w:eastAsia="pt-BR"/>
-              </w:rPr>
-            </w:pPr>
-          </w:p>
-        </w:tc>
-        <w:tc>
-          <w:tcPr>
-            <w:tcW w:w="1796" w:type="dxa"/>
-            <w:tcBorders>
-              <w:top w:val="single" w:sz="4" w:space="0" w:color="auto"/>
-              <w:left w:val="single" w:sz="4" w:space="0" w:color="auto"/>
-              <w:bottom w:val="nil"/>
-              <w:right w:val="single" w:sz="4" w:space="0" w:color="auto"/>
-            </w:tcBorders>
-            <w:shd w:val="clear" w:color="auto" w:fill="auto"/>
-            <w:noWrap/>
-            <w:vAlign w:val="center"/>
-            <w:hideMark/>
-          </w:tcPr>
-          <w:p>
-            <w:pPr>
-              <w:spacing w:after="0" w:line="240" w:lineRule="auto"/>
-              <w:jc w:val="center"/>
-              <w:rPr>
-                <w:rFonts w:eastAsia="Times New Roman" w:cs="Times New Roman"/>
-                <w:sz w:val="20"/>
-                <w:szCs w:val="20"/>
-                <w:lang w:eastAsia="pt-BR"/>
-              </w:rPr>
-            </w:pPr>
-          </w:p>
-        </w:tc>
-        <w:tc>
-          <w:tcPr>
-            <w:tcW w:w="2596" w:type="dxa"/>
-            <w:tcBorders>
-              <w:top w:val="single" w:sz="4" w:space="0" w:color="auto"/>
-              <w:left w:val="single" w:sz="4" w:space="0" w:color="auto"/>
-              <w:bottom w:val="single" w:sz="4" w:space="0" w:color="auto"/>
-              <w:right w:val="single" w:sz="4" w:space="0" w:color="auto"/>
-            </w:tcBorders>
-            <w:shd w:val="clear" w:color="000000" w:fill="ACB9CA"/>
-            <w:noWrap/>
-            <w:vAlign w:val="center"/>
-            <w:hideMark/>
-          </w:tcPr>
-          <w:p>
-            <w:pPr>
-              <w:spacing w:after="0" w:line="240" w:lineRule="auto"/>
-              <w:jc w:val="center"/>
-              <w:rPr>
-                <w:rFonts w:eastAsia="Times New Roman" w:cs="Times New Roman"/>
-                <w:color w:val="000000"/>
-                <w:sz w:val="20"/>
-                <w:szCs w:val="20"/>
-                <w:lang w:eastAsia="pt-BR"/>
-              </w:rPr>
-            </w:pPr>
-            <w:r>
-              <w:rPr>
-                <w:rFonts w:eastAsia="Times New Roman" w:cs="Times New Roman"/>
-                <w:color w:val="000000"/>
-                <w:sz w:val="20"/>
-                <w:szCs w:val="20"/>
-                <w:lang w:eastAsia="pt-BR"/>
-              </w:rPr>
-              <w:t>X</w:t>
-            </w:r>
-          </w:p>
-        </w:tc>
-        <w:tc>
-          <w:tcPr>
-            <w:tcW w:w="186" w:type="dxa"/>
-            <w:tcBorders>
-              <w:top w:val="nil"/>
-              <w:left w:val="single" w:sz="4" w:space="0" w:color="auto"/>
-              <w:bottom w:val="nil"/>
-              <w:right w:val="nil"/>
-            </w:tcBorders>
-            <w:shd w:val="clear" w:color="000000" w:fill="203764"/>
-            <w:noWrap/>
-            <w:vAlign w:val="bottom"/>
-            <w:hideMark/>
-          </w:tcPr>
-          <w:p>
-            <w:pPr>
-              <w:spacing w:after="0" w:line="240" w:lineRule="auto"/>
-              <w:jc w:val="center"/>
-              <w:rPr>
-                <w:rFonts w:eastAsia="Times New Roman" w:cs="Times New Roman"/>
-                <w:color w:val="000000"/>
-                <w:sz w:val="20"/>
-                <w:szCs w:val="20"/>
-                <w:lang w:eastAsia="pt-BR"/>
-              </w:rPr>
-            </w:pPr>
-            <w:r>
-              <w:rPr>
-                <w:rFonts w:eastAsia="Times New Roman" w:cs="Times New Roman"/>
-                <w:color w:val="000000"/>
-                <w:sz w:val="20"/>
-                <w:szCs w:val="20"/>
-                <w:lang w:eastAsia="pt-BR"/>
-              </w:rPr>
-              <w:t> </w:t>
-            </w:r>
-          </w:p>
-        </w:tc>
-      </w:tr>
-      <w:tr>
-        <w:trPr>
-          <w:trHeight w:val="288"/>
-        </w:trPr>
-        <w:tc>
-          <w:tcPr>
-            <w:tcW w:w="284" w:type="dxa"/>
-            <w:tcBorders>
-              <w:top w:val="nil"/>
-              <w:left w:val="nil"/>
-              <w:bottom w:val="nil"/>
-              <w:right w:val="single" w:sz="4" w:space="0" w:color="auto"/>
-            </w:tcBorders>
-            <w:shd w:val="clear" w:color="000000" w:fill="203764"/>
-            <w:noWrap/>
-            <w:vAlign w:val="bottom"/>
-            <w:hideMark/>
-          </w:tcPr>
-          <w:p>
-            <w:pPr>
-              <w:spacing w:after="0" w:line="240" w:lineRule="auto"/>
-              <w:rPr>
-                <w:rFonts w:eastAsia="Times New Roman" w:cs="Times New Roman"/>
-                <w:color w:val="000000"/>
-                <w:sz w:val="20"/>
-                <w:szCs w:val="20"/>
-                <w:lang w:eastAsia="pt-BR"/>
-              </w:rPr>
-            </w:pPr>
-            <w:r>
-              <w:rPr>
-                <w:rFonts w:eastAsia="Times New Roman" w:cs="Times New Roman"/>
-                <w:color w:val="000000"/>
-                <w:sz w:val="20"/>
-                <w:szCs w:val="20"/>
-                <w:lang w:eastAsia="pt-BR"/>
-              </w:rPr>
-              <w:t> </w:t>
-            </w:r>
-          </w:p>
-        </w:tc>
-        <w:tc>
-          <w:tcPr>
-            <w:tcW w:w="1269" w:type="dxa"/>
-            <w:tcBorders>
-              <w:top w:val="single" w:sz="4" w:space="0" w:color="auto"/>
-              <w:left w:val="single" w:sz="4" w:space="0" w:color="auto"/>
-              <w:bottom w:val="single" w:sz="4" w:space="0" w:color="auto"/>
-              <w:right w:val="single" w:sz="4" w:space="0" w:color="auto"/>
-            </w:tcBorders>
-            <w:shd w:val="clear" w:color="auto" w:fill="auto"/>
-            <w:noWrap/>
-            <w:vAlign w:val="bottom"/>
-            <w:hideMark/>
-          </w:tcPr>
-          <w:p>
-            <w:pPr>
-              <w:spacing w:after="0" w:line="240" w:lineRule="auto"/>
-              <w:rPr>
-                <w:rFonts w:eastAsia="Times New Roman" w:cs="Times New Roman"/>
-                <w:color w:val="000000"/>
-                <w:sz w:val="20"/>
-                <w:szCs w:val="20"/>
-                <w:lang w:eastAsia="pt-BR"/>
-              </w:rPr>
-            </w:pPr>
-            <w:r>
-              <w:rPr>
-                <w:rFonts w:eastAsia="Times New Roman" w:cs="Times New Roman"/>
-                <w:color w:val="000000"/>
-                <w:sz w:val="20"/>
-                <w:szCs w:val="20"/>
-                <w:lang w:eastAsia="pt-BR"/>
-              </w:rPr>
-              <w:t>Realizar Limpeza</w:t>
-            </w:r>
-          </w:p>
-        </w:tc>
-        <w:tc>
-          <w:tcPr>
-            <w:tcW w:w="4961" w:type="dxa"/>
-            <w:vMerge/>
-            <w:tcBorders>
-              <w:left w:val="single" w:sz="4" w:space="0" w:color="auto"/>
-              <w:right w:val="single" w:sz="4" w:space="0" w:color="auto"/>
-            </w:tcBorders>
-            <w:shd w:val="clear" w:color="auto" w:fill="auto"/>
-            <w:noWrap/>
-            <w:vAlign w:val="bottom"/>
-            <w:hideMark/>
-          </w:tcPr>
-          <w:p>
-            <w:pPr>
-              <w:spacing w:after="0" w:line="240" w:lineRule="auto"/>
-              <w:rPr>
-                <w:rFonts w:eastAsia="Times New Roman" w:cs="Times New Roman"/>
-                <w:color w:val="000000"/>
-                <w:sz w:val="20"/>
-                <w:szCs w:val="20"/>
-                <w:lang w:eastAsia="pt-BR"/>
-              </w:rPr>
-            </w:pPr>
-          </w:p>
-        </w:tc>
-        <w:tc>
-          <w:tcPr>
-            <w:tcW w:w="1963" w:type="dxa"/>
-            <w:tcBorders>
-              <w:top w:val="nil"/>
-              <w:left w:val="single" w:sz="4" w:space="0" w:color="auto"/>
-              <w:bottom w:val="nil"/>
-              <w:right w:val="single" w:sz="4" w:space="0" w:color="auto"/>
-            </w:tcBorders>
-            <w:shd w:val="clear" w:color="auto" w:fill="auto"/>
-            <w:noWrap/>
-            <w:vAlign w:val="center"/>
-            <w:hideMark/>
-          </w:tcPr>
-          <w:p>
-            <w:pPr>
-              <w:spacing w:after="0" w:line="240" w:lineRule="auto"/>
-              <w:rPr>
-                <w:rFonts w:eastAsia="Times New Roman" w:cs="Times New Roman"/>
-                <w:sz w:val="20"/>
-                <w:szCs w:val="20"/>
-                <w:lang w:eastAsia="pt-BR"/>
-              </w:rPr>
-            </w:pPr>
-          </w:p>
-        </w:tc>
-        <w:tc>
-          <w:tcPr>
-            <w:tcW w:w="1816" w:type="dxa"/>
-            <w:tcBorders>
-              <w:top w:val="nil"/>
-              <w:left w:val="single" w:sz="4" w:space="0" w:color="auto"/>
-              <w:bottom w:val="nil"/>
-              <w:right w:val="single" w:sz="4" w:space="0" w:color="auto"/>
-            </w:tcBorders>
-            <w:shd w:val="clear" w:color="auto" w:fill="auto"/>
-            <w:noWrap/>
-            <w:vAlign w:val="center"/>
-            <w:hideMark/>
-          </w:tcPr>
-          <w:p>
-            <w:pPr>
-              <w:spacing w:after="0" w:line="240" w:lineRule="auto"/>
-              <w:jc w:val="center"/>
-              <w:rPr>
-                <w:rFonts w:eastAsia="Times New Roman" w:cs="Times New Roman"/>
-                <w:sz w:val="20"/>
-                <w:szCs w:val="20"/>
-                <w:lang w:eastAsia="pt-BR"/>
-              </w:rPr>
-            </w:pPr>
-          </w:p>
-        </w:tc>
-        <w:tc>
-          <w:tcPr>
-            <w:tcW w:w="1256" w:type="dxa"/>
-            <w:tcBorders>
-              <w:top w:val="nil"/>
-              <w:left w:val="single" w:sz="4" w:space="0" w:color="auto"/>
-              <w:bottom w:val="nil"/>
-              <w:right w:val="single" w:sz="4" w:space="0" w:color="auto"/>
-            </w:tcBorders>
-            <w:shd w:val="clear" w:color="auto" w:fill="auto"/>
-            <w:noWrap/>
-            <w:vAlign w:val="center"/>
-            <w:hideMark/>
-          </w:tcPr>
-          <w:p>
-            <w:pPr>
-              <w:spacing w:after="0" w:line="240" w:lineRule="auto"/>
-              <w:jc w:val="center"/>
-              <w:rPr>
-                <w:rFonts w:eastAsia="Times New Roman" w:cs="Times New Roman"/>
-                <w:sz w:val="20"/>
-                <w:szCs w:val="20"/>
-                <w:lang w:eastAsia="pt-BR"/>
-              </w:rPr>
-            </w:pPr>
-          </w:p>
-        </w:tc>
-        <w:tc>
-          <w:tcPr>
-            <w:tcW w:w="1796" w:type="dxa"/>
-            <w:tcBorders>
-              <w:top w:val="nil"/>
-              <w:left w:val="single" w:sz="4" w:space="0" w:color="auto"/>
-              <w:bottom w:val="nil"/>
-              <w:right w:val="single" w:sz="4" w:space="0" w:color="auto"/>
-            </w:tcBorders>
-            <w:shd w:val="clear" w:color="auto" w:fill="auto"/>
-            <w:noWrap/>
-            <w:vAlign w:val="center"/>
-            <w:hideMark/>
-          </w:tcPr>
-          <w:p>
-            <w:pPr>
-              <w:spacing w:after="0" w:line="240" w:lineRule="auto"/>
-              <w:jc w:val="center"/>
-              <w:rPr>
-                <w:rFonts w:eastAsia="Times New Roman" w:cs="Times New Roman"/>
-                <w:sz w:val="20"/>
-                <w:szCs w:val="20"/>
-                <w:lang w:eastAsia="pt-BR"/>
-              </w:rPr>
-            </w:pPr>
-          </w:p>
-        </w:tc>
-        <w:tc>
-          <w:tcPr>
-            <w:tcW w:w="2596" w:type="dxa"/>
-            <w:tcBorders>
-              <w:top w:val="single" w:sz="4" w:space="0" w:color="auto"/>
-              <w:left w:val="single" w:sz="4" w:space="0" w:color="auto"/>
-              <w:bottom w:val="single" w:sz="4" w:space="0" w:color="auto"/>
-              <w:right w:val="single" w:sz="4" w:space="0" w:color="auto"/>
-            </w:tcBorders>
-            <w:shd w:val="clear" w:color="000000" w:fill="ACB9CA"/>
-            <w:noWrap/>
-            <w:vAlign w:val="center"/>
-            <w:hideMark/>
-          </w:tcPr>
-          <w:p>
-            <w:pPr>
-              <w:spacing w:after="0" w:line="240" w:lineRule="auto"/>
-              <w:jc w:val="center"/>
-              <w:rPr>
-                <w:rFonts w:eastAsia="Times New Roman" w:cs="Times New Roman"/>
-                <w:color w:val="000000"/>
-                <w:sz w:val="20"/>
-                <w:szCs w:val="20"/>
-                <w:lang w:eastAsia="pt-BR"/>
-              </w:rPr>
-            </w:pPr>
-            <w:r>
-              <w:rPr>
-                <w:rFonts w:eastAsia="Times New Roman" w:cs="Times New Roman"/>
-                <w:color w:val="000000"/>
-                <w:sz w:val="20"/>
-                <w:szCs w:val="20"/>
-                <w:lang w:eastAsia="pt-BR"/>
-              </w:rPr>
-              <w:t>X</w:t>
-            </w:r>
-          </w:p>
-        </w:tc>
-        <w:tc>
-          <w:tcPr>
-            <w:tcW w:w="186" w:type="dxa"/>
-            <w:tcBorders>
-              <w:top w:val="nil"/>
-              <w:left w:val="single" w:sz="4" w:space="0" w:color="auto"/>
-              <w:bottom w:val="nil"/>
-              <w:right w:val="nil"/>
-            </w:tcBorders>
-            <w:shd w:val="clear" w:color="000000" w:fill="203764"/>
-            <w:noWrap/>
-            <w:vAlign w:val="bottom"/>
-            <w:hideMark/>
-          </w:tcPr>
-          <w:p>
-            <w:pPr>
-              <w:spacing w:after="0" w:line="240" w:lineRule="auto"/>
-              <w:rPr>
-                <w:rFonts w:eastAsia="Times New Roman" w:cs="Times New Roman"/>
-                <w:color w:val="000000"/>
-                <w:sz w:val="20"/>
-                <w:szCs w:val="20"/>
-                <w:lang w:eastAsia="pt-BR"/>
-              </w:rPr>
-            </w:pPr>
-            <w:r>
-              <w:rPr>
-                <w:rFonts w:eastAsia="Times New Roman" w:cs="Times New Roman"/>
-                <w:color w:val="000000"/>
-                <w:sz w:val="20"/>
-                <w:szCs w:val="20"/>
-                <w:lang w:eastAsia="pt-BR"/>
-              </w:rPr>
-              <w:t> </w:t>
-            </w:r>
-          </w:p>
-        </w:tc>
-      </w:tr>
-      <w:tr>
-        <w:trPr>
-          <w:trHeight w:val="288"/>
-        </w:trPr>
-        <w:tc>
-          <w:tcPr>
-            <w:tcW w:w="284" w:type="dxa"/>
-            <w:tcBorders>
-              <w:top w:val="nil"/>
-              <w:left w:val="nil"/>
-              <w:bottom w:val="nil"/>
-              <w:right w:val="single" w:sz="4" w:space="0" w:color="auto"/>
-            </w:tcBorders>
-            <w:shd w:val="clear" w:color="000000" w:fill="203764"/>
-            <w:noWrap/>
-            <w:vAlign w:val="bottom"/>
-            <w:hideMark/>
-          </w:tcPr>
-          <w:p>
-            <w:pPr>
-              <w:spacing w:after="0" w:line="240" w:lineRule="auto"/>
-              <w:rPr>
-                <w:rFonts w:eastAsia="Times New Roman" w:cs="Times New Roman"/>
-                <w:color w:val="000000"/>
-                <w:sz w:val="20"/>
-                <w:szCs w:val="20"/>
-                <w:lang w:eastAsia="pt-BR"/>
-              </w:rPr>
-            </w:pPr>
-            <w:r>
-              <w:rPr>
-                <w:rFonts w:eastAsia="Times New Roman" w:cs="Times New Roman"/>
-                <w:color w:val="000000"/>
-                <w:sz w:val="20"/>
-                <w:szCs w:val="20"/>
-                <w:lang w:eastAsia="pt-BR"/>
-              </w:rPr>
-              <w:t> </w:t>
-            </w:r>
-          </w:p>
-        </w:tc>
-        <w:tc>
-          <w:tcPr>
-            <w:tcW w:w="1269" w:type="dxa"/>
-            <w:tcBorders>
-              <w:top w:val="single" w:sz="4" w:space="0" w:color="auto"/>
-              <w:left w:val="single" w:sz="4" w:space="0" w:color="auto"/>
-              <w:bottom w:val="single" w:sz="4" w:space="0" w:color="auto"/>
-              <w:right w:val="single" w:sz="4" w:space="0" w:color="auto"/>
-            </w:tcBorders>
-            <w:shd w:val="clear" w:color="auto" w:fill="auto"/>
-            <w:noWrap/>
-            <w:vAlign w:val="bottom"/>
-            <w:hideMark/>
-          </w:tcPr>
-          <w:p>
-            <w:pPr>
-              <w:spacing w:after="0" w:line="240" w:lineRule="auto"/>
-              <w:rPr>
-                <w:rFonts w:eastAsia="Times New Roman" w:cs="Times New Roman"/>
-                <w:color w:val="000000"/>
-                <w:sz w:val="20"/>
-                <w:szCs w:val="20"/>
-                <w:lang w:eastAsia="pt-BR"/>
-              </w:rPr>
-            </w:pPr>
-            <w:r>
-              <w:rPr>
-                <w:rFonts w:eastAsia="Times New Roman" w:cs="Times New Roman"/>
-                <w:color w:val="000000"/>
-                <w:sz w:val="20"/>
-                <w:szCs w:val="20"/>
-                <w:lang w:eastAsia="pt-BR"/>
-              </w:rPr>
-              <w:t>Realizar Manutenção</w:t>
-            </w:r>
-          </w:p>
-        </w:tc>
-        <w:tc>
-          <w:tcPr>
-            <w:tcW w:w="4961" w:type="dxa"/>
-            <w:vMerge/>
-            <w:tcBorders>
-              <w:left w:val="single" w:sz="4" w:space="0" w:color="auto"/>
-              <w:bottom w:val="single" w:sz="4" w:space="0" w:color="auto"/>
-              <w:right w:val="single" w:sz="4" w:space="0" w:color="auto"/>
-            </w:tcBorders>
-            <w:shd w:val="clear" w:color="auto" w:fill="auto"/>
-            <w:noWrap/>
-            <w:vAlign w:val="bottom"/>
-            <w:hideMark/>
-          </w:tcPr>
-          <w:p>
-            <w:pPr>
-              <w:spacing w:after="0" w:line="240" w:lineRule="auto"/>
-              <w:rPr>
-                <w:rFonts w:eastAsia="Times New Roman" w:cs="Times New Roman"/>
-                <w:color w:val="000000"/>
-                <w:sz w:val="20"/>
-                <w:szCs w:val="20"/>
-                <w:lang w:eastAsia="pt-BR"/>
-              </w:rPr>
-            </w:pPr>
-          </w:p>
-        </w:tc>
-        <w:tc>
-          <w:tcPr>
-            <w:tcW w:w="1963" w:type="dxa"/>
-            <w:tcBorders>
-              <w:top w:val="nil"/>
-              <w:left w:val="single" w:sz="4" w:space="0" w:color="auto"/>
-              <w:bottom w:val="nil"/>
-              <w:right w:val="single" w:sz="4" w:space="0" w:color="auto"/>
-            </w:tcBorders>
-            <w:shd w:val="clear" w:color="auto" w:fill="auto"/>
-            <w:noWrap/>
-            <w:vAlign w:val="center"/>
-            <w:hideMark/>
-          </w:tcPr>
-          <w:p>
-            <w:pPr>
-              <w:spacing w:after="0" w:line="240" w:lineRule="auto"/>
-              <w:rPr>
-                <w:rFonts w:eastAsia="Times New Roman" w:cs="Times New Roman"/>
-                <w:sz w:val="20"/>
-                <w:szCs w:val="20"/>
-                <w:lang w:eastAsia="pt-BR"/>
-              </w:rPr>
-            </w:pPr>
-          </w:p>
-        </w:tc>
-        <w:tc>
-          <w:tcPr>
-            <w:tcW w:w="1816" w:type="dxa"/>
-            <w:tcBorders>
-              <w:top w:val="nil"/>
-              <w:left w:val="single" w:sz="4" w:space="0" w:color="auto"/>
-              <w:bottom w:val="nil"/>
-              <w:right w:val="single" w:sz="4" w:space="0" w:color="auto"/>
-            </w:tcBorders>
-            <w:shd w:val="clear" w:color="auto" w:fill="auto"/>
-            <w:noWrap/>
-            <w:vAlign w:val="center"/>
-            <w:hideMark/>
-          </w:tcPr>
-          <w:p>
-            <w:pPr>
-              <w:spacing w:after="0" w:line="240" w:lineRule="auto"/>
-              <w:jc w:val="center"/>
-              <w:rPr>
-                <w:rFonts w:eastAsia="Times New Roman" w:cs="Times New Roman"/>
-                <w:sz w:val="20"/>
-                <w:szCs w:val="20"/>
-                <w:lang w:eastAsia="pt-BR"/>
-              </w:rPr>
-            </w:pPr>
-          </w:p>
-        </w:tc>
-        <w:tc>
-          <w:tcPr>
-            <w:tcW w:w="1256" w:type="dxa"/>
-            <w:tcBorders>
-              <w:top w:val="nil"/>
-              <w:left w:val="single" w:sz="4" w:space="0" w:color="auto"/>
-              <w:bottom w:val="nil"/>
-              <w:right w:val="single" w:sz="4" w:space="0" w:color="auto"/>
-            </w:tcBorders>
-            <w:shd w:val="clear" w:color="auto" w:fill="auto"/>
-            <w:noWrap/>
-            <w:vAlign w:val="center"/>
-            <w:hideMark/>
-          </w:tcPr>
-          <w:p>
-            <w:pPr>
-              <w:spacing w:after="0" w:line="240" w:lineRule="auto"/>
-              <w:jc w:val="center"/>
-              <w:rPr>
-                <w:rFonts w:eastAsia="Times New Roman" w:cs="Times New Roman"/>
-                <w:sz w:val="20"/>
-                <w:szCs w:val="20"/>
-                <w:lang w:eastAsia="pt-BR"/>
-              </w:rPr>
-            </w:pPr>
-          </w:p>
-        </w:tc>
-        <w:tc>
-          <w:tcPr>
-            <w:tcW w:w="1796" w:type="dxa"/>
-            <w:tcBorders>
-              <w:top w:val="nil"/>
-              <w:left w:val="single" w:sz="4" w:space="0" w:color="auto"/>
-              <w:bottom w:val="nil"/>
-              <w:right w:val="single" w:sz="4" w:space="0" w:color="auto"/>
-            </w:tcBorders>
-            <w:shd w:val="clear" w:color="auto" w:fill="auto"/>
-            <w:noWrap/>
-            <w:vAlign w:val="center"/>
-            <w:hideMark/>
-          </w:tcPr>
-          <w:p>
-            <w:pPr>
-              <w:spacing w:after="0" w:line="240" w:lineRule="auto"/>
-              <w:jc w:val="center"/>
-              <w:rPr>
-                <w:rFonts w:eastAsia="Times New Roman" w:cs="Times New Roman"/>
-                <w:sz w:val="20"/>
-                <w:szCs w:val="20"/>
-                <w:lang w:eastAsia="pt-BR"/>
-              </w:rPr>
-            </w:pPr>
-          </w:p>
-        </w:tc>
-        <w:tc>
-          <w:tcPr>
-            <w:tcW w:w="2596" w:type="dxa"/>
-            <w:tcBorders>
-              <w:top w:val="single" w:sz="4" w:space="0" w:color="auto"/>
-              <w:left w:val="single" w:sz="4" w:space="0" w:color="auto"/>
-              <w:bottom w:val="single" w:sz="4" w:space="0" w:color="auto"/>
-              <w:right w:val="single" w:sz="4" w:space="0" w:color="auto"/>
-            </w:tcBorders>
-            <w:shd w:val="clear" w:color="000000" w:fill="ACB9CA"/>
-            <w:noWrap/>
-            <w:vAlign w:val="center"/>
-            <w:hideMark/>
-          </w:tcPr>
-          <w:p>
-            <w:pPr>
-              <w:spacing w:after="0" w:line="240" w:lineRule="auto"/>
-              <w:jc w:val="center"/>
-              <w:rPr>
-                <w:rFonts w:eastAsia="Times New Roman" w:cs="Times New Roman"/>
-                <w:color w:val="000000"/>
-                <w:sz w:val="20"/>
-                <w:szCs w:val="20"/>
-                <w:lang w:eastAsia="pt-BR"/>
-              </w:rPr>
-            </w:pPr>
-            <w:r>
-              <w:rPr>
-                <w:rFonts w:eastAsia="Times New Roman" w:cs="Times New Roman"/>
-                <w:color w:val="000000"/>
-                <w:sz w:val="20"/>
-                <w:szCs w:val="20"/>
-                <w:lang w:eastAsia="pt-BR"/>
-              </w:rPr>
-              <w:t>X</w:t>
-            </w:r>
-          </w:p>
-        </w:tc>
-        <w:tc>
-          <w:tcPr>
-            <w:tcW w:w="186" w:type="dxa"/>
+            <w:tcW w:w="1246" w:type="dxa"/>
             <w:tcBorders>
               <w:top w:val="nil"/>
               <w:left w:val="single" w:sz="4" w:space="0" w:color="auto"/>
@@ -12170,8 +12759,6 @@
           <w:u w:val="single"/>
         </w:rPr>
       </w:pPr>
-      <w:bookmarkStart w:id="0" w:name="_GoBack"/>
-      <w:bookmarkEnd w:id="0"/>
     </w:p>
     <w:sectPr>
       <w:pgSz w:w="16838" w:h="11906" w:orient="landscape"/>
@@ -12184,7 +12771,7 @@
 </file>
 
 <file path=word/styles.xml><?xml version="1.0" encoding="utf-8"?>
-<w:styles xmlns:mc="http://schemas.openxmlformats.org/markup-compatibility/2006" xmlns:r="http://schemas.openxmlformats.org/officeDocument/2006/relationships" xmlns:w="http://schemas.openxmlformats.org/wordprocessingml/2006/main" xmlns:w14="http://schemas.microsoft.com/office/word/2010/wordml" mc:Ignorable="w14">
+<w:styles xmlns:mc="http://schemas.openxmlformats.org/markup-compatibility/2006" xmlns:r="http://schemas.openxmlformats.org/officeDocument/2006/relationships" xmlns:w="http://schemas.openxmlformats.org/wordprocessingml/2006/main" xmlns:w14="http://schemas.microsoft.com/office/word/2010/wordml" xmlns:w15="http://schemas.microsoft.com/office/word/2012/wordml" mc:Ignorable="w14 w15">
   <w:docDefaults>
     <w:rPrDefault>
       <w:rPr>
@@ -12200,381 +12787,378 @@
       </w:pPr>
     </w:pPrDefault>
   </w:docDefaults>
-  <w:latentStyles w:defLockedState="0" w:defUIPriority="99" w:defSemiHidden="1" w:defUnhideWhenUsed="1" w:defQFormat="0" w:count="267">
-    <w:lsdException w:name="Normal" w:semiHidden="0" w:uiPriority="0" w:unhideWhenUsed="0" w:qFormat="1"/>
-    <w:lsdException w:name="heading 1" w:semiHidden="0" w:uiPriority="9" w:unhideWhenUsed="0" w:qFormat="1"/>
-    <w:lsdException w:name="heading 2" w:uiPriority="9" w:qFormat="1"/>
-    <w:lsdException w:name="heading 3" w:uiPriority="9" w:qFormat="1"/>
-    <w:lsdException w:name="heading 4" w:uiPriority="9" w:qFormat="1"/>
-    <w:lsdException w:name="heading 5" w:uiPriority="9" w:qFormat="1"/>
-    <w:lsdException w:name="heading 6" w:uiPriority="9" w:qFormat="1"/>
-    <w:lsdException w:name="heading 7" w:uiPriority="9" w:qFormat="1"/>
-    <w:lsdException w:name="heading 8" w:uiPriority="9" w:qFormat="1"/>
-    <w:lsdException w:name="heading 9" w:uiPriority="9" w:qFormat="1"/>
-    <w:lsdException w:name="toc 1" w:uiPriority="39"/>
-    <w:lsdException w:name="toc 2" w:uiPriority="39"/>
-    <w:lsdException w:name="toc 3" w:uiPriority="39"/>
-    <w:lsdException w:name="toc 4" w:uiPriority="39"/>
-    <w:lsdException w:name="toc 5" w:uiPriority="39"/>
-    <w:lsdException w:name="toc 6" w:uiPriority="39"/>
-    <w:lsdException w:name="toc 7" w:uiPriority="39"/>
-    <w:lsdException w:name="toc 8" w:uiPriority="39"/>
-    <w:lsdException w:name="toc 9" w:uiPriority="39"/>
-    <w:lsdException w:name="caption" w:uiPriority="35" w:qFormat="1"/>
-    <w:lsdException w:name="Title" w:semiHidden="0" w:uiPriority="10" w:unhideWhenUsed="0" w:qFormat="1"/>
-    <w:lsdException w:name="Default Paragraph Font" w:uiPriority="1"/>
-    <w:lsdException w:name="Subtitle" w:semiHidden="0" w:uiPriority="11" w:unhideWhenUsed="0" w:qFormat="1"/>
-    <w:lsdException w:name="Strong" w:semiHidden="0" w:uiPriority="22" w:unhideWhenUsed="0" w:qFormat="1"/>
-    <w:lsdException w:name="Emphasis" w:semiHidden="0" w:uiPriority="20" w:unhideWhenUsed="0" w:qFormat="1"/>
-    <w:lsdException w:name="Table Grid" w:semiHidden="0" w:uiPriority="39" w:unhideWhenUsed="0"/>
-    <w:lsdException w:name="Placeholder Text" w:unhideWhenUsed="0"/>
-    <w:lsdException w:name="No Spacing" w:semiHidden="0" w:uiPriority="1" w:unhideWhenUsed="0" w:qFormat="1"/>
-    <w:lsdException w:name="Light Shading" w:semiHidden="0" w:uiPriority="60" w:unhideWhenUsed="0"/>
-    <w:lsdException w:name="Light List" w:semiHidden="0" w:uiPriority="61" w:unhideWhenUsed="0"/>
-    <w:lsdException w:name="Light Grid" w:semiHidden="0" w:uiPriority="62" w:unhideWhenUsed="0"/>
-    <w:lsdException w:name="Medium Shading 1" w:semiHidden="0" w:uiPriority="63" w:unhideWhenUsed="0"/>
-    <w:lsdException w:name="Medium Shading 2" w:semiHidden="0" w:uiPriority="64" w:unhideWhenUsed="0"/>
-    <w:lsdException w:name="Medium List 1" w:semiHidden="0" w:uiPriority="65" w:unhideWhenUsed="0"/>
-    <w:lsdException w:name="Medium List 2" w:semiHidden="0" w:uiPriority="66" w:unhideWhenUsed="0"/>
-    <w:lsdException w:name="Medium Grid 1" w:semiHidden="0" w:uiPriority="67" w:unhideWhenUsed="0"/>
-    <w:lsdException w:name="Medium Grid 2" w:semiHidden="0" w:uiPriority="68" w:unhideWhenUsed="0"/>
-    <w:lsdException w:name="Medium Grid 3" w:semiHidden="0" w:uiPriority="69" w:unhideWhenUsed="0"/>
-    <w:lsdException w:name="Dark List" w:semiHidden="0" w:uiPriority="70" w:unhideWhenUsed="0"/>
-    <w:lsdException w:name="Colorful Shading" w:semiHidden="0" w:uiPriority="71" w:unhideWhenUsed="0"/>
-    <w:lsdException w:name="Colorful List" w:semiHidden="0" w:uiPriority="72" w:unhideWhenUsed="0"/>
-    <w:lsdException w:name="Colorful Grid" w:semiHidden="0" w:uiPriority="73" w:unhideWhenUsed="0"/>
-    <w:lsdException w:name="Light Shading Accent 1" w:semiHidden="0" w:uiPriority="60" w:unhideWhenUsed="0"/>
-    <w:lsdException w:name="Light List Accent 1" w:semiHidden="0" w:uiPriority="61" w:unhideWhenUsed="0"/>
-    <w:lsdException w:name="Light Grid Accent 1" w:semiHidden="0" w:uiPriority="62" w:unhideWhenUsed="0"/>
-    <w:lsdException w:name="Medium Shading 1 Accent 1" w:semiHidden="0" w:uiPriority="63" w:unhideWhenUsed="0"/>
-    <w:lsdException w:name="Medium Shading 2 Accent 1" w:semiHidden="0" w:uiPriority="64" w:unhideWhenUsed="0"/>
-    <w:lsdException w:name="Medium List 1 Accent 1" w:semiHidden="0" w:uiPriority="65" w:unhideWhenUsed="0"/>
-    <w:lsdException w:name="Revision" w:unhideWhenUsed="0"/>
-    <w:lsdException w:name="List Paragraph" w:semiHidden="0" w:uiPriority="34" w:unhideWhenUsed="0" w:qFormat="1"/>
-    <w:lsdException w:name="Quote" w:semiHidden="0" w:uiPriority="29" w:unhideWhenUsed="0" w:qFormat="1"/>
-    <w:lsdException w:name="Intense Quote" w:semiHidden="0" w:uiPriority="30" w:unhideWhenUsed="0" w:qFormat="1"/>
-    <w:lsdException w:name="Medium List 2 Accent 1" w:semiHidden="0" w:uiPriority="66" w:unhideWhenUsed="0"/>
-    <w:lsdException w:name="Medium Grid 1 Accent 1" w:semiHidden="0" w:uiPriority="67" w:unhideWhenUsed="0"/>
-    <w:lsdException w:name="Medium Grid 2 Accent 1" w:semiHidden="0" w:uiPriority="68" w:unhideWhenUsed="0"/>
-    <w:lsdException w:name="Medium Grid 3 Accent 1" w:semiHidden="0" w:uiPriority="69" w:unhideWhenUsed="0"/>
-    <w:lsdException w:name="Dark List Accent 1" w:semiHidden="0" w:uiPriority="70" w:unhideWhenUsed="0"/>
-    <w:lsdException w:name="Colorful Shading Accent 1" w:semiHidden="0" w:uiPriority="71" w:unhideWhenUsed="0"/>
-    <w:lsdException w:name="Colorful List Accent 1" w:semiHidden="0" w:uiPriority="72" w:unhideWhenUsed="0"/>
-    <w:lsdException w:name="Colorful Grid Accent 1" w:semiHidden="0" w:uiPriority="73" w:unhideWhenUsed="0"/>
-    <w:lsdException w:name="Light Shading Accent 2" w:semiHidden="0" w:uiPriority="60" w:unhideWhenUsed="0"/>
-    <w:lsdException w:name="Light List Accent 2" w:semiHidden="0" w:uiPriority="61" w:unhideWhenUsed="0"/>
-    <w:lsdException w:name="Light Grid Accent 2" w:semiHidden="0" w:uiPriority="62" w:unhideWhenUsed="0"/>
-    <w:lsdException w:name="Medium Shading 1 Accent 2" w:semiHidden="0" w:uiPriority="63" w:unhideWhenUsed="0"/>
-    <w:lsdException w:name="Medium Shading 2 Accent 2" w:semiHidden="0" w:uiPriority="64" w:unhideWhenUsed="0"/>
-    <w:lsdException w:name="Medium List 1 Accent 2" w:semiHidden="0" w:uiPriority="65" w:unhideWhenUsed="0"/>
-    <w:lsdException w:name="Medium List 2 Accent 2" w:semiHidden="0" w:uiPriority="66" w:unhideWhenUsed="0"/>
-    <w:lsdException w:name="Medium Grid 1 Accent 2" w:semiHidden="0" w:uiPriority="67" w:unhideWhenUsed="0"/>
-    <w:lsdException w:name="Medium Grid 2 Accent 2" w:semiHidden="0" w:uiPriority="68" w:unhideWhenUsed="0"/>
-    <w:lsdException w:name="Medium Grid 3 Accent 2" w:semiHidden="0" w:uiPriority="69" w:unhideWhenUsed="0"/>
-    <w:lsdException w:name="Dark List Accent 2" w:semiHidden="0" w:uiPriority="70" w:unhideWhenUsed="0"/>
-    <w:lsdException w:name="Colorful Shading Accent 2" w:semiHidden="0" w:uiPriority="71" w:unhideWhenUsed="0"/>
-    <w:lsdException w:name="Colorful List Accent 2" w:semiHidden="0" w:uiPriority="72" w:unhideWhenUsed="0"/>
-    <w:lsdException w:name="Colorful Grid Accent 2" w:semiHidden="0" w:uiPriority="73" w:unhideWhenUsed="0"/>
-    <w:lsdException w:name="Light Shading Accent 3" w:semiHidden="0" w:uiPriority="60" w:unhideWhenUsed="0"/>
-    <w:lsdException w:name="Light List Accent 3" w:semiHidden="0" w:uiPriority="61" w:unhideWhenUsed="0"/>
-    <w:lsdException w:name="Light Grid Accent 3" w:semiHidden="0" w:uiPriority="62" w:unhideWhenUsed="0"/>
-    <w:lsdException w:name="Medium Shading 1 Accent 3" w:semiHidden="0" w:uiPriority="63" w:unhideWhenUsed="0"/>
-    <w:lsdException w:name="Medium Shading 2 Accent 3" w:semiHidden="0" w:uiPriority="64" w:unhideWhenUsed="0"/>
-    <w:lsdException w:name="Medium List 1 Accent 3" w:semiHidden="0" w:uiPriority="65" w:unhideWhenUsed="0"/>
-    <w:lsdException w:name="Medium List 2 Accent 3" w:semiHidden="0" w:uiPriority="66" w:unhideWhenUsed="0"/>
-    <w:lsdException w:name="Medium Grid 1 Accent 3" w:semiHidden="0" w:uiPriority="67" w:unhideWhenUsed="0"/>
-    <w:lsdException w:name="Medium Grid 2 Accent 3" w:semiHidden="0" w:uiPriority="68" w:unhideWhenUsed="0"/>
-    <w:lsdException w:name="Medium Grid 3 Accent 3" w:semiHidden="0" w:uiPriority="69" w:unhideWhenUsed="0"/>
-    <w:lsdException w:name="Dark List Accent 3" w:semiHidden="0" w:uiPriority="70" w:unhideWhenUsed="0"/>
-    <w:lsdException w:name="Colorful Shading Accent 3" w:semiHidden="0" w:uiPriority="71" w:unhideWhenUsed="0"/>
-    <w:lsdException w:name="Colorful List Accent 3" w:semiHidden="0" w:uiPriority="72" w:unhideWhenUsed="0"/>
-    <w:lsdException w:name="Colorful Grid Accent 3" w:semiHidden="0" w:uiPriority="73" w:unhideWhenUsed="0"/>
-    <w:lsdException w:name="Light Shading Accent 4" w:semiHidden="0" w:uiPriority="60" w:unhideWhenUsed="0"/>
-    <w:lsdException w:name="Light List Accent 4" w:semiHidden="0" w:uiPriority="61" w:unhideWhenUsed="0"/>
-    <w:lsdException w:name="Light Grid Accent 4" w:semiHidden="0" w:uiPriority="62" w:unhideWhenUsed="0"/>
-    <w:lsdException w:name="Medium Shading 1 Accent 4" w:semiHidden="0" w:uiPriority="63" w:unhideWhenUsed="0"/>
-    <w:lsdException w:name="Medium Shading 2 Accent 4" w:semiHidden="0" w:uiPriority="64" w:unhideWhenUsed="0"/>
-    <w:lsdException w:name="Medium List 1 Accent 4" w:semiHidden="0" w:uiPriority="65" w:unhideWhenUsed="0"/>
-    <w:lsdException w:name="Medium List 2 Accent 4" w:semiHidden="0" w:uiPriority="66" w:unhideWhenUsed="0"/>
-    <w:lsdException w:name="Medium Grid 1 Accent 4" w:semiHidden="0" w:uiPriority="67" w:unhideWhenUsed="0"/>
-    <w:lsdException w:name="Medium Grid 2 Accent 4" w:semiHidden="0" w:uiPriority="68" w:unhideWhenUsed="0"/>
-    <w:lsdException w:name="Medium Grid 3 Accent 4" w:semiHidden="0" w:uiPriority="69" w:unhideWhenUsed="0"/>
-    <w:lsdException w:name="Dark List Accent 4" w:semiHidden="0" w:uiPriority="70" w:unhideWhenUsed="0"/>
-    <w:lsdException w:name="Colorful Shading Accent 4" w:semiHidden="0" w:uiPriority="71" w:unhideWhenUsed="0"/>
-    <w:lsdException w:name="Colorful List Accent 4" w:semiHidden="0" w:uiPriority="72" w:unhideWhenUsed="0"/>
-    <w:lsdException w:name="Colorful Grid Accent 4" w:semiHidden="0" w:uiPriority="73" w:unhideWhenUsed="0"/>
-    <w:lsdException w:name="Light Shading Accent 5" w:semiHidden="0" w:uiPriority="60" w:unhideWhenUsed="0"/>
-    <w:lsdException w:name="Light List Accent 5" w:semiHidden="0" w:uiPriority="61" w:unhideWhenUsed="0"/>
-    <w:lsdException w:name="Light Grid Accent 5" w:semiHidden="0" w:uiPriority="62" w:unhideWhenUsed="0"/>
-    <w:lsdException w:name="Medium Shading 1 Accent 5" w:semiHidden="0" w:uiPriority="63" w:unhideWhenUsed="0"/>
-    <w:lsdException w:name="Medium Shading 2 Accent 5" w:semiHidden="0" w:uiPriority="64" w:unhideWhenUsed="0"/>
-    <w:lsdException w:name="Medium List 1 Accent 5" w:semiHidden="0" w:uiPriority="65" w:unhideWhenUsed="0"/>
-    <w:lsdException w:name="Medium List 2 Accent 5" w:semiHidden="0" w:uiPriority="66" w:unhideWhenUsed="0"/>
-    <w:lsdException w:name="Medium Grid 1 Accent 5" w:semiHidden="0" w:uiPriority="67" w:unhideWhenUsed="0"/>
-    <w:lsdException w:name="Medium Grid 2 Accent 5" w:semiHidden="0" w:uiPriority="68" w:unhideWhenUsed="0"/>
-    <w:lsdException w:name="Medium Grid 3 Accent 5" w:semiHidden="0" w:uiPriority="69" w:unhideWhenUsed="0"/>
-    <w:lsdException w:name="Dark List Accent 5" w:semiHidden="0" w:uiPriority="70" w:unhideWhenUsed="0"/>
-    <w:lsdException w:name="Colorful Shading Accent 5" w:semiHidden="0" w:uiPriority="71" w:unhideWhenUsed="0"/>
-    <w:lsdException w:name="Colorful List Accent 5" w:semiHidden="0" w:uiPriority="72" w:unhideWhenUsed="0"/>
-    <w:lsdException w:name="Colorful Grid Accent 5" w:semiHidden="0" w:uiPriority="73" w:unhideWhenUsed="0"/>
-    <w:lsdException w:name="Light Shading Accent 6" w:semiHidden="0" w:uiPriority="60" w:unhideWhenUsed="0"/>
-    <w:lsdException w:name="Light List Accent 6" w:semiHidden="0" w:uiPriority="61" w:unhideWhenUsed="0"/>
-    <w:lsdException w:name="Light Grid Accent 6" w:semiHidden="0" w:uiPriority="62" w:unhideWhenUsed="0"/>
-    <w:lsdException w:name="Medium Shading 1 Accent 6" w:semiHidden="0" w:uiPriority="63" w:unhideWhenUsed="0"/>
-    <w:lsdException w:name="Medium Shading 2 Accent 6" w:semiHidden="0" w:uiPriority="64" w:unhideWhenUsed="0"/>
-    <w:lsdException w:name="Medium List 1 Accent 6" w:semiHidden="0" w:uiPriority="65" w:unhideWhenUsed="0"/>
-    <w:lsdException w:name="Medium List 2 Accent 6" w:semiHidden="0" w:uiPriority="66" w:unhideWhenUsed="0"/>
-    <w:lsdException w:name="Medium Grid 1 Accent 6" w:semiHidden="0" w:uiPriority="67" w:unhideWhenUsed="0"/>
-    <w:lsdException w:name="Medium Grid 2 Accent 6" w:semiHidden="0" w:uiPriority="68" w:unhideWhenUsed="0"/>
-    <w:lsdException w:name="Medium Grid 3 Accent 6" w:semiHidden="0" w:uiPriority="69" w:unhideWhenUsed="0"/>
-    <w:lsdException w:name="Dark List Accent 6" w:semiHidden="0" w:uiPriority="70" w:unhideWhenUsed="0"/>
-    <w:lsdException w:name="Colorful Shading Accent 6" w:semiHidden="0" w:uiPriority="71" w:unhideWhenUsed="0"/>
-    <w:lsdException w:name="Colorful List Accent 6" w:semiHidden="0" w:uiPriority="72" w:unhideWhenUsed="0"/>
-    <w:lsdException w:name="Colorful Grid Accent 6" w:semiHidden="0" w:uiPriority="73" w:unhideWhenUsed="0"/>
-    <w:lsdException w:name="Subtle Emphasis" w:semiHidden="0" w:uiPriority="19" w:unhideWhenUsed="0" w:qFormat="1"/>
-    <w:lsdException w:name="Intense Emphasis" w:semiHidden="0" w:uiPriority="21" w:unhideWhenUsed="0" w:qFormat="1"/>
-    <w:lsdException w:name="Subtle Reference" w:semiHidden="0" w:uiPriority="31" w:unhideWhenUsed="0" w:qFormat="1"/>
-    <w:lsdException w:name="Intense Reference" w:semiHidden="0" w:uiPriority="32" w:unhideWhenUsed="0" w:qFormat="1"/>
-    <w:lsdException w:name="Book Title" w:semiHidden="0" w:uiPriority="33" w:unhideWhenUsed="0" w:qFormat="1"/>
-    <w:lsdException w:name="Bibliography" w:uiPriority="37"/>
-    <w:lsdException w:name="TOC Heading" w:uiPriority="39" w:qFormat="1"/>
-  </w:latentStyles>
-  <w:style w:type="paragraph" w:default="1" w:styleId="Normal">
-    <w:name w:val="Normal"/>
-    <w:qFormat/>
-  </w:style>
-  <w:style w:type="character" w:default="1" w:styleId="Fontepargpadro">
-    <w:name w:val="Default Paragraph Font"/>
-    <w:uiPriority w:val="1"/>
-    <w:semiHidden/>
-    <w:unhideWhenUsed/>
-  </w:style>
-  <w:style w:type="table" w:default="1" w:styleId="Tabelanormal">
-    <w:name w:val="Normal Table"/>
-    <w:uiPriority w:val="99"/>
-    <w:semiHidden/>
-    <w:unhideWhenUsed/>
-    <w:tblPr>
-      <w:tblInd w:w="0" w:type="dxa"/>
-      <w:tblCellMar>
-        <w:top w:w="0" w:type="dxa"/>
-        <w:left w:w="108" w:type="dxa"/>
-        <w:bottom w:w="0" w:type="dxa"/>
-        <w:right w:w="108" w:type="dxa"/>
-      </w:tblCellMar>
-    </w:tblPr>
-  </w:style>
-  <w:style w:type="numbering" w:default="1" w:styleId="Semlista">
-    <w:name w:val="No List"/>
-    <w:uiPriority w:val="99"/>
-    <w:semiHidden/>
-    <w:unhideWhenUsed/>
-  </w:style>
-  <w:style w:type="paragraph" w:styleId="NormalWeb">
-    <w:name w:val="Normal (Web)"/>
-    <w:basedOn w:val="Normal"/>
-    <w:uiPriority w:val="99"/>
-    <w:semiHidden/>
-    <w:unhideWhenUsed/>
-    <w:rsid w:val="00E8580F"/>
-    <w:pPr>
-      <w:spacing w:before="100" w:beforeAutospacing="1" w:after="100" w:afterAutospacing="1" w:line="240" w:lineRule="auto"/>
-    </w:pPr>
-    <w:rPr>
-      <w:rFonts w:ascii="Times New Roman" w:eastAsia="Times New Roman" w:hAnsi="Times New Roman" w:cs="Times New Roman"/>
-      <w:sz w:val="24"/>
-      <w:szCs w:val="24"/>
-      <w:lang w:eastAsia="pt-BR"/>
-    </w:rPr>
-  </w:style>
-  <w:style w:type="paragraph" w:styleId="Textodebalo">
-    <w:name w:val="Balloon Text"/>
-    <w:basedOn w:val="Normal"/>
-    <w:link w:val="TextodebaloChar"/>
-    <w:uiPriority w:val="99"/>
-    <w:semiHidden/>
-    <w:unhideWhenUsed/>
-    <w:rsid w:val="00BB5AA1"/>
-    <w:pPr>
-      <w:spacing w:after="0" w:line="240" w:lineRule="auto"/>
-    </w:pPr>
-    <w:rPr>
-      <w:rFonts w:ascii="Tahoma" w:hAnsi="Tahoma" w:cs="Tahoma"/>
-      <w:sz w:val="16"/>
-      <w:szCs w:val="16"/>
-    </w:rPr>
-  </w:style>
-  <w:style w:type="character" w:customStyle="1" w:styleId="TextodebaloChar">
-    <w:name w:val="Texto de balão Char"/>
-    <w:basedOn w:val="Fontepargpadro"/>
-    <w:link w:val="Textodebalo"/>
-    <w:uiPriority w:val="99"/>
-    <w:semiHidden/>
-    <w:rsid w:val="00BB5AA1"/>
-    <w:rPr>
-      <w:rFonts w:ascii="Tahoma" w:hAnsi="Tahoma" w:cs="Tahoma"/>
-      <w:sz w:val="16"/>
-      <w:szCs w:val="16"/>
-    </w:rPr>
-  </w:style>
-</w:styles>
-</file>
-
-<file path=word/stylesWithEffects.xml><?xml version="1.0" encoding="utf-8"?>
-<w:styles xmlns:wpc="http://schemas.microsoft.com/office/word/2010/wordprocessingCanvas" xmlns:mc="http://schemas.openxmlformats.org/markup-compatibility/2006" xmlns:o="urn:schemas-microsoft-com:office:office" xmlns:r="http://schemas.openxmlformats.org/officeDocument/2006/relationships" xmlns:m="http://schemas.openxmlformats.org/officeDocument/2006/math" xmlns:v="urn:schemas-microsoft-com:vml" xmlns:wp14="http://schemas.microsoft.com/office/word/2010/wordprocessingDrawing" xmlns:wp="http://schemas.openxmlformats.org/drawingml/2006/wordprocessingDrawing" xmlns:w10="urn:schemas-microsoft-com:office:word" xmlns:w="http://schemas.openxmlformats.org/wordprocessingml/2006/main" xmlns:w14="http://schemas.microsoft.com/office/word/2010/wordml" xmlns:wpg="http://schemas.microsoft.com/office/word/2010/wordprocessingGroup" xmlns:wpi="http://schemas.microsoft.com/office/word/2010/wordprocessingInk" xmlns:wne="http://schemas.microsoft.com/office/word/2006/wordml" xmlns:wps="http://schemas.microsoft.com/office/word/2010/wordprocessingShape" mc:Ignorable="w14 wp14">
-  <w:docDefaults>
-    <w:rPrDefault>
-      <w:rPr>
-        <w:rFonts w:asciiTheme="minorHAnsi" w:eastAsiaTheme="minorHAnsi" w:hAnsiTheme="minorHAnsi" w:cstheme="minorBidi"/>
-        <w:sz w:val="22"/>
-        <w:szCs w:val="22"/>
-        <w:lang w:val="pt-BR" w:eastAsia="en-US" w:bidi="ar-SA"/>
-      </w:rPr>
-    </w:rPrDefault>
-    <w:pPrDefault>
-      <w:pPr>
-        <w:spacing w:after="160" w:line="259" w:lineRule="auto"/>
-      </w:pPr>
-    </w:pPrDefault>
-  </w:docDefaults>
-  <w:latentStyles w:defLockedState="0" w:defUIPriority="99" w:defSemiHidden="1" w:defUnhideWhenUsed="1" w:defQFormat="0" w:count="267">
-    <w:lsdException w:name="Normal" w:semiHidden="0" w:uiPriority="0" w:unhideWhenUsed="0" w:qFormat="1"/>
-    <w:lsdException w:name="heading 1" w:semiHidden="0" w:uiPriority="9" w:unhideWhenUsed="0" w:qFormat="1"/>
-    <w:lsdException w:name="heading 2" w:uiPriority="9" w:qFormat="1"/>
-    <w:lsdException w:name="heading 3" w:uiPriority="9" w:qFormat="1"/>
-    <w:lsdException w:name="heading 4" w:uiPriority="9" w:qFormat="1"/>
-    <w:lsdException w:name="heading 5" w:uiPriority="9" w:qFormat="1"/>
-    <w:lsdException w:name="heading 6" w:uiPriority="9" w:qFormat="1"/>
-    <w:lsdException w:name="heading 7" w:uiPriority="9" w:qFormat="1"/>
-    <w:lsdException w:name="heading 8" w:uiPriority="9" w:qFormat="1"/>
-    <w:lsdException w:name="heading 9" w:uiPriority="9" w:qFormat="1"/>
-    <w:lsdException w:name="toc 1" w:uiPriority="39"/>
-    <w:lsdException w:name="toc 2" w:uiPriority="39"/>
-    <w:lsdException w:name="toc 3" w:uiPriority="39"/>
-    <w:lsdException w:name="toc 4" w:uiPriority="39"/>
-    <w:lsdException w:name="toc 5" w:uiPriority="39"/>
-    <w:lsdException w:name="toc 6" w:uiPriority="39"/>
-    <w:lsdException w:name="toc 7" w:uiPriority="39"/>
-    <w:lsdException w:name="toc 8" w:uiPriority="39"/>
-    <w:lsdException w:name="toc 9" w:uiPriority="39"/>
-    <w:lsdException w:name="caption" w:uiPriority="35" w:qFormat="1"/>
-    <w:lsdException w:name="Title" w:semiHidden="0" w:uiPriority="10" w:unhideWhenUsed="0" w:qFormat="1"/>
-    <w:lsdException w:name="Default Paragraph Font" w:uiPriority="1"/>
-    <w:lsdException w:name="Subtitle" w:semiHidden="0" w:uiPriority="11" w:unhideWhenUsed="0" w:qFormat="1"/>
-    <w:lsdException w:name="Strong" w:semiHidden="0" w:uiPriority="22" w:unhideWhenUsed="0" w:qFormat="1"/>
-    <w:lsdException w:name="Emphasis" w:semiHidden="0" w:uiPriority="20" w:unhideWhenUsed="0" w:qFormat="1"/>
-    <w:lsdException w:name="Table Grid" w:semiHidden="0" w:uiPriority="39" w:unhideWhenUsed="0"/>
-    <w:lsdException w:name="Placeholder Text" w:unhideWhenUsed="0"/>
-    <w:lsdException w:name="No Spacing" w:semiHidden="0" w:uiPriority="1" w:unhideWhenUsed="0" w:qFormat="1"/>
-    <w:lsdException w:name="Light Shading" w:semiHidden="0" w:uiPriority="60" w:unhideWhenUsed="0"/>
-    <w:lsdException w:name="Light List" w:semiHidden="0" w:uiPriority="61" w:unhideWhenUsed="0"/>
-    <w:lsdException w:name="Light Grid" w:semiHidden="0" w:uiPriority="62" w:unhideWhenUsed="0"/>
-    <w:lsdException w:name="Medium Shading 1" w:semiHidden="0" w:uiPriority="63" w:unhideWhenUsed="0"/>
-    <w:lsdException w:name="Medium Shading 2" w:semiHidden="0" w:uiPriority="64" w:unhideWhenUsed="0"/>
-    <w:lsdException w:name="Medium List 1" w:semiHidden="0" w:uiPriority="65" w:unhideWhenUsed="0"/>
-    <w:lsdException w:name="Medium List 2" w:semiHidden="0" w:uiPriority="66" w:unhideWhenUsed="0"/>
-    <w:lsdException w:name="Medium Grid 1" w:semiHidden="0" w:uiPriority="67" w:unhideWhenUsed="0"/>
-    <w:lsdException w:name="Medium Grid 2" w:semiHidden="0" w:uiPriority="68" w:unhideWhenUsed="0"/>
-    <w:lsdException w:name="Medium Grid 3" w:semiHidden="0" w:uiPriority="69" w:unhideWhenUsed="0"/>
-    <w:lsdException w:name="Dark List" w:semiHidden="0" w:uiPriority="70" w:unhideWhenUsed="0"/>
-    <w:lsdException w:name="Colorful Shading" w:semiHidden="0" w:uiPriority="71" w:unhideWhenUsed="0"/>
-    <w:lsdException w:name="Colorful List" w:semiHidden="0" w:uiPriority="72" w:unhideWhenUsed="0"/>
-    <w:lsdException w:name="Colorful Grid" w:semiHidden="0" w:uiPriority="73" w:unhideWhenUsed="0"/>
-    <w:lsdException w:name="Light Shading Accent 1" w:semiHidden="0" w:uiPriority="60" w:unhideWhenUsed="0"/>
-    <w:lsdException w:name="Light List Accent 1" w:semiHidden="0" w:uiPriority="61" w:unhideWhenUsed="0"/>
-    <w:lsdException w:name="Light Grid Accent 1" w:semiHidden="0" w:uiPriority="62" w:unhideWhenUsed="0"/>
-    <w:lsdException w:name="Medium Shading 1 Accent 1" w:semiHidden="0" w:uiPriority="63" w:unhideWhenUsed="0"/>
-    <w:lsdException w:name="Medium Shading 2 Accent 1" w:semiHidden="0" w:uiPriority="64" w:unhideWhenUsed="0"/>
-    <w:lsdException w:name="Medium List 1 Accent 1" w:semiHidden="0" w:uiPriority="65" w:unhideWhenUsed="0"/>
-    <w:lsdException w:name="Revision" w:unhideWhenUsed="0"/>
-    <w:lsdException w:name="List Paragraph" w:semiHidden="0" w:uiPriority="34" w:unhideWhenUsed="0" w:qFormat="1"/>
-    <w:lsdException w:name="Quote" w:semiHidden="0" w:uiPriority="29" w:unhideWhenUsed="0" w:qFormat="1"/>
-    <w:lsdException w:name="Intense Quote" w:semiHidden="0" w:uiPriority="30" w:unhideWhenUsed="0" w:qFormat="1"/>
-    <w:lsdException w:name="Medium List 2 Accent 1" w:semiHidden="0" w:uiPriority="66" w:unhideWhenUsed="0"/>
-    <w:lsdException w:name="Medium Grid 1 Accent 1" w:semiHidden="0" w:uiPriority="67" w:unhideWhenUsed="0"/>
-    <w:lsdException w:name="Medium Grid 2 Accent 1" w:semiHidden="0" w:uiPriority="68" w:unhideWhenUsed="0"/>
-    <w:lsdException w:name="Medium Grid 3 Accent 1" w:semiHidden="0" w:uiPriority="69" w:unhideWhenUsed="0"/>
-    <w:lsdException w:name="Dark List Accent 1" w:semiHidden="0" w:uiPriority="70" w:unhideWhenUsed="0"/>
-    <w:lsdException w:name="Colorful Shading Accent 1" w:semiHidden="0" w:uiPriority="71" w:unhideWhenUsed="0"/>
-    <w:lsdException w:name="Colorful List Accent 1" w:semiHidden="0" w:uiPriority="72" w:unhideWhenUsed="0"/>
-    <w:lsdException w:name="Colorful Grid Accent 1" w:semiHidden="0" w:uiPriority="73" w:unhideWhenUsed="0"/>
-    <w:lsdException w:name="Light Shading Accent 2" w:semiHidden="0" w:uiPriority="60" w:unhideWhenUsed="0"/>
-    <w:lsdException w:name="Light List Accent 2" w:semiHidden="0" w:uiPriority="61" w:unhideWhenUsed="0"/>
-    <w:lsdException w:name="Light Grid Accent 2" w:semiHidden="0" w:uiPriority="62" w:unhideWhenUsed="0"/>
-    <w:lsdException w:name="Medium Shading 1 Accent 2" w:semiHidden="0" w:uiPriority="63" w:unhideWhenUsed="0"/>
-    <w:lsdException w:name="Medium Shading 2 Accent 2" w:semiHidden="0" w:uiPriority="64" w:unhideWhenUsed="0"/>
-    <w:lsdException w:name="Medium List 1 Accent 2" w:semiHidden="0" w:uiPriority="65" w:unhideWhenUsed="0"/>
-    <w:lsdException w:name="Medium List 2 Accent 2" w:semiHidden="0" w:uiPriority="66" w:unhideWhenUsed="0"/>
-    <w:lsdException w:name="Medium Grid 1 Accent 2" w:semiHidden="0" w:uiPriority="67" w:unhideWhenUsed="0"/>
-    <w:lsdException w:name="Medium Grid 2 Accent 2" w:semiHidden="0" w:uiPriority="68" w:unhideWhenUsed="0"/>
-    <w:lsdException w:name="Medium Grid 3 Accent 2" w:semiHidden="0" w:uiPriority="69" w:unhideWhenUsed="0"/>
-    <w:lsdException w:name="Dark List Accent 2" w:semiHidden="0" w:uiPriority="70" w:unhideWhenUsed="0"/>
-    <w:lsdException w:name="Colorful Shading Accent 2" w:semiHidden="0" w:uiPriority="71" w:unhideWhenUsed="0"/>
-    <w:lsdException w:name="Colorful List Accent 2" w:semiHidden="0" w:uiPriority="72" w:unhideWhenUsed="0"/>
-    <w:lsdException w:name="Colorful Grid Accent 2" w:semiHidden="0" w:uiPriority="73" w:unhideWhenUsed="0"/>
-    <w:lsdException w:name="Light Shading Accent 3" w:semiHidden="0" w:uiPriority="60" w:unhideWhenUsed="0"/>
-    <w:lsdException w:name="Light List Accent 3" w:semiHidden="0" w:uiPriority="61" w:unhideWhenUsed="0"/>
-    <w:lsdException w:name="Light Grid Accent 3" w:semiHidden="0" w:uiPriority="62" w:unhideWhenUsed="0"/>
-    <w:lsdException w:name="Medium Shading 1 Accent 3" w:semiHidden="0" w:uiPriority="63" w:unhideWhenUsed="0"/>
-    <w:lsdException w:name="Medium Shading 2 Accent 3" w:semiHidden="0" w:uiPriority="64" w:unhideWhenUsed="0"/>
-    <w:lsdException w:name="Medium List 1 Accent 3" w:semiHidden="0" w:uiPriority="65" w:unhideWhenUsed="0"/>
-    <w:lsdException w:name="Medium List 2 Accent 3" w:semiHidden="0" w:uiPriority="66" w:unhideWhenUsed="0"/>
-    <w:lsdException w:name="Medium Grid 1 Accent 3" w:semiHidden="0" w:uiPriority="67" w:unhideWhenUsed="0"/>
-    <w:lsdException w:name="Medium Grid 2 Accent 3" w:semiHidden="0" w:uiPriority="68" w:unhideWhenUsed="0"/>
-    <w:lsdException w:name="Medium Grid 3 Accent 3" w:semiHidden="0" w:uiPriority="69" w:unhideWhenUsed="0"/>
-    <w:lsdException w:name="Dark List Accent 3" w:semiHidden="0" w:uiPriority="70" w:unhideWhenUsed="0"/>
-    <w:lsdException w:name="Colorful Shading Accent 3" w:semiHidden="0" w:uiPriority="71" w:unhideWhenUsed="0"/>
-    <w:lsdException w:name="Colorful List Accent 3" w:semiHidden="0" w:uiPriority="72" w:unhideWhenUsed="0"/>
-    <w:lsdException w:name="Colorful Grid Accent 3" w:semiHidden="0" w:uiPriority="73" w:unhideWhenUsed="0"/>
-    <w:lsdException w:name="Light Shading Accent 4" w:semiHidden="0" w:uiPriority="60" w:unhideWhenUsed="0"/>
-    <w:lsdException w:name="Light List Accent 4" w:semiHidden="0" w:uiPriority="61" w:unhideWhenUsed="0"/>
-    <w:lsdException w:name="Light Grid Accent 4" w:semiHidden="0" w:uiPriority="62" w:unhideWhenUsed="0"/>
-    <w:lsdException w:name="Medium Shading 1 Accent 4" w:semiHidden="0" w:uiPriority="63" w:unhideWhenUsed="0"/>
-    <w:lsdException w:name="Medium Shading 2 Accent 4" w:semiHidden="0" w:uiPriority="64" w:unhideWhenUsed="0"/>
-    <w:lsdException w:name="Medium List 1 Accent 4" w:semiHidden="0" w:uiPriority="65" w:unhideWhenUsed="0"/>
-    <w:lsdException w:name="Medium List 2 Accent 4" w:semiHidden="0" w:uiPriority="66" w:unhideWhenUsed="0"/>
-    <w:lsdException w:name="Medium Grid 1 Accent 4" w:semiHidden="0" w:uiPriority="67" w:unhideWhenUsed="0"/>
-    <w:lsdException w:name="Medium Grid 2 Accent 4" w:semiHidden="0" w:uiPriority="68" w:unhideWhenUsed="0"/>
-    <w:lsdException w:name="Medium Grid 3 Accent 4" w:semiHidden="0" w:uiPriority="69" w:unhideWhenUsed="0"/>
-    <w:lsdException w:name="Dark List Accent 4" w:semiHidden="0" w:uiPriority="70" w:unhideWhenUsed="0"/>
-    <w:lsdException w:name="Colorful Shading Accent 4" w:semiHidden="0" w:uiPriority="71" w:unhideWhenUsed="0"/>
-    <w:lsdException w:name="Colorful List Accent 4" w:semiHidden="0" w:uiPriority="72" w:unhideWhenUsed="0"/>
-    <w:lsdException w:name="Colorful Grid Accent 4" w:semiHidden="0" w:uiPriority="73" w:unhideWhenUsed="0"/>
-    <w:lsdException w:name="Light Shading Accent 5" w:semiHidden="0" w:uiPriority="60" w:unhideWhenUsed="0"/>
-    <w:lsdException w:name="Light List Accent 5" w:semiHidden="0" w:uiPriority="61" w:unhideWhenUsed="0"/>
-    <w:lsdException w:name="Light Grid Accent 5" w:semiHidden="0" w:uiPriority="62" w:unhideWhenUsed="0"/>
-    <w:lsdException w:name="Medium Shading 1 Accent 5" w:semiHidden="0" w:uiPriority="63" w:unhideWhenUsed="0"/>
-    <w:lsdException w:name="Medium Shading 2 Accent 5" w:semiHidden="0" w:uiPriority="64" w:unhideWhenUsed="0"/>
-    <w:lsdException w:name="Medium List 1 Accent 5" w:semiHidden="0" w:uiPriority="65" w:unhideWhenUsed="0"/>
-    <w:lsdException w:name="Medium List 2 Accent 5" w:semiHidden="0" w:uiPriority="66" w:unhideWhenUsed="0"/>
-    <w:lsdException w:name="Medium Grid 1 Accent 5" w:semiHidden="0" w:uiPriority="67" w:unhideWhenUsed="0"/>
-    <w:lsdException w:name="Medium Grid 2 Accent 5" w:semiHidden="0" w:uiPriority="68" w:unhideWhenUsed="0"/>
-    <w:lsdException w:name="Medium Grid 3 Accent 5" w:semiHidden="0" w:uiPriority="69" w:unhideWhenUsed="0"/>
-    <w:lsdException w:name="Dark List Accent 5" w:semiHidden="0" w:uiPriority="70" w:unhideWhenUsed="0"/>
-    <w:lsdException w:name="Colorful Shading Accent 5" w:semiHidden="0" w:uiPriority="71" w:unhideWhenUsed="0"/>
-    <w:lsdException w:name="Colorful List Accent 5" w:semiHidden="0" w:uiPriority="72" w:unhideWhenUsed="0"/>
-    <w:lsdException w:name="Colorful Grid Accent 5" w:semiHidden="0" w:uiPriority="73" w:unhideWhenUsed="0"/>
-    <w:lsdException w:name="Light Shading Accent 6" w:semiHidden="0" w:uiPriority="60" w:unhideWhenUsed="0"/>
-    <w:lsdException w:name="Light List Accent 6" w:semiHidden="0" w:uiPriority="61" w:unhideWhenUsed="0"/>
-    <w:lsdException w:name="Light Grid Accent 6" w:semiHidden="0" w:uiPriority="62" w:unhideWhenUsed="0"/>
-    <w:lsdException w:name="Medium Shading 1 Accent 6" w:semiHidden="0" w:uiPriority="63" w:unhideWhenUsed="0"/>
-    <w:lsdException w:name="Medium Shading 2 Accent 6" w:semiHidden="0" w:uiPriority="64" w:unhideWhenUsed="0"/>
-    <w:lsdException w:name="Medium List 1 Accent 6" w:semiHidden="0" w:uiPriority="65" w:unhideWhenUsed="0"/>
-    <w:lsdException w:name="Medium List 2 Accent 6" w:semiHidden="0" w:uiPriority="66" w:unhideWhenUsed="0"/>
-    <w:lsdException w:name="Medium Grid 1 Accent 6" w:semiHidden="0" w:uiPriority="67" w:unhideWhenUsed="0"/>
-    <w:lsdException w:name="Medium Grid 2 Accent 6" w:semiHidden="0" w:uiPriority="68" w:unhideWhenUsed="0"/>
-    <w:lsdException w:name="Medium Grid 3 Accent 6" w:semiHidden="0" w:uiPriority="69" w:unhideWhenUsed="0"/>
-    <w:lsdException w:name="Dark List Accent 6" w:semiHidden="0" w:uiPriority="70" w:unhideWhenUsed="0"/>
-    <w:lsdException w:name="Colorful Shading Accent 6" w:semiHidden="0" w:uiPriority="71" w:unhideWhenUsed="0"/>
-    <w:lsdException w:name="Colorful List Accent 6" w:semiHidden="0" w:uiPriority="72" w:unhideWhenUsed="0"/>
-    <w:lsdException w:name="Colorful Grid Accent 6" w:semiHidden="0" w:uiPriority="73" w:unhideWhenUsed="0"/>
-    <w:lsdException w:name="Subtle Emphasis" w:semiHidden="0" w:uiPriority="19" w:unhideWhenUsed="0" w:qFormat="1"/>
-    <w:lsdException w:name="Intense Emphasis" w:semiHidden="0" w:uiPriority="21" w:unhideWhenUsed="0" w:qFormat="1"/>
-    <w:lsdException w:name="Subtle Reference" w:semiHidden="0" w:uiPriority="31" w:unhideWhenUsed="0" w:qFormat="1"/>
-    <w:lsdException w:name="Intense Reference" w:semiHidden="0" w:uiPriority="32" w:unhideWhenUsed="0" w:qFormat="1"/>
-    <w:lsdException w:name="Book Title" w:semiHidden="0" w:uiPriority="33" w:unhideWhenUsed="0" w:qFormat="1"/>
-    <w:lsdException w:name="Bibliography" w:uiPriority="37"/>
-    <w:lsdException w:name="TOC Heading" w:uiPriority="39" w:qFormat="1"/>
+  <w:latentStyles w:defLockedState="0" w:defUIPriority="99" w:defSemiHidden="0" w:defUnhideWhenUsed="0" w:defQFormat="0" w:count="371">
+    <w:lsdException w:name="Normal" w:uiPriority="0" w:qFormat="1"/>
+    <w:lsdException w:name="heading 1" w:uiPriority="9" w:qFormat="1"/>
+    <w:lsdException w:name="heading 2" w:semiHidden="1" w:uiPriority="9" w:unhideWhenUsed="1" w:qFormat="1"/>
+    <w:lsdException w:name="heading 3" w:semiHidden="1" w:uiPriority="9" w:unhideWhenUsed="1" w:qFormat="1"/>
+    <w:lsdException w:name="heading 4" w:semiHidden="1" w:uiPriority="9" w:unhideWhenUsed="1" w:qFormat="1"/>
+    <w:lsdException w:name="heading 5" w:semiHidden="1" w:uiPriority="9" w:unhideWhenUsed="1" w:qFormat="1"/>
+    <w:lsdException w:name="heading 6" w:semiHidden="1" w:uiPriority="9" w:unhideWhenUsed="1" w:qFormat="1"/>
+    <w:lsdException w:name="heading 7" w:semiHidden="1" w:uiPriority="9" w:unhideWhenUsed="1" w:qFormat="1"/>
+    <w:lsdException w:name="heading 8" w:semiHidden="1" w:uiPriority="9" w:unhideWhenUsed="1" w:qFormat="1"/>
+    <w:lsdException w:name="heading 9" w:semiHidden="1" w:uiPriority="9" w:unhideWhenUsed="1" w:qFormat="1"/>
+    <w:lsdException w:name="index 1" w:semiHidden="1" w:unhideWhenUsed="1"/>
+    <w:lsdException w:name="index 2" w:semiHidden="1" w:unhideWhenUsed="1"/>
+    <w:lsdException w:name="index 3" w:semiHidden="1" w:unhideWhenUsed="1"/>
+    <w:lsdException w:name="index 4" w:semiHidden="1" w:unhideWhenUsed="1"/>
+    <w:lsdException w:name="index 5" w:semiHidden="1" w:unhideWhenUsed="1"/>
+    <w:lsdException w:name="index 6" w:semiHidden="1" w:unhideWhenUsed="1"/>
+    <w:lsdException w:name="index 7" w:semiHidden="1" w:unhideWhenUsed="1"/>
+    <w:lsdException w:name="index 8" w:semiHidden="1" w:unhideWhenUsed="1"/>
+    <w:lsdException w:name="index 9" w:semiHidden="1" w:unhideWhenUsed="1"/>
+    <w:lsdException w:name="toc 1" w:semiHidden="1" w:uiPriority="39" w:unhideWhenUsed="1"/>
+    <w:lsdException w:name="toc 2" w:semiHidden="1" w:uiPriority="39" w:unhideWhenUsed="1"/>
+    <w:lsdException w:name="toc 3" w:semiHidden="1" w:uiPriority="39" w:unhideWhenUsed="1"/>
+    <w:lsdException w:name="toc 4" w:semiHidden="1" w:uiPriority="39" w:unhideWhenUsed="1"/>
+    <w:lsdException w:name="toc 5" w:semiHidden="1" w:uiPriority="39" w:unhideWhenUsed="1"/>
+    <w:lsdException w:name="toc 6" w:semiHidden="1" w:uiPriority="39" w:unhideWhenUsed="1"/>
+    <w:lsdException w:name="toc 7" w:semiHidden="1" w:uiPriority="39" w:unhideWhenUsed="1"/>
+    <w:lsdException w:name="toc 8" w:semiHidden="1" w:uiPriority="39" w:unhideWhenUsed="1"/>
+    <w:lsdException w:name="toc 9" w:semiHidden="1" w:uiPriority="39" w:unhideWhenUsed="1"/>
+    <w:lsdException w:name="Normal Indent" w:semiHidden="1" w:unhideWhenUsed="1"/>
+    <w:lsdException w:name="footnote text" w:semiHidden="1" w:unhideWhenUsed="1"/>
+    <w:lsdException w:name="annotation text" w:semiHidden="1" w:unhideWhenUsed="1"/>
+    <w:lsdException w:name="header" w:semiHidden="1" w:unhideWhenUsed="1"/>
+    <w:lsdException w:name="footer" w:semiHidden="1" w:unhideWhenUsed="1"/>
+    <w:lsdException w:name="index heading" w:semiHidden="1" w:unhideWhenUsed="1"/>
+    <w:lsdException w:name="caption" w:semiHidden="1" w:uiPriority="35" w:unhideWhenUsed="1" w:qFormat="1"/>
+    <w:lsdException w:name="table of figures" w:semiHidden="1" w:unhideWhenUsed="1"/>
+    <w:lsdException w:name="envelope address" w:semiHidden="1" w:unhideWhenUsed="1"/>
+    <w:lsdException w:name="envelope return" w:semiHidden="1" w:unhideWhenUsed="1"/>
+    <w:lsdException w:name="footnote reference" w:semiHidden="1" w:unhideWhenUsed="1"/>
+    <w:lsdException w:name="annotation reference" w:semiHidden="1" w:unhideWhenUsed="1"/>
+    <w:lsdException w:name="line number" w:semiHidden="1" w:unhideWhenUsed="1"/>
+    <w:lsdException w:name="page number" w:semiHidden="1" w:unhideWhenUsed="1"/>
+    <w:lsdException w:name="endnote reference" w:semiHidden="1" w:unhideWhenUsed="1"/>
+    <w:lsdException w:name="endnote text" w:semiHidden="1" w:unhideWhenUsed="1"/>
+    <w:lsdException w:name="table of authorities" w:semiHidden="1" w:unhideWhenUsed="1"/>
+    <w:lsdException w:name="macro" w:semiHidden="1" w:unhideWhenUsed="1"/>
+    <w:lsdException w:name="toa heading" w:semiHidden="1" w:unhideWhenUsed="1"/>
+    <w:lsdException w:name="List" w:semiHidden="1" w:unhideWhenUsed="1"/>
+    <w:lsdException w:name="List Bullet" w:semiHidden="1" w:unhideWhenUsed="1"/>
+    <w:lsdException w:name="List Number" w:semiHidden="1" w:unhideWhenUsed="1"/>
+    <w:lsdException w:name="List 2" w:semiHidden="1" w:unhideWhenUsed="1"/>
+    <w:lsdException w:name="List 3" w:semiHidden="1" w:unhideWhenUsed="1"/>
+    <w:lsdException w:name="List 4" w:semiHidden="1" w:unhideWhenUsed="1"/>
+    <w:lsdException w:name="List 5" w:semiHidden="1" w:unhideWhenUsed="1"/>
+    <w:lsdException w:name="List Bullet 2" w:semiHidden="1" w:unhideWhenUsed="1"/>
+    <w:lsdException w:name="List Bullet 3" w:semiHidden="1" w:unhideWhenUsed="1"/>
+    <w:lsdException w:name="List Bullet 4" w:semiHidden="1" w:unhideWhenUsed="1"/>
+    <w:lsdException w:name="List Bullet 5" w:semiHidden="1" w:unhideWhenUsed="1"/>
+    <w:lsdException w:name="List Number 2" w:semiHidden="1" w:unhideWhenUsed="1"/>
+    <w:lsdException w:name="List Number 3" w:semiHidden="1" w:unhideWhenUsed="1"/>
+    <w:lsdException w:name="List Number 4" w:semiHidden="1" w:unhideWhenUsed="1"/>
+    <w:lsdException w:name="List Number 5" w:semiHidden="1" w:unhideWhenUsed="1"/>
+    <w:lsdException w:name="Title" w:uiPriority="10" w:qFormat="1"/>
+    <w:lsdException w:name="Closing" w:semiHidden="1" w:unhideWhenUsed="1"/>
+    <w:lsdException w:name="Signature" w:semiHidden="1" w:unhideWhenUsed="1"/>
+    <w:lsdException w:name="Default Paragraph Font" w:semiHidden="1" w:uiPriority="1" w:unhideWhenUsed="1"/>
+    <w:lsdException w:name="Body Text" w:semiHidden="1" w:unhideWhenUsed="1"/>
+    <w:lsdException w:name="Body Text Indent" w:semiHidden="1" w:unhideWhenUsed="1"/>
+    <w:lsdException w:name="List Continue" w:semiHidden="1" w:unhideWhenUsed="1"/>
+    <w:lsdException w:name="List Continue 2" w:semiHidden="1" w:unhideWhenUsed="1"/>
+    <w:lsdException w:name="List Continue 3" w:semiHidden="1" w:unhideWhenUsed="1"/>
+    <w:lsdException w:name="List Continue 4" w:semiHidden="1" w:unhideWhenUsed="1"/>
+    <w:lsdException w:name="List Continue 5" w:semiHidden="1" w:unhideWhenUsed="1"/>
+    <w:lsdException w:name="Message Header" w:semiHidden="1" w:unhideWhenUsed="1"/>
+    <w:lsdException w:name="Subtitle" w:uiPriority="11" w:qFormat="1"/>
+    <w:lsdException w:name="Salutation" w:semiHidden="1" w:unhideWhenUsed="1"/>
+    <w:lsdException w:name="Date" w:semiHidden="1" w:unhideWhenUsed="1"/>
+    <w:lsdException w:name="Body Text First Indent" w:semiHidden="1" w:unhideWhenUsed="1"/>
+    <w:lsdException w:name="Body Text First Indent 2" w:semiHidden="1" w:unhideWhenUsed="1"/>
+    <w:lsdException w:name="Note Heading" w:semiHidden="1" w:unhideWhenUsed="1"/>
+    <w:lsdException w:name="Body Text 2" w:semiHidden="1" w:unhideWhenUsed="1"/>
+    <w:lsdException w:name="Body Text 3" w:semiHidden="1" w:unhideWhenUsed="1"/>
+    <w:lsdException w:name="Body Text Indent 2" w:semiHidden="1" w:unhideWhenUsed="1"/>
+    <w:lsdException w:name="Body Text Indent 3" w:semiHidden="1" w:unhideWhenUsed="1"/>
+    <w:lsdException w:name="Block Text" w:semiHidden="1" w:unhideWhenUsed="1"/>
+    <w:lsdException w:name="Hyperlink" w:semiHidden="1" w:unhideWhenUsed="1"/>
+    <w:lsdException w:name="FollowedHyperlink" w:semiHidden="1" w:unhideWhenUsed="1"/>
+    <w:lsdException w:name="Strong" w:uiPriority="22" w:qFormat="1"/>
+    <w:lsdException w:name="Emphasis" w:uiPriority="20" w:qFormat="1"/>
+    <w:lsdException w:name="Document Map" w:semiHidden="1" w:unhideWhenUsed="1"/>
+    <w:lsdException w:name="Plain Text" w:semiHidden="1" w:unhideWhenUsed="1"/>
+    <w:lsdException w:name="E-mail Signature" w:semiHidden="1" w:unhideWhenUsed="1"/>
+    <w:lsdException w:name="HTML Top of Form" w:semiHidden="1" w:unhideWhenUsed="1"/>
+    <w:lsdException w:name="HTML Bottom of Form" w:semiHidden="1" w:unhideWhenUsed="1"/>
+    <w:lsdException w:name="Normal (Web)" w:semiHidden="1" w:unhideWhenUsed="1"/>
+    <w:lsdException w:name="HTML Acronym" w:semiHidden="1" w:unhideWhenUsed="1"/>
+    <w:lsdException w:name="HTML Address" w:semiHidden="1" w:unhideWhenUsed="1"/>
+    <w:lsdException w:name="HTML Cite" w:semiHidden="1" w:unhideWhenUsed="1"/>
+    <w:lsdException w:name="HTML Code" w:semiHidden="1" w:unhideWhenUsed="1"/>
+    <w:lsdException w:name="HTML Definition" w:semiHidden="1" w:unhideWhenUsed="1"/>
+    <w:lsdException w:name="HTML Keyboard" w:semiHidden="1" w:unhideWhenUsed="1"/>
+    <w:lsdException w:name="HTML Preformatted" w:semiHidden="1" w:unhideWhenUsed="1"/>
+    <w:lsdException w:name="HTML Sample" w:semiHidden="1" w:unhideWhenUsed="1"/>
+    <w:lsdException w:name="HTML Typewriter" w:semiHidden="1" w:unhideWhenUsed="1"/>
+    <w:lsdException w:name="HTML Variable" w:semiHidden="1" w:unhideWhenUsed="1"/>
+    <w:lsdException w:name="Normal Table" w:semiHidden="1" w:unhideWhenUsed="1"/>
+    <w:lsdException w:name="annotation subject" w:semiHidden="1" w:unhideWhenUsed="1"/>
+    <w:lsdException w:name="No List" w:semiHidden="1" w:unhideWhenUsed="1"/>
+    <w:lsdException w:name="Outline List 1" w:semiHidden="1" w:unhideWhenUsed="1"/>
+    <w:lsdException w:name="Outline List 2" w:semiHidden="1" w:unhideWhenUsed="1"/>
+    <w:lsdException w:name="Outline List 3" w:semiHidden="1" w:unhideWhenUsed="1"/>
+    <w:lsdException w:name="Table Simple 1" w:semiHidden="1" w:unhideWhenUsed="1"/>
+    <w:lsdException w:name="Table Simple 2" w:semiHidden="1" w:unhideWhenUsed="1"/>
+    <w:lsdException w:name="Table Simple 3" w:semiHidden="1" w:unhideWhenUsed="1"/>
+    <w:lsdException w:name="Table Classic 1" w:semiHidden="1" w:unhideWhenUsed="1"/>
+    <w:lsdException w:name="Table Classic 2" w:semiHidden="1" w:unhideWhenUsed="1"/>
+    <w:lsdException w:name="Table Classic 3" w:semiHidden="1" w:unhideWhenUsed="1"/>
+    <w:lsdException w:name="Table Classic 4" w:semiHidden="1" w:unhideWhenUsed="1"/>
+    <w:lsdException w:name="Table Colorful 1" w:semiHidden="1" w:unhideWhenUsed="1"/>
+    <w:lsdException w:name="Table Colorful 2" w:semiHidden="1" w:unhideWhenUsed="1"/>
+    <w:lsdException w:name="Table Colorful 3" w:semiHidden="1" w:unhideWhenUsed="1"/>
+    <w:lsdException w:name="Table Columns 1" w:semiHidden="1" w:unhideWhenUsed="1"/>
+    <w:lsdException w:name="Table Columns 2" w:semiHidden="1" w:unhideWhenUsed="1"/>
+    <w:lsdException w:name="Table Columns 3" w:semiHidden="1" w:unhideWhenUsed="1"/>
+    <w:lsdException w:name="Table Columns 4" w:semiHidden="1" w:unhideWhenUsed="1"/>
+    <w:lsdException w:name="Table Columns 5" w:semiHidden="1" w:unhideWhenUsed="1"/>
+    <w:lsdException w:name="Table Grid 1" w:semiHidden="1" w:unhideWhenUsed="1"/>
+    <w:lsdException w:name="Table Grid 2" w:semiHidden="1" w:unhideWhenUsed="1"/>
+    <w:lsdException w:name="Table Grid 3" w:semiHidden="1" w:unhideWhenUsed="1"/>
+    <w:lsdException w:name="Table Grid 4" w:semiHidden="1" w:unhideWhenUsed="1"/>
+    <w:lsdException w:name="Table Grid 5" w:semiHidden="1" w:unhideWhenUsed="1"/>
+    <w:lsdException w:name="Table Grid 6" w:semiHidden="1" w:unhideWhenUsed="1"/>
+    <w:lsdException w:name="Table Grid 7" w:semiHidden="1" w:unhideWhenUsed="1"/>
+    <w:lsdException w:name="Table Grid 8" w:semiHidden="1" w:unhideWhenUsed="1"/>
+    <w:lsdException w:name="Table List 1" w:semiHidden="1" w:unhideWhenUsed="1"/>
+    <w:lsdException w:name="Table List 2" w:semiHidden="1" w:unhideWhenUsed="1"/>
+    <w:lsdException w:name="Table List 3" w:semiHidden="1" w:unhideWhenUsed="1"/>
+    <w:lsdException w:name="Table List 4" w:semiHidden="1" w:unhideWhenUsed="1"/>
+    <w:lsdException w:name="Table List 5" w:semiHidden="1" w:unhideWhenUsed="1"/>
+    <w:lsdException w:name="Table List 6" w:semiHidden="1" w:unhideWhenUsed="1"/>
+    <w:lsdException w:name="Table List 7" w:semiHidden="1" w:unhideWhenUsed="1"/>
+    <w:lsdException w:name="Table List 8" w:semiHidden="1" w:unhideWhenUsed="1"/>
+    <w:lsdException w:name="Table 3D effects 1" w:semiHidden="1" w:unhideWhenUsed="1"/>
+    <w:lsdException w:name="Table 3D effects 2" w:semiHidden="1" w:unhideWhenUsed="1"/>
+    <w:lsdException w:name="Table 3D effects 3" w:semiHidden="1" w:unhideWhenUsed="1"/>
+    <w:lsdException w:name="Table Contemporary" w:semiHidden="1" w:unhideWhenUsed="1"/>
+    <w:lsdException w:name="Table Elegant" w:semiHidden="1" w:unhideWhenUsed="1"/>
+    <w:lsdException w:name="Table Professional" w:semiHidden="1" w:unhideWhenUsed="1"/>
+    <w:lsdException w:name="Table Subtle 1" w:semiHidden="1" w:unhideWhenUsed="1"/>
+    <w:lsdException w:name="Table Subtle 2" w:semiHidden="1" w:unhideWhenUsed="1"/>
+    <w:lsdException w:name="Table Web 1" w:semiHidden="1" w:unhideWhenUsed="1"/>
+    <w:lsdException w:name="Table Web 2" w:semiHidden="1" w:unhideWhenUsed="1"/>
+    <w:lsdException w:name="Table Web 3" w:semiHidden="1" w:unhideWhenUsed="1"/>
+    <w:lsdException w:name="Balloon Text" w:semiHidden="1" w:unhideWhenUsed="1"/>
+    <w:lsdException w:name="Table Grid" w:uiPriority="39"/>
+    <w:lsdException w:name="Table Theme" w:semiHidden="1" w:unhideWhenUsed="1"/>
+    <w:lsdException w:name="Placeholder Text" w:semiHidden="1"/>
+    <w:lsdException w:name="No Spacing" w:uiPriority="1" w:qFormat="1"/>
+    <w:lsdException w:name="Light Shading" w:uiPriority="60"/>
+    <w:lsdException w:name="Light List" w:uiPriority="61"/>
+    <w:lsdException w:name="Light Grid" w:uiPriority="62"/>
+    <w:lsdException w:name="Medium Shading 1" w:uiPriority="63"/>
+    <w:lsdException w:name="Medium Shading 2" w:uiPriority="64"/>
+    <w:lsdException w:name="Medium List 1" w:uiPriority="65"/>
+    <w:lsdException w:name="Medium List 2" w:uiPriority="66"/>
+    <w:lsdException w:name="Medium Grid 1" w:uiPriority="67"/>
+    <w:lsdException w:name="Medium Grid 2" w:uiPriority="68"/>
+    <w:lsdException w:name="Medium Grid 3" w:uiPriority="69"/>
+    <w:lsdException w:name="Dark List" w:uiPriority="70"/>
+    <w:lsdException w:name="Colorful Shading" w:uiPriority="71"/>
+    <w:lsdException w:name="Colorful List" w:uiPriority="72"/>
+    <w:lsdException w:name="Colorful Grid" w:uiPriority="73"/>
+    <w:lsdException w:name="Light Shading Accent 1" w:uiPriority="60"/>
+    <w:lsdException w:name="Light List Accent 1" w:uiPriority="61"/>
+    <w:lsdException w:name="Light Grid Accent 1" w:uiPriority="62"/>
+    <w:lsdException w:name="Medium Shading 1 Accent 1" w:uiPriority="63"/>
+    <w:lsdException w:name="Medium Shading 2 Accent 1" w:uiPriority="64"/>
+    <w:lsdException w:name="Medium List 1 Accent 1" w:uiPriority="65"/>
+    <w:lsdException w:name="Revision" w:semiHidden="1"/>
+    <w:lsdException w:name="List Paragraph" w:uiPriority="34" w:qFormat="1"/>
+    <w:lsdException w:name="Quote" w:uiPriority="29" w:qFormat="1"/>
+    <w:lsdException w:name="Intense Quote" w:uiPriority="30" w:qFormat="1"/>
+    <w:lsdException w:name="Medium List 2 Accent 1" w:uiPriority="66"/>
+    <w:lsdException w:name="Medium Grid 1 Accent 1" w:uiPriority="67"/>
+    <w:lsdException w:name="Medium Grid 2 Accent 1" w:uiPriority="68"/>
+    <w:lsdException w:name="Medium Grid 3 Accent 1" w:uiPriority="69"/>
+    <w:lsdException w:name="Dark List Accent 1" w:uiPriority="70"/>
+    <w:lsdException w:name="Colorful Shading Accent 1" w:uiPriority="71"/>
+    <w:lsdException w:name="Colorful List Accent 1" w:uiPriority="72"/>
+    <w:lsdException w:name="Colorful Grid Accent 1" w:uiPriority="73"/>
+    <w:lsdException w:name="Light Shading Accent 2" w:uiPriority="60"/>
+    <w:lsdException w:name="Light List Accent 2" w:uiPriority="61"/>
+    <w:lsdException w:name="Light Grid Accent 2" w:uiPriority="62"/>
+    <w:lsdException w:name="Medium Shading 1 Accent 2" w:uiPriority="63"/>
+    <w:lsdException w:name="Medium Shading 2 Accent 2" w:uiPriority="64"/>
+    <w:lsdException w:name="Medium List 1 Accent 2" w:uiPriority="65"/>
+    <w:lsdException w:name="Medium List 2 Accent 2" w:uiPriority="66"/>
+    <w:lsdException w:name="Medium Grid 1 Accent 2" w:uiPriority="67"/>
+    <w:lsdException w:name="Medium Grid 2 Accent 2" w:uiPriority="68"/>
+    <w:lsdException w:name="Medium Grid 3 Accent 2" w:uiPriority="69"/>
+    <w:lsdException w:name="Dark List Accent 2" w:uiPriority="70"/>
+    <w:lsdException w:name="Colorful Shading Accent 2" w:uiPriority="71"/>
+    <w:lsdException w:name="Colorful List Accent 2" w:uiPriority="72"/>
+    <w:lsdException w:name="Colorful Grid Accent 2" w:uiPriority="73"/>
+    <w:lsdException w:name="Light Shading Accent 3" w:uiPriority="60"/>
+    <w:lsdException w:name="Light List Accent 3" w:uiPriority="61"/>
+    <w:lsdException w:name="Light Grid Accent 3" w:uiPriority="62"/>
+    <w:lsdException w:name="Medium Shading 1 Accent 3" w:uiPriority="63"/>
+    <w:lsdException w:name="Medium Shading 2 Accent 3" w:uiPriority="64"/>
+    <w:lsdException w:name="Medium List 1 Accent 3" w:uiPriority="65"/>
+    <w:lsdException w:name="Medium List 2 Accent 3" w:uiPriority="66"/>
+    <w:lsdException w:name="Medium Grid 1 Accent 3" w:uiPriority="67"/>
+    <w:lsdException w:name="Medium Grid 2 Accent 3" w:uiPriority="68"/>
+    <w:lsdException w:name="Medium Grid 3 Accent 3" w:uiPriority="69"/>
+    <w:lsdException w:name="Dark List Accent 3" w:uiPriority="70"/>
+    <w:lsdException w:name="Colorful Shading Accent 3" w:uiPriority="71"/>
+    <w:lsdException w:name="Colorful List Accent 3" w:uiPriority="72"/>
+    <w:lsdException w:name="Colorful Grid Accent 3" w:uiPriority="73"/>
+    <w:lsdException w:name="Light Shading Accent 4" w:uiPriority="60"/>
+    <w:lsdException w:name="Light List Accent 4" w:uiPriority="61"/>
+    <w:lsdException w:name="Light Grid Accent 4" w:uiPriority="62"/>
+    <w:lsdException w:name="Medium Shading 1 Accent 4" w:uiPriority="63"/>
+    <w:lsdException w:name="Medium Shading 2 Accent 4" w:uiPriority="64"/>
+    <w:lsdException w:name="Medium List 1 Accent 4" w:uiPriority="65"/>
+    <w:lsdException w:name="Medium List 2 Accent 4" w:uiPriority="66"/>
+    <w:lsdException w:name="Medium Grid 1 Accent 4" w:uiPriority="67"/>
+    <w:lsdException w:name="Medium Grid 2 Accent 4" w:uiPriority="68"/>
+    <w:lsdException w:name="Medium Grid 3 Accent 4" w:uiPriority="69"/>
+    <w:lsdException w:name="Dark List Accent 4" w:uiPriority="70"/>
+    <w:lsdException w:name="Colorful Shading Accent 4" w:uiPriority="71"/>
+    <w:lsdException w:name="Colorful List Accent 4" w:uiPriority="72"/>
+    <w:lsdException w:name="Colorful Grid Accent 4" w:uiPriority="73"/>
+    <w:lsdException w:name="Light Shading Accent 5" w:uiPriority="60"/>
+    <w:lsdException w:name="Light List Accent 5" w:uiPriority="61"/>
+    <w:lsdException w:name="Light Grid Accent 5" w:uiPriority="62"/>
+    <w:lsdException w:name="Medium Shading 1 Accent 5" w:uiPriority="63"/>
+    <w:lsdException w:name="Medium Shading 2 Accent 5" w:uiPriority="64"/>
+    <w:lsdException w:name="Medium List 1 Accent 5" w:uiPriority="65"/>
+    <w:lsdException w:name="Medium List 2 Accent 5" w:uiPriority="66"/>
+    <w:lsdException w:name="Medium Grid 1 Accent 5" w:uiPriority="67"/>
+    <w:lsdException w:name="Medium Grid 2 Accent 5" w:uiPriority="68"/>
+    <w:lsdException w:name="Medium Grid 3 Accent 5" w:uiPriority="69"/>
+    <w:lsdException w:name="Dark List Accent 5" w:uiPriority="70"/>
+    <w:lsdException w:name="Colorful Shading Accent 5" w:uiPriority="71"/>
+    <w:lsdException w:name="Colorful List Accent 5" w:uiPriority="72"/>
+    <w:lsdException w:name="Colorful Grid Accent 5" w:uiPriority="73"/>
+    <w:lsdException w:name="Light Shading Accent 6" w:uiPriority="60"/>
+    <w:lsdException w:name="Light List Accent 6" w:uiPriority="61"/>
+    <w:lsdException w:name="Light Grid Accent 6" w:uiPriority="62"/>
+    <w:lsdException w:name="Medium Shading 1 Accent 6" w:uiPriority="63"/>
+    <w:lsdException w:name="Medium Shading 2 Accent 6" w:uiPriority="64"/>
+    <w:lsdException w:name="Medium List 1 Accent 6" w:uiPriority="65"/>
+    <w:lsdException w:name="Medium List 2 Accent 6" w:uiPriority="66"/>
+    <w:lsdException w:name="Medium Grid 1 Accent 6" w:uiPriority="67"/>
+    <w:lsdException w:name="Medium Grid 2 Accent 6" w:uiPriority="68"/>
+    <w:lsdException w:name="Medium Grid 3 Accent 6" w:uiPriority="69"/>
+    <w:lsdException w:name="Dark List Accent 6" w:uiPriority="70"/>
+    <w:lsdException w:name="Colorful Shading Accent 6" w:uiPriority="71"/>
+    <w:lsdException w:name="Colorful List Accent 6" w:uiPriority="72"/>
+    <w:lsdException w:name="Colorful Grid Accent 6" w:uiPriority="73"/>
+    <w:lsdException w:name="Subtle Emphasis" w:uiPriority="19" w:qFormat="1"/>
+    <w:lsdException w:name="Intense Emphasis" w:uiPriority="21" w:qFormat="1"/>
+    <w:lsdException w:name="Subtle Reference" w:uiPriority="31" w:qFormat="1"/>
+    <w:lsdException w:name="Intense Reference" w:uiPriority="32" w:qFormat="1"/>
+    <w:lsdException w:name="Book Title" w:uiPriority="33" w:qFormat="1"/>
+    <w:lsdException w:name="Bibliography" w:semiHidden="1" w:uiPriority="37" w:unhideWhenUsed="1"/>
+    <w:lsdException w:name="TOC Heading" w:semiHidden="1" w:uiPriority="39" w:unhideWhenUsed="1" w:qFormat="1"/>
+    <w:lsdException w:name="Plain Table 1" w:uiPriority="41"/>
+    <w:lsdException w:name="Plain Table 2" w:uiPriority="42"/>
+    <w:lsdException w:name="Plain Table 3" w:uiPriority="43"/>
+    <w:lsdException w:name="Plain Table 4" w:uiPriority="44"/>
+    <w:lsdException w:name="Plain Table 5" w:uiPriority="45"/>
+    <w:lsdException w:name="Grid Table Light" w:uiPriority="40"/>
+    <w:lsdException w:name="Grid Table 1 Light" w:uiPriority="46"/>
+    <w:lsdException w:name="Grid Table 2" w:uiPriority="47"/>
+    <w:lsdException w:name="Grid Table 3" w:uiPriority="48"/>
+    <w:lsdException w:name="Grid Table 4" w:uiPriority="49"/>
+    <w:lsdException w:name="Grid Table 5 Dark" w:uiPriority="50"/>
+    <w:lsdException w:name="Grid Table 6 Colorful" w:uiPriority="51"/>
+    <w:lsdException w:name="Grid Table 7 Colorful" w:uiPriority="52"/>
+    <w:lsdException w:name="Grid Table 1 Light Accent 1" w:uiPriority="46"/>
+    <w:lsdException w:name="Grid Table 2 Accent 1" w:uiPriority="47"/>
+    <w:lsdException w:name="Grid Table 3 Accent 1" w:uiPriority="48"/>
+    <w:lsdException w:name="Grid Table 4 Accent 1" w:uiPriority="49"/>
+    <w:lsdException w:name="Grid Table 5 Dark Accent 1" w:uiPriority="50"/>
+    <w:lsdException w:name="Grid Table 6 Colorful Accent 1" w:uiPriority="51"/>
+    <w:lsdException w:name="Grid Table 7 Colorful Accent 1" w:uiPriority="52"/>
+    <w:lsdException w:name="Grid Table 1 Light Accent 2" w:uiPriority="46"/>
+    <w:lsdException w:name="Grid Table 2 Accent 2" w:uiPriority="47"/>
+    <w:lsdException w:name="Grid Table 3 Accent 2" w:uiPriority="48"/>
+    <w:lsdException w:name="Grid Table 4 Accent 2" w:uiPriority="49"/>
+    <w:lsdException w:name="Grid Table 5 Dark Accent 2" w:uiPriority="50"/>
+    <w:lsdException w:name="Grid Table 6 Colorful Accent 2" w:uiPriority="51"/>
+    <w:lsdException w:name="Grid Table 7 Colorful Accent 2" w:uiPriority="52"/>
+    <w:lsdException w:name="Grid Table 1 Light Accent 3" w:uiPriority="46"/>
+    <w:lsdException w:name="Grid Table 2 Accent 3" w:uiPriority="47"/>
+    <w:lsdException w:name="Grid Table 3 Accent 3" w:uiPriority="48"/>
+    <w:lsdException w:name="Grid Table 4 Accent 3" w:uiPriority="49"/>
+    <w:lsdException w:name="Grid Table 5 Dark Accent 3" w:uiPriority="50"/>
+    <w:lsdException w:name="Grid Table 6 Colorful Accent 3" w:uiPriority="51"/>
+    <w:lsdException w:name="Grid Table 7 Colorful Accent 3" w:uiPriority="52"/>
+    <w:lsdException w:name="Grid Table 1 Light Accent 4" w:uiPriority="46"/>
+    <w:lsdException w:name="Grid Table 2 Accent 4" w:uiPriority="47"/>
+    <w:lsdException w:name="Grid Table 3 Accent 4" w:uiPriority="48"/>
+    <w:lsdException w:name="Grid Table 4 Accent 4" w:uiPriority="49"/>
+    <w:lsdException w:name="Grid Table 5 Dark Accent 4" w:uiPriority="50"/>
+    <w:lsdException w:name="Grid Table 6 Colorful Accent 4" w:uiPriority="51"/>
+    <w:lsdException w:name="Grid Table 7 Colorful Accent 4" w:uiPriority="52"/>
+    <w:lsdException w:name="Grid Table 1 Light Accent 5" w:uiPriority="46"/>
+    <w:lsdException w:name="Grid Table 2 Accent 5" w:uiPriority="47"/>
+    <w:lsdException w:name="Grid Table 3 Accent 5" w:uiPriority="48"/>
+    <w:lsdException w:name="Grid Table 4 Accent 5" w:uiPriority="49"/>
+    <w:lsdException w:name="Grid Table 5 Dark Accent 5" w:uiPriority="50"/>
+    <w:lsdException w:name="Grid Table 6 Colorful Accent 5" w:uiPriority="51"/>
+    <w:lsdException w:name="Grid Table 7 Colorful Accent 5" w:uiPriority="52"/>
+    <w:lsdException w:name="Grid Table 1 Light Accent 6" w:uiPriority="46"/>
+    <w:lsdException w:name="Grid Table 2 Accent 6" w:uiPriority="47"/>
+    <w:lsdException w:name="Grid Table 3 Accent 6" w:uiPriority="48"/>
+    <w:lsdException w:name="Grid Table 4 Accent 6" w:uiPriority="49"/>
+    <w:lsdException w:name="Grid Table 5 Dark Accent 6" w:uiPriority="50"/>
+    <w:lsdException w:name="Grid Table 6 Colorful Accent 6" w:uiPriority="51"/>
+    <w:lsdException w:name="Grid Table 7 Colorful Accent 6" w:uiPriority="52"/>
+    <w:lsdException w:name="List Table 1 Light" w:uiPriority="46"/>
+    <w:lsdException w:name="List Table 2" w:uiPriority="47"/>
+    <w:lsdException w:name="List Table 3" w:uiPriority="48"/>
+    <w:lsdException w:name="List Table 4" w:uiPriority="49"/>
+    <w:lsdException w:name="List Table 5 Dark" w:uiPriority="50"/>
+    <w:lsdException w:name="List Table 6 Colorful" w:uiPriority="51"/>
+    <w:lsdException w:name="List Table 7 Colorful" w:uiPriority="52"/>
+    <w:lsdException w:name="List Table 1 Light Accent 1" w:uiPriority="46"/>
+    <w:lsdException w:name="List Table 2 Accent 1" w:uiPriority="47"/>
+    <w:lsdException w:name="List Table 3 Accent 1" w:uiPriority="48"/>
+    <w:lsdException w:name="List Table 4 Accent 1" w:uiPriority="49"/>
+    <w:lsdException w:name="List Table 5 Dark Accent 1" w:uiPriority="50"/>
+    <w:lsdException w:name="List Table 6 Colorful Accent 1" w:uiPriority="51"/>
+    <w:lsdException w:name="List Table 7 Colorful Accent 1" w:uiPriority="52"/>
+    <w:lsdException w:name="List Table 1 Light Accent 2" w:uiPriority="46"/>
+    <w:lsdException w:name="List Table 2 Accent 2" w:uiPriority="47"/>
+    <w:lsdException w:name="List Table 3 Accent 2" w:uiPriority="48"/>
+    <w:lsdException w:name="List Table 4 Accent 2" w:uiPriority="49"/>
+    <w:lsdException w:name="List Table 5 Dark Accent 2" w:uiPriority="50"/>
+    <w:lsdException w:name="List Table 6 Colorful Accent 2" w:uiPriority="51"/>
+    <w:lsdException w:name="List Table 7 Colorful Accent 2" w:uiPriority="52"/>
+    <w:lsdException w:name="List Table 1 Light Accent 3" w:uiPriority="46"/>
+    <w:lsdException w:name="List Table 2 Accent 3" w:uiPriority="47"/>
+    <w:lsdException w:name="List Table 3 Accent 3" w:uiPriority="48"/>
+    <w:lsdException w:name="List Table 4 Accent 3" w:uiPriority="49"/>
+    <w:lsdException w:name="List Table 5 Dark Accent 3" w:uiPriority="50"/>
+    <w:lsdException w:name="List Table 6 Colorful Accent 3" w:uiPriority="51"/>
+    <w:lsdException w:name="List Table 7 Colorful Accent 3" w:uiPriority="52"/>
+    <w:lsdException w:name="List Table 1 Light Accent 4" w:uiPriority="46"/>
+    <w:lsdException w:name="List Table 2 Accent 4" w:uiPriority="47"/>
+    <w:lsdException w:name="List Table 3 Accent 4" w:uiPriority="48"/>
+    <w:lsdException w:name="List Table 4 Accent 4" w:uiPriority="49"/>
+    <w:lsdException w:name="List Table 5 Dark Accent 4" w:uiPriority="50"/>
+    <w:lsdException w:name="List Table 6 Colorful Accent 4" w:uiPriority="51"/>
+    <w:lsdException w:name="List Table 7 Colorful Accent 4" w:uiPriority="52"/>
+    <w:lsdException w:name="List Table 1 Light Accent 5" w:uiPriority="46"/>
+    <w:lsdException w:name="List Table 2 Accent 5" w:uiPriority="47"/>
+    <w:lsdException w:name="List Table 3 Accent 5" w:uiPriority="48"/>
+    <w:lsdException w:name="List Table 4 Accent 5" w:uiPriority="49"/>
+    <w:lsdException w:name="List Table 5 Dark Accent 5" w:uiPriority="50"/>
+    <w:lsdException w:name="List Table 6 Colorful Accent 5" w:uiPriority="51"/>
+    <w:lsdException w:name="List Table 7 Colorful Accent 5" w:uiPriority="52"/>
+    <w:lsdException w:name="List Table 1 Light Accent 6" w:uiPriority="46"/>
+    <w:lsdException w:name="List Table 2 Accent 6" w:uiPriority="47"/>
+    <w:lsdException w:name="List Table 3 Accent 6" w:uiPriority="48"/>
+    <w:lsdException w:name="List Table 4 Accent 6" w:uiPriority="49"/>
+    <w:lsdException w:name="List Table 5 Dark Accent 6" w:uiPriority="50"/>
+    <w:lsdException w:name="List Table 6 Colorful Accent 6" w:uiPriority="51"/>
+    <w:lsdException w:name="List Table 7 Colorful Accent 6" w:uiPriority="52"/>
   </w:latentStyles>
   <w:style w:type="paragraph" w:default="1" w:styleId="Normal">
     <w:name w:val="Normal"/>
@@ -12912,7 +13496,7 @@
   <a:extraClrSchemeLst/>
   <a:extLst>
     <a:ext uri="{05A4C25C-085E-4340-85A3-A5531E510DB2}">
-      <thm15:themeFamily xmlns:thm15="http://schemas.microsoft.com/office/thememl/2012/main" xmlns="" name="Office Theme" id="{62F939B6-93AF-4DB8-9C6B-D6C7DFDC589F}" vid="{4A3C46E8-61CC-4603-A589-7422A47A8E4A}"/>
+      <thm15:themeFamily xmlns:thm15="http://schemas.microsoft.com/office/thememl/2012/main" name="Office Theme" id="{62F939B6-93AF-4DB8-9C6B-D6C7DFDC589F}" vid="{4A3C46E8-61CC-4603-A589-7422A47A8E4A}"/>
     </a:ext>
   </a:extLst>
 </a:theme>
@@ -12923,7 +13507,7 @@
 </file>
 
 <file path=customXml/itemProps1.xml><?xml version="1.0" encoding="utf-8"?>
-<ds:datastoreItem xmlns:ds="http://schemas.openxmlformats.org/officeDocument/2006/customXml" ds:itemID="{DEE4CDA3-F5C5-4223-9834-23C53C8A2966}">
+<ds:datastoreItem xmlns:ds="http://schemas.openxmlformats.org/officeDocument/2006/customXml" ds:itemID="{41FFB545-19B3-403B-A245-421C57F0925D}">
   <ds:schemaRefs>
     <ds:schemaRef ds:uri="http://schemas.openxmlformats.org/officeDocument/2006/bibliography"/>
   </ds:schemaRefs>

</xml_diff>